<commit_message>
Web Design Section of Report completed
</commit_message>
<xml_diff>
--- a/Report/journie_techinical-project_c20305696_Lovely-Fernandez_Summer-2024.docx
+++ b/Report/journie_techinical-project_c20305696_Lovely-Fernandez_Summer-2024.docx
@@ -10626,7 +10626,7 @@
           <w:noProof/>
         </w:rPr>
         <w:drawing>
-          <wp:anchor distT="0" distB="0" distL="114300" distR="114300" simplePos="0" relativeHeight="251681792" behindDoc="0" locked="0" layoutInCell="1" allowOverlap="1" wp14:anchorId="1004D573" wp14:editId="2124EF7E">
+          <wp:anchor distT="0" distB="0" distL="114300" distR="114300" simplePos="0" relativeHeight="251681792" behindDoc="0" locked="0" layoutInCell="1" allowOverlap="1" wp14:anchorId="1004D573" wp14:editId="38D89120">
             <wp:simplePos x="0" y="0"/>
             <wp:positionH relativeFrom="margin">
               <wp:align>center</wp:align>
@@ -10677,6 +10677,12 @@
                 </pic:pic>
               </a:graphicData>
             </a:graphic>
+            <wp14:sizeRelH relativeFrom="margin">
+              <wp14:pctWidth>0</wp14:pctWidth>
+            </wp14:sizeRelH>
+            <wp14:sizeRelV relativeFrom="margin">
+              <wp14:pctHeight>0</wp14:pctHeight>
+            </wp14:sizeRelV>
           </wp:anchor>
         </w:drawing>
       </w:r>
@@ -10782,20 +10788,26 @@
       <w:bookmarkEnd w:id="18"/>
     </w:p>
     <w:p>
+      <w:pPr>
+        <w:rPr>
+          <w:i/>
+          <w:iCs/>
+        </w:rPr>
+      </w:pPr>
       <w:r>
         <w:drawing>
-          <wp:anchor distT="0" distB="0" distL="114300" distR="114300" simplePos="0" relativeHeight="251676672" behindDoc="0" locked="0" layoutInCell="1" allowOverlap="1" wp14:anchorId="77412FEB" wp14:editId="0CE0BF5B">
+          <wp:anchor distT="0" distB="0" distL="114300" distR="114300" simplePos="0" relativeHeight="251678720" behindDoc="0" locked="0" layoutInCell="1" allowOverlap="1" wp14:anchorId="0B83650C" wp14:editId="1AB27B33">
             <wp:simplePos x="0" y="0"/>
-            <wp:positionH relativeFrom="page">
-              <wp:align>right</wp:align>
+            <wp:positionH relativeFrom="margin">
+              <wp:posOffset>1680210</wp:posOffset>
             </wp:positionH>
             <wp:positionV relativeFrom="paragraph">
-              <wp:posOffset>514985</wp:posOffset>
+              <wp:posOffset>513080</wp:posOffset>
             </wp:positionV>
-            <wp:extent cx="2520315" cy="3951605"/>
-            <wp:effectExtent l="0" t="0" r="0" b="0"/>
+            <wp:extent cx="2335530" cy="3951605"/>
+            <wp:effectExtent l="19050" t="19050" r="26670" b="10795"/>
             <wp:wrapTopAndBottom/>
-            <wp:docPr id="126602869" name="Picture 1" descr="A close-up of a website&#10;&#10;Description automatically generated"/>
+            <wp:docPr id="38430362" name="Picture 1"/>
             <wp:cNvGraphicFramePr>
               <a:graphicFrameLocks xmlns:a="http://schemas.openxmlformats.org/drawingml/2006/main" noChangeAspect="1"/>
             </wp:cNvGraphicFramePr>
@@ -10803,11 +10815,11 @@
               <a:graphicData uri="http://schemas.openxmlformats.org/drawingml/2006/picture">
                 <pic:pic xmlns:pic="http://schemas.openxmlformats.org/drawingml/2006/picture">
                   <pic:nvPicPr>
-                    <pic:cNvPr id="1456034725" name="Picture 1" descr="A close-up of a website&#10;&#10;Description automatically generated"/>
+                    <pic:cNvPr id="38430362" name="Picture 1"/>
                     <pic:cNvPicPr/>
                   </pic:nvPicPr>
                   <pic:blipFill>
-                    <a:blip r:embed="rId24" cstate="print">
+                    <a:blip r:embed="rId24">
                       <a:extLst>
                         <a:ext uri="{28A0092B-C50C-407E-A947-70E740481C1C}">
                           <a14:useLocalDpi xmlns:a14="http://schemas.microsoft.com/office/drawing/2010/main" val="0"/>
@@ -10821,11 +10833,16 @@
                   <pic:spPr>
                     <a:xfrm>
                       <a:off x="0" y="0"/>
-                      <a:ext cx="2520315" cy="3951605"/>
+                      <a:ext cx="2335530" cy="3951605"/>
                     </a:xfrm>
                     <a:prstGeom prst="rect">
                       <a:avLst/>
                     </a:prstGeom>
+                    <a:ln w="6350">
+                      <a:solidFill>
+                        <a:schemeClr val="tx1"/>
+                      </a:solidFill>
+                    </a:ln>
                   </pic:spPr>
                 </pic:pic>
               </a:graphicData>
@@ -10841,18 +10858,18 @@
       </w:r>
       <w:r>
         <w:drawing>
-          <wp:anchor distT="0" distB="0" distL="114300" distR="114300" simplePos="0" relativeHeight="251678720" behindDoc="0" locked="0" layoutInCell="1" allowOverlap="1" wp14:anchorId="0B83650C" wp14:editId="6488D8CA">
+          <wp:anchor distT="0" distB="0" distL="114300" distR="114300" simplePos="0" relativeHeight="251676672" behindDoc="0" locked="0" layoutInCell="1" allowOverlap="1" wp14:anchorId="77412FEB" wp14:editId="5C26EE5C">
             <wp:simplePos x="0" y="0"/>
-            <wp:positionH relativeFrom="margin">
-              <wp:posOffset>1573530</wp:posOffset>
+            <wp:positionH relativeFrom="page">
+              <wp:align>right</wp:align>
             </wp:positionH>
             <wp:positionV relativeFrom="paragraph">
-              <wp:posOffset>514985</wp:posOffset>
+              <wp:posOffset>513623</wp:posOffset>
             </wp:positionV>
-            <wp:extent cx="2574925" cy="3951605"/>
-            <wp:effectExtent l="0" t="0" r="0" b="0"/>
+            <wp:extent cx="2620106" cy="3950970"/>
+            <wp:effectExtent l="19050" t="19050" r="27940" b="11430"/>
             <wp:wrapTopAndBottom/>
-            <wp:docPr id="38430362" name="Picture 1"/>
+            <wp:docPr id="126602869" name="Picture 1"/>
             <wp:cNvGraphicFramePr>
               <a:graphicFrameLocks xmlns:a="http://schemas.openxmlformats.org/drawingml/2006/main" noChangeAspect="1"/>
             </wp:cNvGraphicFramePr>
@@ -10860,11 +10877,11 @@
               <a:graphicData uri="http://schemas.openxmlformats.org/drawingml/2006/picture">
                 <pic:pic xmlns:pic="http://schemas.openxmlformats.org/drawingml/2006/picture">
                   <pic:nvPicPr>
-                    <pic:cNvPr id="38430362" name="Picture 1"/>
+                    <pic:cNvPr id="126602869" name="Picture 1"/>
                     <pic:cNvPicPr/>
                   </pic:nvPicPr>
                   <pic:blipFill>
-                    <a:blip r:embed="rId25" cstate="print">
+                    <a:blip r:embed="rId25">
                       <a:extLst>
                         <a:ext uri="{28A0092B-C50C-407E-A947-70E740481C1C}">
                           <a14:useLocalDpi xmlns:a14="http://schemas.microsoft.com/office/drawing/2010/main" val="0"/>
@@ -10878,11 +10895,16 @@
                   <pic:spPr>
                     <a:xfrm>
                       <a:off x="0" y="0"/>
-                      <a:ext cx="2574925" cy="3951605"/>
+                      <a:ext cx="2620106" cy="3950970"/>
                     </a:xfrm>
                     <a:prstGeom prst="rect">
                       <a:avLst/>
                     </a:prstGeom>
+                    <a:ln w="6350">
+                      <a:solidFill>
+                        <a:schemeClr val="tx1"/>
+                      </a:solidFill>
+                    </a:ln>
                   </pic:spPr>
                 </pic:pic>
               </a:graphicData>
@@ -10898,16 +10920,16 @@
       </w:r>
       <w:r>
         <w:drawing>
-          <wp:anchor distT="0" distB="0" distL="114300" distR="114300" simplePos="0" relativeHeight="251680768" behindDoc="0" locked="0" layoutInCell="1" allowOverlap="1" wp14:anchorId="0BECF312" wp14:editId="75D0C0FE">
+          <wp:anchor distT="0" distB="0" distL="114300" distR="114300" simplePos="0" relativeHeight="251680768" behindDoc="0" locked="0" layoutInCell="1" allowOverlap="1" wp14:anchorId="0BECF312" wp14:editId="2D0F8F4A">
             <wp:simplePos x="0" y="0"/>
             <wp:positionH relativeFrom="page">
-              <wp:posOffset>0</wp:posOffset>
+              <wp:align>left</wp:align>
             </wp:positionH>
             <wp:positionV relativeFrom="paragraph">
-              <wp:posOffset>513715</wp:posOffset>
+              <wp:posOffset>513080</wp:posOffset>
             </wp:positionV>
-            <wp:extent cx="2511425" cy="3951605"/>
-            <wp:effectExtent l="0" t="0" r="3175" b="0"/>
+            <wp:extent cx="2610485" cy="3951605"/>
+            <wp:effectExtent l="19050" t="19050" r="18415" b="10795"/>
             <wp:wrapTopAndBottom/>
             <wp:docPr id="1835787200" name="Picture 1"/>
             <wp:cNvGraphicFramePr>
@@ -10935,11 +10957,16 @@
                   <pic:spPr>
                     <a:xfrm>
                       <a:off x="0" y="0"/>
-                      <a:ext cx="2511425" cy="3951605"/>
+                      <a:ext cx="2610485" cy="3951605"/>
                     </a:xfrm>
                     <a:prstGeom prst="rect">
                       <a:avLst/>
                     </a:prstGeom>
+                    <a:ln w="6350">
+                      <a:solidFill>
+                        <a:schemeClr val="tx1"/>
+                      </a:solidFill>
+                    </a:ln>
                   </pic:spPr>
                 </pic:pic>
               </a:graphicData>
@@ -11006,6 +11033,16 @@
       </w:r>
       <w:r>
         <w:t xml:space="preserve"> </w:t>
+      </w:r>
+      <w:r>
+        <w:t xml:space="preserve">More at </w:t>
+      </w:r>
+      <w:r>
+        <w:rPr>
+          <w:i/>
+          <w:iCs/>
+        </w:rPr>
+        <w:t>Documentation (2).</w:t>
       </w:r>
     </w:p>
     <w:p>
@@ -16894,6 +16931,7 @@
   <w:rsids>
     <w:rsidRoot w:val="009B30F3"/>
     <w:rsid w:val="00044FCC"/>
+    <w:rsid w:val="001161E3"/>
     <w:rsid w:val="00243C36"/>
     <w:rsid w:val="00317B2C"/>
     <w:rsid w:val="003B63D5"/>
@@ -16910,7 +16948,6 @@
     <w:rsid w:val="009912E7"/>
     <w:rsid w:val="009B30F3"/>
     <w:rsid w:val="00B7670F"/>
-    <w:rsid w:val="00C0789F"/>
     <w:rsid w:val="00CB1303"/>
     <w:rsid w:val="00D12729"/>
     <w:rsid w:val="00D77D1E"/>

</xml_diff>

<commit_message>
Web Design completed, remaining: testing, deploy/ userguide, demo sections.
</commit_message>
<xml_diff>
--- a/Report/journie_techinical-project_c20305696_Lovely-Fernandez_Summer-2024.docx
+++ b/Report/journie_techinical-project_c20305696_Lovely-Fernandez_Summer-2024.docx
@@ -378,7 +378,7 @@
           <w:r>
             <w:fldChar w:fldCharType="separate"/>
           </w:r>
-          <w:hyperlink w:anchor="_Toc172823935" w:history="1">
+          <w:hyperlink w:anchor="_Toc172940191" w:history="1">
             <w:r>
               <w:rPr>
                 <w:rStyle w:val="Hyperlink"/>
@@ -405,7 +405,7 @@
                 <w:noProof/>
                 <w:webHidden/>
               </w:rPr>
-              <w:instrText xml:space="preserve"> PAGEREF _Toc172823935 \h </w:instrText>
+              <w:instrText xml:space="preserve"> PAGEREF _Toc172940191 \h </w:instrText>
             </w:r>
             <w:r>
               <w:rPr>
@@ -446,7 +446,7 @@
               <w:noProof/>
             </w:rPr>
           </w:pPr>
-          <w:hyperlink w:anchor="_Toc172823936" w:history="1">
+          <w:hyperlink w:anchor="_Toc172940192" w:history="1">
             <w:r>
               <w:rPr>
                 <w:rStyle w:val="Hyperlink"/>
@@ -473,7 +473,7 @@
                 <w:noProof/>
                 <w:webHidden/>
               </w:rPr>
-              <w:instrText xml:space="preserve"> PAGEREF _Toc172823936 \h </w:instrText>
+              <w:instrText xml:space="preserve"> PAGEREF _Toc172940192 \h </w:instrText>
             </w:r>
             <w:r>
               <w:rPr>
@@ -514,7 +514,7 @@
               <w:noProof/>
             </w:rPr>
           </w:pPr>
-          <w:hyperlink w:anchor="_Toc172823937" w:history="1">
+          <w:hyperlink w:anchor="_Toc172940193" w:history="1">
             <w:r>
               <w:rPr>
                 <w:rStyle w:val="Hyperlink"/>
@@ -541,7 +541,7 @@
                 <w:noProof/>
                 <w:webHidden/>
               </w:rPr>
-              <w:instrText xml:space="preserve"> PAGEREF _Toc172823937 \h </w:instrText>
+              <w:instrText xml:space="preserve"> PAGEREF _Toc172940193 \h </w:instrText>
             </w:r>
             <w:r>
               <w:rPr>
@@ -582,7 +582,7 @@
               <w:noProof/>
             </w:rPr>
           </w:pPr>
-          <w:hyperlink w:anchor="_Toc172823938" w:history="1">
+          <w:hyperlink w:anchor="_Toc172940194" w:history="1">
             <w:r>
               <w:rPr>
                 <w:rStyle w:val="Hyperlink"/>
@@ -609,7 +609,7 @@
                 <w:noProof/>
                 <w:webHidden/>
               </w:rPr>
-              <w:instrText xml:space="preserve"> PAGEREF _Toc172823938 \h </w:instrText>
+              <w:instrText xml:space="preserve"> PAGEREF _Toc172940194 \h </w:instrText>
             </w:r>
             <w:r>
               <w:rPr>
@@ -650,7 +650,7 @@
               <w:noProof/>
             </w:rPr>
           </w:pPr>
-          <w:hyperlink w:anchor="_Toc172823939" w:history="1">
+          <w:hyperlink w:anchor="_Toc172940195" w:history="1">
             <w:r>
               <w:rPr>
                 <w:rStyle w:val="Hyperlink"/>
@@ -677,7 +677,7 @@
                 <w:noProof/>
                 <w:webHidden/>
               </w:rPr>
-              <w:instrText xml:space="preserve"> PAGEREF _Toc172823939 \h </w:instrText>
+              <w:instrText xml:space="preserve"> PAGEREF _Toc172940195 \h </w:instrText>
             </w:r>
             <w:r>
               <w:rPr>
@@ -718,7 +718,7 @@
               <w:noProof/>
             </w:rPr>
           </w:pPr>
-          <w:hyperlink w:anchor="_Toc172823940" w:history="1">
+          <w:hyperlink w:anchor="_Toc172940196" w:history="1">
             <w:r>
               <w:rPr>
                 <w:rStyle w:val="Hyperlink"/>
@@ -745,7 +745,7 @@
                 <w:noProof/>
                 <w:webHidden/>
               </w:rPr>
-              <w:instrText xml:space="preserve"> PAGEREF _Toc172823940 \h </w:instrText>
+              <w:instrText xml:space="preserve"> PAGEREF _Toc172940196 \h </w:instrText>
             </w:r>
             <w:r>
               <w:rPr>
@@ -786,7 +786,7 @@
               <w:noProof/>
             </w:rPr>
           </w:pPr>
-          <w:hyperlink w:anchor="_Toc172823941" w:history="1">
+          <w:hyperlink w:anchor="_Toc172940197" w:history="1">
             <w:r>
               <w:rPr>
                 <w:rStyle w:val="Hyperlink"/>
@@ -813,7 +813,7 @@
                 <w:noProof/>
                 <w:webHidden/>
               </w:rPr>
-              <w:instrText xml:space="preserve"> PAGEREF _Toc172823941 \h </w:instrText>
+              <w:instrText xml:space="preserve"> PAGEREF _Toc172940197 \h </w:instrText>
             </w:r>
             <w:r>
               <w:rPr>
@@ -854,7 +854,7 @@
               <w:noProof/>
             </w:rPr>
           </w:pPr>
-          <w:hyperlink w:anchor="_Toc172823942" w:history="1">
+          <w:hyperlink w:anchor="_Toc172940198" w:history="1">
             <w:r>
               <w:rPr>
                 <w:rStyle w:val="Hyperlink"/>
@@ -882,7 +882,7 @@
                 <w:noProof/>
                 <w:webHidden/>
               </w:rPr>
-              <w:instrText xml:space="preserve"> PAGEREF _Toc172823942 \h </w:instrText>
+              <w:instrText xml:space="preserve"> PAGEREF _Toc172940198 \h </w:instrText>
             </w:r>
             <w:r>
               <w:rPr>
@@ -923,7 +923,7 @@
               <w:noProof/>
             </w:rPr>
           </w:pPr>
-          <w:hyperlink w:anchor="_Toc172823943" w:history="1">
+          <w:hyperlink w:anchor="_Toc172940199" w:history="1">
             <w:r>
               <w:rPr>
                 <w:rStyle w:val="Hyperlink"/>
@@ -951,7 +951,7 @@
                 <w:noProof/>
                 <w:webHidden/>
               </w:rPr>
-              <w:instrText xml:space="preserve"> PAGEREF _Toc172823943 \h </w:instrText>
+              <w:instrText xml:space="preserve"> PAGEREF _Toc172940199 \h </w:instrText>
             </w:r>
             <w:r>
               <w:rPr>
@@ -992,7 +992,7 @@
               <w:noProof/>
             </w:rPr>
           </w:pPr>
-          <w:hyperlink w:anchor="_Toc172823944" w:history="1">
+          <w:hyperlink w:anchor="_Toc172940200" w:history="1">
             <w:r>
               <w:rPr>
                 <w:rStyle w:val="Hyperlink"/>
@@ -1019,7 +1019,7 @@
                 <w:noProof/>
                 <w:webHidden/>
               </w:rPr>
-              <w:instrText xml:space="preserve"> PAGEREF _Toc172823944 \h </w:instrText>
+              <w:instrText xml:space="preserve"> PAGEREF _Toc172940200 \h </w:instrText>
             </w:r>
             <w:r>
               <w:rPr>
@@ -1060,7 +1060,7 @@
               <w:noProof/>
             </w:rPr>
           </w:pPr>
-          <w:hyperlink w:anchor="_Toc172823945" w:history="1">
+          <w:hyperlink w:anchor="_Toc172940201" w:history="1">
             <w:r>
               <w:rPr>
                 <w:rStyle w:val="Hyperlink"/>
@@ -1087,7 +1087,7 @@
                 <w:noProof/>
                 <w:webHidden/>
               </w:rPr>
-              <w:instrText xml:space="preserve"> PAGEREF _Toc172823945 \h </w:instrText>
+              <w:instrText xml:space="preserve"> PAGEREF _Toc172940201 \h </w:instrText>
             </w:r>
             <w:r>
               <w:rPr>
@@ -1128,7 +1128,7 @@
               <w:noProof/>
             </w:rPr>
           </w:pPr>
-          <w:hyperlink w:anchor="_Toc172823946" w:history="1">
+          <w:hyperlink w:anchor="_Toc172940202" w:history="1">
             <w:r>
               <w:rPr>
                 <w:rStyle w:val="Hyperlink"/>
@@ -1156,7 +1156,7 @@
                 <w:noProof/>
                 <w:webHidden/>
               </w:rPr>
-              <w:instrText xml:space="preserve"> PAGEREF _Toc172823946 \h </w:instrText>
+              <w:instrText xml:space="preserve"> PAGEREF _Toc172940202 \h </w:instrText>
             </w:r>
             <w:r>
               <w:rPr>
@@ -1197,7 +1197,7 @@
               <w:noProof/>
             </w:rPr>
           </w:pPr>
-          <w:hyperlink w:anchor="_Toc172823947" w:history="1">
+          <w:hyperlink w:anchor="_Toc172940203" w:history="1">
             <w:r>
               <w:rPr>
                 <w:rStyle w:val="Hyperlink"/>
@@ -1224,7 +1224,7 @@
                 <w:noProof/>
                 <w:webHidden/>
               </w:rPr>
-              <w:instrText xml:space="preserve"> PAGEREF _Toc172823947 \h </w:instrText>
+              <w:instrText xml:space="preserve"> PAGEREF _Toc172940203 \h </w:instrText>
             </w:r>
             <w:r>
               <w:rPr>
@@ -1265,7 +1265,7 @@
               <w:noProof/>
             </w:rPr>
           </w:pPr>
-          <w:hyperlink w:anchor="_Toc172823948" w:history="1">
+          <w:hyperlink w:anchor="_Toc172940204" w:history="1">
             <w:r>
               <w:rPr>
                 <w:rStyle w:val="Hyperlink"/>
@@ -1293,7 +1293,7 @@
                 <w:noProof/>
                 <w:webHidden/>
               </w:rPr>
-              <w:instrText xml:space="preserve"> PAGEREF _Toc172823948 \h </w:instrText>
+              <w:instrText xml:space="preserve"> PAGEREF _Toc172940204 \h </w:instrText>
             </w:r>
             <w:r>
               <w:rPr>
@@ -1334,7 +1334,7 @@
               <w:noProof/>
             </w:rPr>
           </w:pPr>
-          <w:hyperlink w:anchor="_Toc172823949" w:history="1">
+          <w:hyperlink w:anchor="_Toc172940205" w:history="1">
             <w:r>
               <w:rPr>
                 <w:rStyle w:val="Hyperlink"/>
@@ -1361,7 +1361,7 @@
                 <w:noProof/>
                 <w:webHidden/>
               </w:rPr>
-              <w:instrText xml:space="preserve"> PAGEREF _Toc172823949 \h </w:instrText>
+              <w:instrText xml:space="preserve"> PAGEREF _Toc172940205 \h </w:instrText>
             </w:r>
             <w:r>
               <w:rPr>
@@ -1402,7 +1402,7 @@
               <w:noProof/>
             </w:rPr>
           </w:pPr>
-          <w:hyperlink w:anchor="_Toc172823950" w:history="1">
+          <w:hyperlink w:anchor="_Toc172940206" w:history="1">
             <w:r>
               <w:rPr>
                 <w:rStyle w:val="Hyperlink"/>
@@ -1429,7 +1429,7 @@
                 <w:noProof/>
                 <w:webHidden/>
               </w:rPr>
-              <w:instrText xml:space="preserve"> PAGEREF _Toc172823950 \h </w:instrText>
+              <w:instrText xml:space="preserve"> PAGEREF _Toc172940206 \h </w:instrText>
             </w:r>
             <w:r>
               <w:rPr>
@@ -1470,7 +1470,7 @@
               <w:noProof/>
             </w:rPr>
           </w:pPr>
-          <w:hyperlink w:anchor="_Toc172823951" w:history="1">
+          <w:hyperlink w:anchor="_Toc172940207" w:history="1">
             <w:r>
               <w:rPr>
                 <w:rStyle w:val="Hyperlink"/>
@@ -1497,7 +1497,7 @@
                 <w:noProof/>
                 <w:webHidden/>
               </w:rPr>
-              <w:instrText xml:space="preserve"> PAGEREF _Toc172823951 \h </w:instrText>
+              <w:instrText xml:space="preserve"> PAGEREF _Toc172940207 \h </w:instrText>
             </w:r>
             <w:r>
               <w:rPr>
@@ -1538,7 +1538,7 @@
               <w:noProof/>
             </w:rPr>
           </w:pPr>
-          <w:hyperlink w:anchor="_Toc172823952" w:history="1">
+          <w:hyperlink w:anchor="_Toc172940208" w:history="1">
             <w:r>
               <w:rPr>
                 <w:rStyle w:val="Hyperlink"/>
@@ -1566,7 +1566,7 @@
                 <w:noProof/>
                 <w:webHidden/>
               </w:rPr>
-              <w:instrText xml:space="preserve"> PAGEREF _Toc172823952 \h </w:instrText>
+              <w:instrText xml:space="preserve"> PAGEREF _Toc172940208 \h </w:instrText>
             </w:r>
             <w:r>
               <w:rPr>
@@ -1607,7 +1607,7 @@
               <w:noProof/>
             </w:rPr>
           </w:pPr>
-          <w:hyperlink w:anchor="_Toc172823953" w:history="1">
+          <w:hyperlink w:anchor="_Toc172940209" w:history="1">
             <w:r>
               <w:rPr>
                 <w:rStyle w:val="Hyperlink"/>
@@ -1635,7 +1635,7 @@
                 <w:noProof/>
                 <w:webHidden/>
               </w:rPr>
-              <w:instrText xml:space="preserve"> PAGEREF _Toc172823953 \h </w:instrText>
+              <w:instrText xml:space="preserve"> PAGEREF _Toc172940209 \h </w:instrText>
             </w:r>
             <w:r>
               <w:rPr>
@@ -1676,7 +1676,7 @@
               <w:noProof/>
             </w:rPr>
           </w:pPr>
-          <w:hyperlink w:anchor="_Toc172823954" w:history="1">
+          <w:hyperlink w:anchor="_Toc172940210" w:history="1">
             <w:r>
               <w:rPr>
                 <w:rStyle w:val="Hyperlink"/>
@@ -1703,7 +1703,7 @@
                 <w:noProof/>
                 <w:webHidden/>
               </w:rPr>
-              <w:instrText xml:space="preserve"> PAGEREF _Toc172823954 \h </w:instrText>
+              <w:instrText xml:space="preserve"> PAGEREF _Toc172940210 \h </w:instrText>
             </w:r>
             <w:r>
               <w:rPr>
@@ -1744,7 +1744,7 @@
               <w:noProof/>
             </w:rPr>
           </w:pPr>
-          <w:hyperlink w:anchor="_Toc172823955" w:history="1">
+          <w:hyperlink w:anchor="_Toc172940211" w:history="1">
             <w:r>
               <w:rPr>
                 <w:rStyle w:val="Hyperlink"/>
@@ -1771,7 +1771,7 @@
                 <w:noProof/>
                 <w:webHidden/>
               </w:rPr>
-              <w:instrText xml:space="preserve"> PAGEREF _Toc172823955 \h </w:instrText>
+              <w:instrText xml:space="preserve"> PAGEREF _Toc172940211 \h </w:instrText>
             </w:r>
             <w:r>
               <w:rPr>
@@ -1812,7 +1812,7 @@
               <w:noProof/>
             </w:rPr>
           </w:pPr>
-          <w:hyperlink w:anchor="_Toc172823956" w:history="1">
+          <w:hyperlink w:anchor="_Toc172940212" w:history="1">
             <w:r>
               <w:rPr>
                 <w:rStyle w:val="Hyperlink"/>
@@ -1840,7 +1840,7 @@
                 <w:noProof/>
                 <w:webHidden/>
               </w:rPr>
-              <w:instrText xml:space="preserve"> PAGEREF _Toc172823956 \h </w:instrText>
+              <w:instrText xml:space="preserve"> PAGEREF _Toc172940212 \h </w:instrText>
             </w:r>
             <w:r>
               <w:rPr>
@@ -1881,7 +1881,7 @@
               <w:noProof/>
             </w:rPr>
           </w:pPr>
-          <w:hyperlink w:anchor="_Toc172823957" w:history="1">
+          <w:hyperlink w:anchor="_Toc172940213" w:history="1">
             <w:r>
               <w:rPr>
                 <w:rStyle w:val="Hyperlink"/>
@@ -1908,7 +1908,7 @@
                 <w:noProof/>
                 <w:webHidden/>
               </w:rPr>
-              <w:instrText xml:space="preserve"> PAGEREF _Toc172823957 \h </w:instrText>
+              <w:instrText xml:space="preserve"> PAGEREF _Toc172940213 \h </w:instrText>
             </w:r>
             <w:r>
               <w:rPr>
@@ -1949,7 +1949,7 @@
               <w:noProof/>
             </w:rPr>
           </w:pPr>
-          <w:hyperlink w:anchor="_Toc172823958" w:history="1">
+          <w:hyperlink w:anchor="_Toc172940214" w:history="1">
             <w:r>
               <w:rPr>
                 <w:rStyle w:val="Hyperlink"/>
@@ -1976,7 +1976,7 @@
                 <w:noProof/>
                 <w:webHidden/>
               </w:rPr>
-              <w:instrText xml:space="preserve"> PAGEREF _Toc172823958 \h </w:instrText>
+              <w:instrText xml:space="preserve"> PAGEREF _Toc172940214 \h </w:instrText>
             </w:r>
             <w:r>
               <w:rPr>
@@ -2029,7 +2029,7 @@
       <w:pPr>
         <w:pStyle w:val="Heading1"/>
       </w:pPr>
-      <w:bookmarkStart w:id="0" w:name="_Toc172823935"/>
+      <w:bookmarkStart w:id="0" w:name="_Toc172940191"/>
       <w:r>
         <w:lastRenderedPageBreak/>
         <w:t>Abstract</w:t>
@@ -2084,7 +2084,21 @@
           <w:i/>
           <w:iCs/>
         </w:rPr>
-        <w:t>Please find further information about the web application's code and documentation on GitHub at the following links:</w:t>
+        <w:t xml:space="preserve">Please find further information about the web application's </w:t>
+      </w:r>
+      <w:r>
+        <w:rPr>
+          <w:i/>
+          <w:iCs/>
+        </w:rPr>
+        <w:t xml:space="preserve">project plan, </w:t>
+      </w:r>
+      <w:r>
+        <w:rPr>
+          <w:i/>
+          <w:iCs/>
+        </w:rPr>
+        <w:t>code and documentation on GitHub at the following links:</w:t>
       </w:r>
     </w:p>
     <w:p>
@@ -2187,7 +2201,7 @@
           <w:tab w:val="left" w:pos="2830"/>
         </w:tabs>
       </w:pPr>
-      <w:bookmarkStart w:id="1" w:name="_Toc172823936"/>
+      <w:bookmarkStart w:id="1" w:name="_Toc172940192"/>
       <w:r>
         <w:t>About Journ.ie</w:t>
       </w:r>
@@ -2202,7 +2216,7 @@
           <w:color w:val="0F4761" w:themeColor="accent1" w:themeShade="BF"/>
         </w:rPr>
       </w:pPr>
-      <w:bookmarkStart w:id="2" w:name="_Toc172823937"/>
+      <w:bookmarkStart w:id="2" w:name="_Toc172940193"/>
       <w:r>
         <w:rPr>
           <w:rStyle w:val="SubtleReference"/>
@@ -2252,7 +2266,7 @@
       <w:pPr>
         <w:pStyle w:val="Heading2"/>
       </w:pPr>
-      <w:bookmarkStart w:id="3" w:name="_Toc172823938"/>
+      <w:bookmarkStart w:id="3" w:name="_Toc172940194"/>
       <w:r>
         <w:t>Focus Group</w:t>
       </w:r>
@@ -2336,7 +2350,7 @@
       <w:pPr>
         <w:pStyle w:val="Heading1"/>
       </w:pPr>
-      <w:bookmarkStart w:id="4" w:name="_Toc172823939"/>
+      <w:bookmarkStart w:id="4" w:name="_Toc172940195"/>
       <w:r>
         <w:t>Product Management</w:t>
       </w:r>
@@ -2346,7 +2360,7 @@
       <w:pPr>
         <w:pStyle w:val="Heading2"/>
       </w:pPr>
-      <w:bookmarkStart w:id="5" w:name="_Toc172823940"/>
+      <w:bookmarkStart w:id="5" w:name="_Toc172940196"/>
       <w:r>
         <w:t>Identity</w:t>
       </w:r>
@@ -2435,7 +2449,15 @@
               <w:t>Journ.ie</w:t>
             </w:r>
             <w:r>
-              <w:t>" originates from the concept of journaling one's thoughts throughout their journey. The "ie" is a play on words, referencing Ireland, where the website was developed from.</w:t>
+              <w:t>" originates from the concept of journaling one's thoughts throughout their journey. The "</w:t>
+            </w:r>
+            <w:proofErr w:type="spellStart"/>
+            <w:r>
+              <w:t>ie</w:t>
+            </w:r>
+            <w:proofErr w:type="spellEnd"/>
+            <w:r>
+              <w:t>" is a play on words, referencing Ireland, where the website was developed from.</w:t>
             </w:r>
           </w:p>
           <w:p>
@@ -2461,7 +2483,7 @@
       <w:pPr>
         <w:pStyle w:val="Heading2"/>
       </w:pPr>
-      <w:bookmarkStart w:id="6" w:name="_Toc172823941"/>
+      <w:bookmarkStart w:id="6" w:name="_Toc172940197"/>
       <w:r>
         <w:t>Palette</w:t>
       </w:r>
@@ -2549,7 +2571,7 @@
           <w:shd w:val="clear" w:color="auto" w:fill="FFFFFF"/>
         </w:rPr>
       </w:pPr>
-      <w:bookmarkStart w:id="7" w:name="_Toc172823942"/>
+      <w:bookmarkStart w:id="7" w:name="_Toc172940198"/>
       <w:r>
         <w:rPr>
           <w:shd w:val="clear" w:color="auto" w:fill="FFFFFF"/>
@@ -2919,7 +2941,7 @@
           <w:shd w:val="clear" w:color="auto" w:fill="FFFFFF"/>
         </w:rPr>
       </w:pPr>
-      <w:bookmarkStart w:id="8" w:name="_Toc172823943"/>
+      <w:bookmarkStart w:id="8" w:name="_Toc172940199"/>
       <w:r>
         <w:rPr>
           <w:shd w:val="clear" w:color="auto" w:fill="FFFFFF"/>
@@ -2961,7 +2983,7 @@
       <w:pPr>
         <w:pStyle w:val="Heading2"/>
       </w:pPr>
-      <w:bookmarkStart w:id="9" w:name="_Toc172823944"/>
+      <w:bookmarkStart w:id="9" w:name="_Toc172940200"/>
       <w:r>
         <w:t>Milestones</w:t>
       </w:r>
@@ -2976,7 +2998,7 @@
           <w:noProof/>
         </w:rPr>
         <w:drawing>
-          <wp:inline distT="0" distB="0" distL="0" distR="0" wp14:anchorId="00CA76B2" wp14:editId="361650F9">
+          <wp:inline distT="0" distB="0" distL="0" distR="0" wp14:anchorId="00CA76B2" wp14:editId="52F71EFD">
             <wp:extent cx="5731510" cy="796583"/>
             <wp:effectExtent l="19050" t="19050" r="21590" b="22860"/>
             <wp:docPr id="2130128097" name="Picture 1" descr="A close-up of a screen&#10;&#10;Description automatically generated"/>
@@ -3303,7 +3325,7 @@
       <w:pPr>
         <w:pStyle w:val="Heading2"/>
       </w:pPr>
-      <w:bookmarkStart w:id="10" w:name="_Toc172823945"/>
+      <w:bookmarkStart w:id="10" w:name="_Toc172940201"/>
       <w:r>
         <w:t>Task Distribution</w:t>
       </w:r>
@@ -3626,7 +3648,7 @@
           <w:shd w:val="clear" w:color="auto" w:fill="FFFFFF"/>
         </w:rPr>
       </w:pPr>
-      <w:bookmarkStart w:id="11" w:name="_Toc172823946"/>
+      <w:bookmarkStart w:id="11" w:name="_Toc172940202"/>
       <w:r>
         <w:rPr>
           <w:shd w:val="clear" w:color="auto" w:fill="FFFFFF"/>
@@ -3639,7 +3661,7 @@
       <w:pPr>
         <w:pStyle w:val="Heading2"/>
       </w:pPr>
-      <w:bookmarkStart w:id="12" w:name="_Toc172823947"/>
+      <w:bookmarkStart w:id="12" w:name="_Toc172940203"/>
       <w:r>
         <w:t>Use Case Diagrams</w:t>
       </w:r>
@@ -9801,7 +9823,7 @@
           <w:shd w:val="clear" w:color="auto" w:fill="FFFFFF"/>
         </w:rPr>
       </w:pPr>
-      <w:bookmarkStart w:id="13" w:name="_Toc172823948"/>
+      <w:bookmarkStart w:id="13" w:name="_Toc172940204"/>
       <w:r>
         <w:rPr>
           <w:shd w:val="clear" w:color="auto" w:fill="FFFFFF"/>
@@ -10036,7 +10058,7 @@
       <w:pPr>
         <w:pStyle w:val="Heading2"/>
       </w:pPr>
-      <w:bookmarkStart w:id="14" w:name="_Toc172823949"/>
+      <w:bookmarkStart w:id="14" w:name="_Toc172940205"/>
       <w:r>
         <w:rPr>
           <w:noProof/>
@@ -10319,7 +10341,7 @@
       <w:pPr>
         <w:pStyle w:val="Heading2"/>
       </w:pPr>
-      <w:bookmarkStart w:id="15" w:name="_Toc172823950"/>
+      <w:bookmarkStart w:id="15" w:name="_Toc172940206"/>
       <w:r>
         <w:t>Database Diagram (ERD)</w:t>
       </w:r>
@@ -10441,7 +10463,7 @@
             <w:pPr>
               <w:pStyle w:val="Heading3"/>
             </w:pPr>
-            <w:bookmarkStart w:id="16" w:name="_Toc172823951"/>
+            <w:bookmarkStart w:id="16" w:name="_Toc172940207"/>
             <w:r>
               <w:t>Summary of Relationships</w:t>
             </w:r>
@@ -10597,7 +10619,7 @@
           <w:shd w:val="clear" w:color="auto" w:fill="FFFFFF"/>
         </w:rPr>
       </w:pPr>
-      <w:bookmarkStart w:id="17" w:name="_Toc172823952"/>
+      <w:bookmarkStart w:id="17" w:name="_Toc172940208"/>
       <w:r>
         <w:rPr>
           <w:shd w:val="clear" w:color="auto" w:fill="FFFFFF"/>
@@ -10605,13 +10627,13 @@
         <w:lastRenderedPageBreak/>
         <w:t>Sitema</w:t>
       </w:r>
-      <w:bookmarkEnd w:id="17"/>
       <w:r>
         <w:rPr>
           <w:shd w:val="clear" w:color="auto" w:fill="FFFFFF"/>
         </w:rPr>
         <w:t>p</w:t>
       </w:r>
+      <w:bookmarkEnd w:id="17"/>
     </w:p>
     <w:p>
       <w:pPr>
@@ -10626,7 +10648,7 @@
           <w:noProof/>
         </w:rPr>
         <w:drawing>
-          <wp:anchor distT="0" distB="0" distL="114300" distR="114300" simplePos="0" relativeHeight="251681792" behindDoc="0" locked="0" layoutInCell="1" allowOverlap="1" wp14:anchorId="1004D573" wp14:editId="38D89120">
+          <wp:anchor distT="0" distB="0" distL="114300" distR="114300" simplePos="0" relativeHeight="251681792" behindDoc="0" locked="0" layoutInCell="1" allowOverlap="1" wp14:anchorId="1004D573" wp14:editId="5FE4434F">
             <wp:simplePos x="0" y="0"/>
             <wp:positionH relativeFrom="margin">
               <wp:align>center</wp:align>
@@ -10690,7 +10712,7 @@
         <w:rPr>
           <w:shd w:val="clear" w:color="auto" w:fill="FFFFFF"/>
         </w:rPr>
-        <w:t xml:space="preserve">In Figure 13, the sitemap is provided, highlighting the main pages, which include the </w:t>
+        <w:t xml:space="preserve">In </w:t>
       </w:r>
       <w:r>
         <w:rPr>
@@ -10698,7 +10720,13 @@
           <w:iCs/>
           <w:shd w:val="clear" w:color="auto" w:fill="FFFFFF"/>
         </w:rPr>
-        <w:t>Home Landing Page, Journal Page, Settings Page, Help Page, and Log In/Sign Up Page</w:t>
+        <w:t>Figure 13</w:t>
+      </w:r>
+      <w:r>
+        <w:rPr>
+          <w:shd w:val="clear" w:color="auto" w:fill="FFFFFF"/>
+        </w:rPr>
+        <w:t xml:space="preserve">, the sitemap is provided, highlighting the main pages, which include the </w:t>
       </w:r>
       <w:r>
         <w:rPr>
@@ -10706,7 +10734,7 @@
           <w:iCs/>
           <w:shd w:val="clear" w:color="auto" w:fill="FFFFFF"/>
         </w:rPr>
-        <w:t>.</w:t>
+        <w:t>Home Landing Page, Journal Page, Settings Page, Help Page, and Log In/Sign Up Page.</w:t>
       </w:r>
     </w:p>
     <w:p>
@@ -10723,52 +10751,7 @@
           <w:sz w:val="20"/>
           <w:szCs w:val="20"/>
         </w:rPr>
-        <w:t>Figure 1</w:t>
-      </w:r>
-      <w:r>
-        <w:rPr>
-          <w:i/>
-          <w:iCs/>
-          <w:sz w:val="20"/>
-          <w:szCs w:val="20"/>
-        </w:rPr>
-        <w:t>3</w:t>
-      </w:r>
-      <w:r>
-        <w:rPr>
-          <w:i/>
-          <w:iCs/>
-          <w:sz w:val="20"/>
-          <w:szCs w:val="20"/>
-        </w:rPr>
-        <w:t xml:space="preserve">. </w:t>
-      </w:r>
-      <w:r>
-        <w:rPr>
-          <w:i/>
-          <w:iCs/>
-          <w:sz w:val="20"/>
-          <w:szCs w:val="20"/>
-        </w:rPr>
-        <w:t>Sitemap</w:t>
-      </w:r>
-      <w:r>
-        <w:rPr>
-          <w:i/>
-          <w:iCs/>
-          <w:sz w:val="20"/>
-          <w:szCs w:val="20"/>
-        </w:rPr>
-        <w:t xml:space="preserve"> (</w:t>
-      </w:r>
-      <w:r>
-        <w:rPr>
-          <w:i/>
-          <w:iCs/>
-          <w:sz w:val="20"/>
-          <w:szCs w:val="20"/>
-        </w:rPr>
-        <w:t>Flowmapp)</w:t>
+        <w:t>Figure 13. Sitemap (Flowmapp)</w:t>
       </w:r>
     </w:p>
     <w:p>
@@ -10778,7 +10761,7 @@
           <w:shd w:val="clear" w:color="auto" w:fill="FFFFFF"/>
         </w:rPr>
       </w:pPr>
-      <w:bookmarkStart w:id="18" w:name="_Toc172823953"/>
+      <w:bookmarkStart w:id="18" w:name="_Toc172940209"/>
       <w:r>
         <w:rPr>
           <w:shd w:val="clear" w:color="auto" w:fill="FFFFFF"/>
@@ -10795,6 +10778,9 @@
         </w:rPr>
       </w:pPr>
       <w:r>
+        <w:rPr>
+          <w:noProof/>
+        </w:rPr>
         <w:drawing>
           <wp:anchor distT="0" distB="0" distL="114300" distR="114300" simplePos="0" relativeHeight="251678720" behindDoc="0" locked="0" layoutInCell="1" allowOverlap="1" wp14:anchorId="0B83650C" wp14:editId="1AB27B33">
             <wp:simplePos x="0" y="0"/>
@@ -10857,6 +10843,9 @@
         </w:drawing>
       </w:r>
       <w:r>
+        <w:rPr>
+          <w:noProof/>
+        </w:rPr>
         <w:drawing>
           <wp:anchor distT="0" distB="0" distL="114300" distR="114300" simplePos="0" relativeHeight="251676672" behindDoc="0" locked="0" layoutInCell="1" allowOverlap="1" wp14:anchorId="77412FEB" wp14:editId="5C26EE5C">
             <wp:simplePos x="0" y="0"/>
@@ -10919,6 +10908,9 @@
         </w:drawing>
       </w:r>
       <w:r>
+        <w:rPr>
+          <w:noProof/>
+        </w:rPr>
         <w:drawing>
           <wp:anchor distT="0" distB="0" distL="114300" distR="114300" simplePos="0" relativeHeight="251680768" behindDoc="0" locked="0" layoutInCell="1" allowOverlap="1" wp14:anchorId="0BECF312" wp14:editId="2D0F8F4A">
             <wp:simplePos x="0" y="0"/>
@@ -11029,10 +11021,7 @@
         <w:t>Page,</w:t>
       </w:r>
       <w:r>
-        <w:t xml:space="preserve"> respectively.</w:t>
-      </w:r>
-      <w:r>
-        <w:t xml:space="preserve"> </w:t>
+        <w:t xml:space="preserve"> respectively. </w:t>
       </w:r>
       <w:r>
         <w:t xml:space="preserve">More at </w:t>
@@ -11042,7 +11031,21 @@
           <w:i/>
           <w:iCs/>
         </w:rPr>
-        <w:t>Documentation (2).</w:t>
+        <w:t>Documentation (2)</w:t>
+      </w:r>
+      <w:r>
+        <w:rPr>
+          <w:i/>
+          <w:iCs/>
+        </w:rPr>
+        <w:t>, GUI Prototype Folder</w:t>
+      </w:r>
+      <w:r>
+        <w:rPr>
+          <w:i/>
+          <w:iCs/>
+        </w:rPr>
+        <w:t>.</w:t>
       </w:r>
     </w:p>
     <w:p>
@@ -11059,68 +11062,14 @@
           <w:sz w:val="20"/>
           <w:szCs w:val="20"/>
         </w:rPr>
-        <w:t>Figure 1</w:t>
-      </w:r>
-      <w:r>
-        <w:rPr>
-          <w:i/>
-          <w:iCs/>
-          <w:sz w:val="20"/>
-          <w:szCs w:val="20"/>
-        </w:rPr>
-        <w:t>4</w:t>
-      </w:r>
-      <w:r>
-        <w:rPr>
-          <w:i/>
-          <w:iCs/>
-          <w:sz w:val="20"/>
-          <w:szCs w:val="20"/>
-        </w:rPr>
-        <w:t xml:space="preserve">. </w:t>
-      </w:r>
-      <w:r>
-        <w:rPr>
-          <w:i/>
-          <w:iCs/>
-          <w:sz w:val="20"/>
-          <w:szCs w:val="20"/>
-        </w:rPr>
-        <w:t>GUI Prototype</w:t>
-      </w:r>
-      <w:r>
-        <w:rPr>
-          <w:i/>
-          <w:iCs/>
-          <w:sz w:val="20"/>
-          <w:szCs w:val="20"/>
-        </w:rPr>
-        <w:t xml:space="preserve"> (F</w:t>
-      </w:r>
-      <w:r>
-        <w:rPr>
-          <w:i/>
-          <w:iCs/>
-          <w:sz w:val="20"/>
-          <w:szCs w:val="20"/>
-        </w:rPr>
-        <w:t>igma</w:t>
-      </w:r>
-      <w:r>
-        <w:rPr>
-          <w:i/>
-          <w:iCs/>
-          <w:sz w:val="20"/>
-          <w:szCs w:val="20"/>
-        </w:rPr>
-        <w:t>)</w:t>
+        <w:t>Figure 14. GUI Prototype (Figma)</w:t>
       </w:r>
     </w:p>
     <w:p>
       <w:pPr>
         <w:pStyle w:val="Heading1"/>
       </w:pPr>
-      <w:bookmarkStart w:id="19" w:name="_Toc172823954"/>
+      <w:bookmarkStart w:id="19" w:name="_Toc172940210"/>
       <w:r>
         <w:lastRenderedPageBreak/>
         <w:t>Software Quality Testing</w:t>
@@ -11187,7 +11136,39 @@
         </w:numPr>
       </w:pPr>
       <w:r>
-        <w:t>Interviews/Questionnaire</w:t>
+        <w:t>Interviews/Questionnair</w:t>
+      </w:r>
+      <w:r>
+        <w:t>e</w:t>
+      </w:r>
+    </w:p>
+    <w:p>
+      <w:pPr>
+        <w:pStyle w:val="ListParagraph"/>
+        <w:numPr>
+          <w:ilvl w:val="0"/>
+          <w:numId w:val="2"/>
+        </w:numPr>
+      </w:pPr>
+      <w:r>
+        <w:t>Results</w:t>
+      </w:r>
+      <w:r>
+        <w:br w:type="page"/>
+      </w:r>
+    </w:p>
+    <w:p>
+      <w:r>
+        <w:lastRenderedPageBreak/>
+        <w:t xml:space="preserve">Results? Or </w:t>
+      </w:r>
+      <w:proofErr w:type="spellStart"/>
+      <w:r>
+        <w:t>intveier</w:t>
+      </w:r>
+      <w:proofErr w:type="spellEnd"/>
+      <w:r>
+        <w:t xml:space="preserve"> and questionnaire form?</w:t>
       </w:r>
     </w:p>
     <w:p>
@@ -11196,21 +11177,10 @@
       </w:r>
     </w:p>
     <w:p>
-      <w:r>
-        <w:lastRenderedPageBreak/>
-        <w:t>Results? Or intveier and questionnaire form?</w:t>
-      </w:r>
-    </w:p>
-    <w:p>
-      <w:r>
-        <w:br w:type="page"/>
-      </w:r>
-    </w:p>
-    <w:p>
       <w:pPr>
         <w:pStyle w:val="Heading1"/>
       </w:pPr>
-      <w:bookmarkStart w:id="20" w:name="_Toc172823955"/>
+      <w:bookmarkStart w:id="20" w:name="_Toc172940211"/>
       <w:r>
         <w:lastRenderedPageBreak/>
         <w:t>Deployment</w:t>
@@ -11229,7 +11199,15 @@
         </w:numPr>
       </w:pPr>
       <w:r>
-        <w:t>Read.me @ Github Application</w:t>
+        <w:t xml:space="preserve">Read.me @ </w:t>
+      </w:r>
+      <w:proofErr w:type="spellStart"/>
+      <w:r>
+        <w:t>Github</w:t>
+      </w:r>
+      <w:proofErr w:type="spellEnd"/>
+      <w:r>
+        <w:t xml:space="preserve"> Application</w:t>
       </w:r>
     </w:p>
     <w:p>
@@ -11256,7 +11234,7 @@
           <w:shd w:val="clear" w:color="auto" w:fill="FFFFFF"/>
         </w:rPr>
       </w:pPr>
-      <w:bookmarkStart w:id="21" w:name="_Toc172823956"/>
+      <w:bookmarkStart w:id="21" w:name="_Toc172940212"/>
       <w:r>
         <w:rPr>
           <w:shd w:val="clear" w:color="auto" w:fill="FFFFFF"/>
@@ -11343,7 +11321,7 @@
                 <w:noProof/>
               </w:rPr>
               <w:drawing>
-                <wp:inline distT="0" distB="0" distL="0" distR="0" wp14:anchorId="161EB651" wp14:editId="797FC786">
+                <wp:inline distT="0" distB="0" distL="0" distR="0" wp14:anchorId="161EB651" wp14:editId="69CFB1C8">
                   <wp:extent cx="720522" cy="416459"/>
                   <wp:effectExtent l="0" t="0" r="3810" b="3175"/>
                   <wp:docPr id="1337752888" name="Picture 1" descr="GitHub Logo and symbol, meaning, history, PNG, brand"/>
@@ -12402,7 +12380,7 @@
       <w:pPr>
         <w:pStyle w:val="Heading1"/>
       </w:pPr>
-      <w:bookmarkStart w:id="22" w:name="_Toc172823957"/>
+      <w:bookmarkStart w:id="22" w:name="_Toc172940213"/>
       <w:r>
         <w:t>Demonstration</w:t>
       </w:r>
@@ -12481,7 +12459,7 @@
         </w:rPr>
       </w:pPr>
     </w:p>
-    <w:bookmarkStart w:id="23" w:name="_Toc172823958" w:displacedByCustomXml="next"/>
+    <w:bookmarkStart w:id="23" w:name="_Toc172940214" w:displacedByCustomXml="next"/>
     <w:sdt>
       <w:sdtPr>
         <w:rPr>
@@ -16120,6 +16098,7 @@
   <w:style w:type="character" w:default="1" w:styleId="DefaultParagraphFont">
     <w:name w:val="Default Paragraph Font"/>
     <w:uiPriority w:val="1"/>
+    <w:semiHidden/>
     <w:unhideWhenUsed/>
   </w:style>
   <w:style w:type="table" w:default="1" w:styleId="TableNormal">
@@ -16931,7 +16910,6 @@
   <w:rsids>
     <w:rsidRoot w:val="009B30F3"/>
     <w:rsid w:val="00044FCC"/>
-    <w:rsid w:val="001161E3"/>
     <w:rsid w:val="00243C36"/>
     <w:rsid w:val="00317B2C"/>
     <w:rsid w:val="003B63D5"/>
@@ -16939,14 +16917,17 @@
     <w:rsid w:val="00565BA9"/>
     <w:rsid w:val="005A6401"/>
     <w:rsid w:val="005B25C4"/>
+    <w:rsid w:val="00600946"/>
     <w:rsid w:val="0063153D"/>
     <w:rsid w:val="006D1B5E"/>
     <w:rsid w:val="007201F3"/>
+    <w:rsid w:val="007809E5"/>
     <w:rsid w:val="007D2609"/>
     <w:rsid w:val="008D6C29"/>
     <w:rsid w:val="008E22F9"/>
     <w:rsid w:val="009912E7"/>
     <w:rsid w:val="009B30F3"/>
+    <w:rsid w:val="009D4E0D"/>
     <w:rsid w:val="00B7670F"/>
     <w:rsid w:val="00CB1303"/>
     <w:rsid w:val="00D12729"/>

</xml_diff>

<commit_message>
Report updated, just the testing is left to do and results to be added. Update the demo YT link into the report as well
</commit_message>
<xml_diff>
--- a/Report/journie_techinical-project_c20305696_Lovely-Fernandez_Summer-2024.docx
+++ b/Report/journie_techinical-project_c20305696_Lovely-Fernandez_Summer-2024.docx
@@ -378,7 +378,7 @@
           <w:r>
             <w:fldChar w:fldCharType="separate"/>
           </w:r>
-          <w:hyperlink w:anchor="_Toc172940191" w:history="1">
+          <w:hyperlink w:anchor="_Toc175586737" w:history="1">
             <w:r>
               <w:rPr>
                 <w:rStyle w:val="Hyperlink"/>
@@ -405,7 +405,7 @@
                 <w:noProof/>
                 <w:webHidden/>
               </w:rPr>
-              <w:instrText xml:space="preserve"> PAGEREF _Toc172940191 \h </w:instrText>
+              <w:instrText xml:space="preserve"> PAGEREF _Toc175586737 \h </w:instrText>
             </w:r>
             <w:r>
               <w:rPr>
@@ -446,7 +446,7 @@
               <w:noProof/>
             </w:rPr>
           </w:pPr>
-          <w:hyperlink w:anchor="_Toc172940192" w:history="1">
+          <w:hyperlink w:anchor="_Toc175586738" w:history="1">
             <w:r>
               <w:rPr>
                 <w:rStyle w:val="Hyperlink"/>
@@ -473,7 +473,7 @@
                 <w:noProof/>
                 <w:webHidden/>
               </w:rPr>
-              <w:instrText xml:space="preserve"> PAGEREF _Toc172940192 \h </w:instrText>
+              <w:instrText xml:space="preserve"> PAGEREF _Toc175586738 \h </w:instrText>
             </w:r>
             <w:r>
               <w:rPr>
@@ -514,7 +514,7 @@
               <w:noProof/>
             </w:rPr>
           </w:pPr>
-          <w:hyperlink w:anchor="_Toc172940193" w:history="1">
+          <w:hyperlink w:anchor="_Toc175586739" w:history="1">
             <w:r>
               <w:rPr>
                 <w:rStyle w:val="Hyperlink"/>
@@ -541,7 +541,7 @@
                 <w:noProof/>
                 <w:webHidden/>
               </w:rPr>
-              <w:instrText xml:space="preserve"> PAGEREF _Toc172940193 \h </w:instrText>
+              <w:instrText xml:space="preserve"> PAGEREF _Toc175586739 \h </w:instrText>
             </w:r>
             <w:r>
               <w:rPr>
@@ -582,7 +582,7 @@
               <w:noProof/>
             </w:rPr>
           </w:pPr>
-          <w:hyperlink w:anchor="_Toc172940194" w:history="1">
+          <w:hyperlink w:anchor="_Toc175586740" w:history="1">
             <w:r>
               <w:rPr>
                 <w:rStyle w:val="Hyperlink"/>
@@ -609,7 +609,7 @@
                 <w:noProof/>
                 <w:webHidden/>
               </w:rPr>
-              <w:instrText xml:space="preserve"> PAGEREF _Toc172940194 \h </w:instrText>
+              <w:instrText xml:space="preserve"> PAGEREF _Toc175586740 \h </w:instrText>
             </w:r>
             <w:r>
               <w:rPr>
@@ -650,7 +650,7 @@
               <w:noProof/>
             </w:rPr>
           </w:pPr>
-          <w:hyperlink w:anchor="_Toc172940195" w:history="1">
+          <w:hyperlink w:anchor="_Toc175586741" w:history="1">
             <w:r>
               <w:rPr>
                 <w:rStyle w:val="Hyperlink"/>
@@ -677,7 +677,7 @@
                 <w:noProof/>
                 <w:webHidden/>
               </w:rPr>
-              <w:instrText xml:space="preserve"> PAGEREF _Toc172940195 \h </w:instrText>
+              <w:instrText xml:space="preserve"> PAGEREF _Toc175586741 \h </w:instrText>
             </w:r>
             <w:r>
               <w:rPr>
@@ -718,7 +718,7 @@
               <w:noProof/>
             </w:rPr>
           </w:pPr>
-          <w:hyperlink w:anchor="_Toc172940196" w:history="1">
+          <w:hyperlink w:anchor="_Toc175586742" w:history="1">
             <w:r>
               <w:rPr>
                 <w:rStyle w:val="Hyperlink"/>
@@ -745,7 +745,7 @@
                 <w:noProof/>
                 <w:webHidden/>
               </w:rPr>
-              <w:instrText xml:space="preserve"> PAGEREF _Toc172940196 \h </w:instrText>
+              <w:instrText xml:space="preserve"> PAGEREF _Toc175586742 \h </w:instrText>
             </w:r>
             <w:r>
               <w:rPr>
@@ -786,7 +786,7 @@
               <w:noProof/>
             </w:rPr>
           </w:pPr>
-          <w:hyperlink w:anchor="_Toc172940197" w:history="1">
+          <w:hyperlink w:anchor="_Toc175586743" w:history="1">
             <w:r>
               <w:rPr>
                 <w:rStyle w:val="Hyperlink"/>
@@ -813,7 +813,7 @@
                 <w:noProof/>
                 <w:webHidden/>
               </w:rPr>
-              <w:instrText xml:space="preserve"> PAGEREF _Toc172940197 \h </w:instrText>
+              <w:instrText xml:space="preserve"> PAGEREF _Toc175586743 \h </w:instrText>
             </w:r>
             <w:r>
               <w:rPr>
@@ -854,7 +854,7 @@
               <w:noProof/>
             </w:rPr>
           </w:pPr>
-          <w:hyperlink w:anchor="_Toc172940198" w:history="1">
+          <w:hyperlink w:anchor="_Toc175586744" w:history="1">
             <w:r>
               <w:rPr>
                 <w:rStyle w:val="Hyperlink"/>
@@ -882,7 +882,7 @@
                 <w:noProof/>
                 <w:webHidden/>
               </w:rPr>
-              <w:instrText xml:space="preserve"> PAGEREF _Toc172940198 \h </w:instrText>
+              <w:instrText xml:space="preserve"> PAGEREF _Toc175586744 \h </w:instrText>
             </w:r>
             <w:r>
               <w:rPr>
@@ -923,7 +923,7 @@
               <w:noProof/>
             </w:rPr>
           </w:pPr>
-          <w:hyperlink w:anchor="_Toc172940199" w:history="1">
+          <w:hyperlink w:anchor="_Toc175586745" w:history="1">
             <w:r>
               <w:rPr>
                 <w:rStyle w:val="Hyperlink"/>
@@ -951,7 +951,7 @@
                 <w:noProof/>
                 <w:webHidden/>
               </w:rPr>
-              <w:instrText xml:space="preserve"> PAGEREF _Toc172940199 \h </w:instrText>
+              <w:instrText xml:space="preserve"> PAGEREF _Toc175586745 \h </w:instrText>
             </w:r>
             <w:r>
               <w:rPr>
@@ -992,7 +992,7 @@
               <w:noProof/>
             </w:rPr>
           </w:pPr>
-          <w:hyperlink w:anchor="_Toc172940200" w:history="1">
+          <w:hyperlink w:anchor="_Toc175586746" w:history="1">
             <w:r>
               <w:rPr>
                 <w:rStyle w:val="Hyperlink"/>
@@ -1019,7 +1019,7 @@
                 <w:noProof/>
                 <w:webHidden/>
               </w:rPr>
-              <w:instrText xml:space="preserve"> PAGEREF _Toc172940200 \h </w:instrText>
+              <w:instrText xml:space="preserve"> PAGEREF _Toc175586746 \h </w:instrText>
             </w:r>
             <w:r>
               <w:rPr>
@@ -1060,7 +1060,7 @@
               <w:noProof/>
             </w:rPr>
           </w:pPr>
-          <w:hyperlink w:anchor="_Toc172940201" w:history="1">
+          <w:hyperlink w:anchor="_Toc175586747" w:history="1">
             <w:r>
               <w:rPr>
                 <w:rStyle w:val="Hyperlink"/>
@@ -1087,7 +1087,7 @@
                 <w:noProof/>
                 <w:webHidden/>
               </w:rPr>
-              <w:instrText xml:space="preserve"> PAGEREF _Toc172940201 \h </w:instrText>
+              <w:instrText xml:space="preserve"> PAGEREF _Toc175586747 \h </w:instrText>
             </w:r>
             <w:r>
               <w:rPr>
@@ -1128,7 +1128,7 @@
               <w:noProof/>
             </w:rPr>
           </w:pPr>
-          <w:hyperlink w:anchor="_Toc172940202" w:history="1">
+          <w:hyperlink w:anchor="_Toc175586748" w:history="1">
             <w:r>
               <w:rPr>
                 <w:rStyle w:val="Hyperlink"/>
@@ -1156,7 +1156,7 @@
                 <w:noProof/>
                 <w:webHidden/>
               </w:rPr>
-              <w:instrText xml:space="preserve"> PAGEREF _Toc172940202 \h </w:instrText>
+              <w:instrText xml:space="preserve"> PAGEREF _Toc175586748 \h </w:instrText>
             </w:r>
             <w:r>
               <w:rPr>
@@ -1197,7 +1197,7 @@
               <w:noProof/>
             </w:rPr>
           </w:pPr>
-          <w:hyperlink w:anchor="_Toc172940203" w:history="1">
+          <w:hyperlink w:anchor="_Toc175586749" w:history="1">
             <w:r>
               <w:rPr>
                 <w:rStyle w:val="Hyperlink"/>
@@ -1224,7 +1224,7 @@
                 <w:noProof/>
                 <w:webHidden/>
               </w:rPr>
-              <w:instrText xml:space="preserve"> PAGEREF _Toc172940203 \h </w:instrText>
+              <w:instrText xml:space="preserve"> PAGEREF _Toc175586749 \h </w:instrText>
             </w:r>
             <w:r>
               <w:rPr>
@@ -1265,7 +1265,7 @@
               <w:noProof/>
             </w:rPr>
           </w:pPr>
-          <w:hyperlink w:anchor="_Toc172940204" w:history="1">
+          <w:hyperlink w:anchor="_Toc175586750" w:history="1">
             <w:r>
               <w:rPr>
                 <w:rStyle w:val="Hyperlink"/>
@@ -1293,7 +1293,7 @@
                 <w:noProof/>
                 <w:webHidden/>
               </w:rPr>
-              <w:instrText xml:space="preserve"> PAGEREF _Toc172940204 \h </w:instrText>
+              <w:instrText xml:space="preserve"> PAGEREF _Toc175586750 \h </w:instrText>
             </w:r>
             <w:r>
               <w:rPr>
@@ -1334,7 +1334,7 @@
               <w:noProof/>
             </w:rPr>
           </w:pPr>
-          <w:hyperlink w:anchor="_Toc172940205" w:history="1">
+          <w:hyperlink w:anchor="_Toc175586751" w:history="1">
             <w:r>
               <w:rPr>
                 <w:rStyle w:val="Hyperlink"/>
@@ -1361,7 +1361,7 @@
                 <w:noProof/>
                 <w:webHidden/>
               </w:rPr>
-              <w:instrText xml:space="preserve"> PAGEREF _Toc172940205 \h </w:instrText>
+              <w:instrText xml:space="preserve"> PAGEREF _Toc175586751 \h </w:instrText>
             </w:r>
             <w:r>
               <w:rPr>
@@ -1402,7 +1402,7 @@
               <w:noProof/>
             </w:rPr>
           </w:pPr>
-          <w:hyperlink w:anchor="_Toc172940206" w:history="1">
+          <w:hyperlink w:anchor="_Toc175586752" w:history="1">
             <w:r>
               <w:rPr>
                 <w:rStyle w:val="Hyperlink"/>
@@ -1429,7 +1429,7 @@
                 <w:noProof/>
                 <w:webHidden/>
               </w:rPr>
-              <w:instrText xml:space="preserve"> PAGEREF _Toc172940206 \h </w:instrText>
+              <w:instrText xml:space="preserve"> PAGEREF _Toc175586752 \h </w:instrText>
             </w:r>
             <w:r>
               <w:rPr>
@@ -1470,7 +1470,7 @@
               <w:noProof/>
             </w:rPr>
           </w:pPr>
-          <w:hyperlink w:anchor="_Toc172940207" w:history="1">
+          <w:hyperlink w:anchor="_Toc175586753" w:history="1">
             <w:r>
               <w:rPr>
                 <w:rStyle w:val="Hyperlink"/>
@@ -1497,7 +1497,7 @@
                 <w:noProof/>
                 <w:webHidden/>
               </w:rPr>
-              <w:instrText xml:space="preserve"> PAGEREF _Toc172940207 \h </w:instrText>
+              <w:instrText xml:space="preserve"> PAGEREF _Toc175586753 \h </w:instrText>
             </w:r>
             <w:r>
               <w:rPr>
@@ -1538,7 +1538,7 @@
               <w:noProof/>
             </w:rPr>
           </w:pPr>
-          <w:hyperlink w:anchor="_Toc172940208" w:history="1">
+          <w:hyperlink w:anchor="_Toc175586754" w:history="1">
             <w:r>
               <w:rPr>
                 <w:rStyle w:val="Hyperlink"/>
@@ -1566,7 +1566,7 @@
                 <w:noProof/>
                 <w:webHidden/>
               </w:rPr>
-              <w:instrText xml:space="preserve"> PAGEREF _Toc172940208 \h </w:instrText>
+              <w:instrText xml:space="preserve"> PAGEREF _Toc175586754 \h </w:instrText>
             </w:r>
             <w:r>
               <w:rPr>
@@ -1607,7 +1607,7 @@
               <w:noProof/>
             </w:rPr>
           </w:pPr>
-          <w:hyperlink w:anchor="_Toc172940209" w:history="1">
+          <w:hyperlink w:anchor="_Toc175586755" w:history="1">
             <w:r>
               <w:rPr>
                 <w:rStyle w:val="Hyperlink"/>
@@ -1635,7 +1635,7 @@
                 <w:noProof/>
                 <w:webHidden/>
               </w:rPr>
-              <w:instrText xml:space="preserve"> PAGEREF _Toc172940209 \h </w:instrText>
+              <w:instrText xml:space="preserve"> PAGEREF _Toc175586755 \h </w:instrText>
             </w:r>
             <w:r>
               <w:rPr>
@@ -1676,13 +1676,13 @@
               <w:noProof/>
             </w:rPr>
           </w:pPr>
-          <w:hyperlink w:anchor="_Toc172940210" w:history="1">
+          <w:hyperlink w:anchor="_Toc175586756" w:history="1">
             <w:r>
               <w:rPr>
                 <w:rStyle w:val="Hyperlink"/>
                 <w:noProof/>
               </w:rPr>
-              <w:t>Software Quality Testing 11-12</w:t>
+              <w:t>Software Quality Testing</w:t>
             </w:r>
             <w:r>
               <w:rPr>
@@ -1703,7 +1703,7 @@
                 <w:noProof/>
                 <w:webHidden/>
               </w:rPr>
-              <w:instrText xml:space="preserve"> PAGEREF _Toc172940210 \h </w:instrText>
+              <w:instrText xml:space="preserve"> PAGEREF _Toc175586756 \h </w:instrText>
             </w:r>
             <w:r>
               <w:rPr>
@@ -1724,6 +1724,210 @@
                 <w:webHidden/>
               </w:rPr>
               <w:t>10</w:t>
+            </w:r>
+            <w:r>
+              <w:rPr>
+                <w:noProof/>
+                <w:webHidden/>
+              </w:rPr>
+              <w:fldChar w:fldCharType="end"/>
+            </w:r>
+          </w:hyperlink>
+        </w:p>
+        <w:p>
+          <w:pPr>
+            <w:pStyle w:val="TOC2"/>
+            <w:tabs>
+              <w:tab w:val="right" w:leader="dot" w:pos="9016"/>
+            </w:tabs>
+            <w:rPr>
+              <w:noProof/>
+            </w:rPr>
+          </w:pPr>
+          <w:hyperlink w:anchor="_Toc175586757" w:history="1">
+            <w:r>
+              <w:rPr>
+                <w:rStyle w:val="Hyperlink"/>
+                <w:noProof/>
+              </w:rPr>
+              <w:t>User Testing Instructions</w:t>
+            </w:r>
+            <w:r>
+              <w:rPr>
+                <w:noProof/>
+                <w:webHidden/>
+              </w:rPr>
+              <w:tab/>
+            </w:r>
+            <w:r>
+              <w:rPr>
+                <w:noProof/>
+                <w:webHidden/>
+              </w:rPr>
+              <w:fldChar w:fldCharType="begin"/>
+            </w:r>
+            <w:r>
+              <w:rPr>
+                <w:noProof/>
+                <w:webHidden/>
+              </w:rPr>
+              <w:instrText xml:space="preserve"> PAGEREF _Toc175586757 \h </w:instrText>
+            </w:r>
+            <w:r>
+              <w:rPr>
+                <w:noProof/>
+                <w:webHidden/>
+              </w:rPr>
+            </w:r>
+            <w:r>
+              <w:rPr>
+                <w:noProof/>
+                <w:webHidden/>
+              </w:rPr>
+              <w:fldChar w:fldCharType="separate"/>
+            </w:r>
+            <w:r>
+              <w:rPr>
+                <w:noProof/>
+                <w:webHidden/>
+              </w:rPr>
+              <w:t>10</w:t>
+            </w:r>
+            <w:r>
+              <w:rPr>
+                <w:noProof/>
+                <w:webHidden/>
+              </w:rPr>
+              <w:fldChar w:fldCharType="end"/>
+            </w:r>
+          </w:hyperlink>
+        </w:p>
+        <w:p>
+          <w:pPr>
+            <w:pStyle w:val="TOC2"/>
+            <w:tabs>
+              <w:tab w:val="right" w:leader="dot" w:pos="9016"/>
+            </w:tabs>
+            <w:rPr>
+              <w:noProof/>
+            </w:rPr>
+          </w:pPr>
+          <w:hyperlink w:anchor="_Toc175586758" w:history="1">
+            <w:r>
+              <w:rPr>
+                <w:rStyle w:val="Hyperlink"/>
+                <w:noProof/>
+              </w:rPr>
+              <w:t>Results from User Testing</w:t>
+            </w:r>
+            <w:r>
+              <w:rPr>
+                <w:noProof/>
+                <w:webHidden/>
+              </w:rPr>
+              <w:tab/>
+            </w:r>
+            <w:r>
+              <w:rPr>
+                <w:noProof/>
+                <w:webHidden/>
+              </w:rPr>
+              <w:fldChar w:fldCharType="begin"/>
+            </w:r>
+            <w:r>
+              <w:rPr>
+                <w:noProof/>
+                <w:webHidden/>
+              </w:rPr>
+              <w:instrText xml:space="preserve"> PAGEREF _Toc175586758 \h </w:instrText>
+            </w:r>
+            <w:r>
+              <w:rPr>
+                <w:noProof/>
+                <w:webHidden/>
+              </w:rPr>
+            </w:r>
+            <w:r>
+              <w:rPr>
+                <w:noProof/>
+                <w:webHidden/>
+              </w:rPr>
+              <w:fldChar w:fldCharType="separate"/>
+            </w:r>
+            <w:r>
+              <w:rPr>
+                <w:noProof/>
+                <w:webHidden/>
+              </w:rPr>
+              <w:t>11</w:t>
+            </w:r>
+            <w:r>
+              <w:rPr>
+                <w:noProof/>
+                <w:webHidden/>
+              </w:rPr>
+              <w:fldChar w:fldCharType="end"/>
+            </w:r>
+          </w:hyperlink>
+        </w:p>
+        <w:p>
+          <w:pPr>
+            <w:pStyle w:val="TOC2"/>
+            <w:tabs>
+              <w:tab w:val="right" w:leader="dot" w:pos="9016"/>
+            </w:tabs>
+            <w:rPr>
+              <w:noProof/>
+            </w:rPr>
+          </w:pPr>
+          <w:hyperlink w:anchor="_Toc175586759" w:history="1">
+            <w:r>
+              <w:rPr>
+                <w:rStyle w:val="Hyperlink"/>
+                <w:noProof/>
+              </w:rPr>
+              <w:t>Testing Conclusion</w:t>
+            </w:r>
+            <w:r>
+              <w:rPr>
+                <w:noProof/>
+                <w:webHidden/>
+              </w:rPr>
+              <w:tab/>
+            </w:r>
+            <w:r>
+              <w:rPr>
+                <w:noProof/>
+                <w:webHidden/>
+              </w:rPr>
+              <w:fldChar w:fldCharType="begin"/>
+            </w:r>
+            <w:r>
+              <w:rPr>
+                <w:noProof/>
+                <w:webHidden/>
+              </w:rPr>
+              <w:instrText xml:space="preserve"> PAGEREF _Toc175586759 \h </w:instrText>
+            </w:r>
+            <w:r>
+              <w:rPr>
+                <w:noProof/>
+                <w:webHidden/>
+              </w:rPr>
+            </w:r>
+            <w:r>
+              <w:rPr>
+                <w:noProof/>
+                <w:webHidden/>
+              </w:rPr>
+              <w:fldChar w:fldCharType="separate"/>
+            </w:r>
+            <w:r>
+              <w:rPr>
+                <w:noProof/>
+                <w:webHidden/>
+              </w:rPr>
+              <w:t>11</w:t>
             </w:r>
             <w:r>
               <w:rPr>
@@ -1744,13 +1948,13 @@
               <w:noProof/>
             </w:rPr>
           </w:pPr>
-          <w:hyperlink w:anchor="_Toc172940211" w:history="1">
+          <w:hyperlink w:anchor="_Toc175586760" w:history="1">
             <w:r>
               <w:rPr>
                 <w:rStyle w:val="Hyperlink"/>
                 <w:noProof/>
               </w:rPr>
-              <w:t>Deployment 13</w:t>
+              <w:t>Deployment</w:t>
             </w:r>
             <w:r>
               <w:rPr>
@@ -1771,27 +1975,24 @@
                 <w:noProof/>
                 <w:webHidden/>
               </w:rPr>
-              <w:instrText xml:space="preserve"> PAGEREF _Toc172940211 \h </w:instrText>
+              <w:instrText xml:space="preserve"> PAGEREF _Toc175586760 \h </w:instrText>
             </w:r>
             <w:r>
               <w:rPr>
                 <w:noProof/>
                 <w:webHidden/>
               </w:rPr>
-            </w:r>
-            <w:r>
-              <w:rPr>
+              <w:fldChar w:fldCharType="separate"/>
+            </w:r>
+            <w:r>
+              <w:rPr>
+                <w:b/>
+                <w:bCs/>
                 <w:noProof/>
                 <w:webHidden/>
-              </w:rPr>
-              <w:fldChar w:fldCharType="separate"/>
-            </w:r>
-            <w:r>
-              <w:rPr>
-                <w:noProof/>
-                <w:webHidden/>
-              </w:rPr>
-              <w:t>12</w:t>
+                <w:lang w:val="en-US"/>
+              </w:rPr>
+              <w:t>Error! Bookmark not defined.</w:t>
             </w:r>
             <w:r>
               <w:rPr>
@@ -1812,14 +2013,14 @@
               <w:noProof/>
             </w:rPr>
           </w:pPr>
-          <w:hyperlink w:anchor="_Toc172940212" w:history="1">
+          <w:hyperlink w:anchor="_Toc175586761" w:history="1">
             <w:r>
               <w:rPr>
                 <w:rStyle w:val="Hyperlink"/>
                 <w:noProof/>
                 <w:shd w:val="clear" w:color="auto" w:fill="FFFFFF"/>
               </w:rPr>
-              <w:t>Programming Technologies and Languages 14</w:t>
+              <w:t>Programming Technologies and Languages</w:t>
             </w:r>
             <w:r>
               <w:rPr>
@@ -1840,7 +2041,7 @@
                 <w:noProof/>
                 <w:webHidden/>
               </w:rPr>
-              <w:instrText xml:space="preserve"> PAGEREF _Toc172940212 \h </w:instrText>
+              <w:instrText xml:space="preserve"> PAGEREF _Toc175586761 \h </w:instrText>
             </w:r>
             <w:r>
               <w:rPr>
@@ -1881,7 +2082,7 @@
               <w:noProof/>
             </w:rPr>
           </w:pPr>
-          <w:hyperlink w:anchor="_Toc172940213" w:history="1">
+          <w:hyperlink w:anchor="_Toc175586762" w:history="1">
             <w:r>
               <w:rPr>
                 <w:rStyle w:val="Hyperlink"/>
@@ -1908,7 +2109,7 @@
                 <w:noProof/>
                 <w:webHidden/>
               </w:rPr>
-              <w:instrText xml:space="preserve"> PAGEREF _Toc172940213 \h </w:instrText>
+              <w:instrText xml:space="preserve"> PAGEREF _Toc175586762 \h </w:instrText>
             </w:r>
             <w:r>
               <w:rPr>
@@ -1949,7 +2150,7 @@
               <w:noProof/>
             </w:rPr>
           </w:pPr>
-          <w:hyperlink w:anchor="_Toc172940214" w:history="1">
+          <w:hyperlink w:anchor="_Toc175586763" w:history="1">
             <w:r>
               <w:rPr>
                 <w:rStyle w:val="Hyperlink"/>
@@ -1976,7 +2177,7 @@
                 <w:noProof/>
                 <w:webHidden/>
               </w:rPr>
-              <w:instrText xml:space="preserve"> PAGEREF _Toc172940214 \h </w:instrText>
+              <w:instrText xml:space="preserve"> PAGEREF _Toc175586763 \h </w:instrText>
             </w:r>
             <w:r>
               <w:rPr>
@@ -2029,7 +2230,7 @@
       <w:pPr>
         <w:pStyle w:val="Heading1"/>
       </w:pPr>
-      <w:bookmarkStart w:id="0" w:name="_Toc172940191"/>
+      <w:bookmarkStart w:id="0" w:name="_Toc175586737"/>
       <w:r>
         <w:lastRenderedPageBreak/>
         <w:t>Abstract</w:t>
@@ -2124,7 +2325,7 @@
         </w:rPr>
         <w:t xml:space="preserve"> and Development: </w:t>
       </w:r>
-      <w:hyperlink r:id="rId7" w:history="1">
+      <w:hyperlink r:id="rId9" w:history="1">
         <w:r>
           <w:rPr>
             <w:rStyle w:val="Hyperlink"/>
@@ -2157,7 +2358,7 @@
       <w:r>
         <w:t xml:space="preserve"> </w:t>
       </w:r>
-      <w:hyperlink r:id="rId8" w:history="1">
+      <w:hyperlink r:id="rId10" w:history="1">
         <w:r>
           <w:rPr>
             <w:rStyle w:val="Hyperlink"/>
@@ -2185,7 +2386,7 @@
       <w:r>
         <w:t xml:space="preserve"> </w:t>
       </w:r>
-      <w:hyperlink r:id="rId9" w:history="1">
+      <w:hyperlink r:id="rId11" w:history="1">
         <w:r>
           <w:rPr>
             <w:rStyle w:val="Hyperlink"/>
@@ -2201,7 +2402,7 @@
           <w:tab w:val="left" w:pos="2830"/>
         </w:tabs>
       </w:pPr>
-      <w:bookmarkStart w:id="1" w:name="_Toc172940192"/>
+      <w:bookmarkStart w:id="1" w:name="_Toc175586738"/>
       <w:r>
         <w:t>About Journ.ie</w:t>
       </w:r>
@@ -2216,7 +2417,7 @@
           <w:color w:val="0F4761" w:themeColor="accent1" w:themeShade="BF"/>
         </w:rPr>
       </w:pPr>
-      <w:bookmarkStart w:id="2" w:name="_Toc172940193"/>
+      <w:bookmarkStart w:id="2" w:name="_Toc175586739"/>
       <w:r>
         <w:rPr>
           <w:rStyle w:val="SubtleReference"/>
@@ -2266,7 +2467,7 @@
       <w:pPr>
         <w:pStyle w:val="Heading2"/>
       </w:pPr>
-      <w:bookmarkStart w:id="3" w:name="_Toc172940194"/>
+      <w:bookmarkStart w:id="3" w:name="_Toc175586740"/>
       <w:r>
         <w:t>Focus Group</w:t>
       </w:r>
@@ -2350,7 +2551,7 @@
       <w:pPr>
         <w:pStyle w:val="Heading1"/>
       </w:pPr>
-      <w:bookmarkStart w:id="4" w:name="_Toc172940195"/>
+      <w:bookmarkStart w:id="4" w:name="_Toc175586741"/>
       <w:r>
         <w:t>Product Management</w:t>
       </w:r>
@@ -2360,7 +2561,7 @@
       <w:pPr>
         <w:pStyle w:val="Heading2"/>
       </w:pPr>
-      <w:bookmarkStart w:id="5" w:name="_Toc172940196"/>
+      <w:bookmarkStart w:id="5" w:name="_Toc175586742"/>
       <w:r>
         <w:t>Identity</w:t>
       </w:r>
@@ -2410,7 +2611,7 @@
                           <pic:cNvPicPr/>
                         </pic:nvPicPr>
                         <pic:blipFill>
-                          <a:blip r:embed="rId10"/>
+                          <a:blip r:embed="rId12"/>
                           <a:stretch>
                             <a:fillRect/>
                           </a:stretch>
@@ -2483,7 +2684,7 @@
       <w:pPr>
         <w:pStyle w:val="Heading2"/>
       </w:pPr>
-      <w:bookmarkStart w:id="6" w:name="_Toc172940197"/>
+      <w:bookmarkStart w:id="6" w:name="_Toc175586743"/>
       <w:r>
         <w:t>Palette</w:t>
       </w:r>
@@ -2518,7 +2719,7 @@
                     <pic:cNvPicPr/>
                   </pic:nvPicPr>
                   <pic:blipFill>
-                    <a:blip r:embed="rId11"/>
+                    <a:blip r:embed="rId13"/>
                     <a:stretch>
                       <a:fillRect/>
                     </a:stretch>
@@ -2571,7 +2772,7 @@
           <w:shd w:val="clear" w:color="auto" w:fill="FFFFFF"/>
         </w:rPr>
       </w:pPr>
-      <w:bookmarkStart w:id="7" w:name="_Toc172940198"/>
+      <w:bookmarkStart w:id="7" w:name="_Toc175586744"/>
       <w:r>
         <w:rPr>
           <w:shd w:val="clear" w:color="auto" w:fill="FFFFFF"/>
@@ -2760,29 +2961,6 @@
         </w:tc>
       </w:tr>
       <w:tr>
-        <w:tc>
-          <w:tcPr>
-            <w:tcW w:w="2689" w:type="dxa"/>
-            <w:vAlign w:val="center"/>
-          </w:tcPr>
-          <w:p>
-            <w:r>
-              <w:t>Location Tagging</w:t>
-            </w:r>
-          </w:p>
-        </w:tc>
-        <w:tc>
-          <w:tcPr>
-            <w:tcW w:w="6327" w:type="dxa"/>
-          </w:tcPr>
-          <w:p>
-            <w:r>
-              <w:t>Specify the location of the journal entry or the content within.</w:t>
-            </w:r>
-          </w:p>
-        </w:tc>
-      </w:tr>
-      <w:tr>
         <w:trPr>
           <w:trHeight w:val="665"/>
         </w:trPr>
@@ -2816,7 +2994,6 @@
           </w:tcPr>
           <w:p>
             <w:r>
-              <w:lastRenderedPageBreak/>
               <w:t>Usability</w:t>
             </w:r>
           </w:p>
@@ -2858,6 +3035,7 @@
               </w:numPr>
             </w:pPr>
             <w:r>
+              <w:lastRenderedPageBreak/>
               <w:t>Technical Skills Levels</w:t>
             </w:r>
           </w:p>
@@ -2882,6 +3060,7 @@
           </w:tcPr>
           <w:p>
             <w:r>
+              <w:lastRenderedPageBreak/>
               <w:t>Compatibility</w:t>
             </w:r>
           </w:p>
@@ -2941,7 +3120,7 @@
           <w:shd w:val="clear" w:color="auto" w:fill="FFFFFF"/>
         </w:rPr>
       </w:pPr>
-      <w:bookmarkStart w:id="8" w:name="_Toc172940199"/>
+      <w:bookmarkStart w:id="8" w:name="_Toc175586745"/>
       <w:r>
         <w:rPr>
           <w:shd w:val="clear" w:color="auto" w:fill="FFFFFF"/>
@@ -2983,7 +3162,7 @@
       <w:pPr>
         <w:pStyle w:val="Heading2"/>
       </w:pPr>
-      <w:bookmarkStart w:id="9" w:name="_Toc172940200"/>
+      <w:bookmarkStart w:id="9" w:name="_Toc175586746"/>
       <w:r>
         <w:t>Milestones</w:t>
       </w:r>
@@ -2998,7 +3177,7 @@
           <w:noProof/>
         </w:rPr>
         <w:drawing>
-          <wp:inline distT="0" distB="0" distL="0" distR="0" wp14:anchorId="00CA76B2" wp14:editId="52F71EFD">
+          <wp:inline distT="0" distB="0" distL="0" distR="0" wp14:anchorId="00CA76B2" wp14:editId="4B528195">
             <wp:extent cx="5731510" cy="796583"/>
             <wp:effectExtent l="19050" t="19050" r="21590" b="22860"/>
             <wp:docPr id="2130128097" name="Picture 1" descr="A close-up of a screen&#10;&#10;Description automatically generated"/>
@@ -3013,7 +3192,7 @@
                     <pic:cNvPicPr/>
                   </pic:nvPicPr>
                   <pic:blipFill>
-                    <a:blip r:embed="rId12" cstate="print">
+                    <a:blip r:embed="rId14" cstate="print">
                       <a:extLst>
                         <a:ext uri="{28A0092B-C50C-407E-A947-70E740481C1C}">
                           <a14:useLocalDpi xmlns:a14="http://schemas.microsoft.com/office/drawing/2010/main" val="0"/>
@@ -3325,7 +3504,7 @@
       <w:pPr>
         <w:pStyle w:val="Heading2"/>
       </w:pPr>
-      <w:bookmarkStart w:id="10" w:name="_Toc172940201"/>
+      <w:bookmarkStart w:id="10" w:name="_Toc175586747"/>
       <w:r>
         <w:t>Task Distribution</w:t>
       </w:r>
@@ -3565,7 +3744,7 @@
                     <pic:cNvPicPr/>
                   </pic:nvPicPr>
                   <pic:blipFill>
-                    <a:blip r:embed="rId13">
+                    <a:blip r:embed="rId15">
                       <a:extLst>
                         <a:ext uri="{28A0092B-C50C-407E-A947-70E740481C1C}">
                           <a14:useLocalDpi xmlns:a14="http://schemas.microsoft.com/office/drawing/2010/main" val="0"/>
@@ -3648,7 +3827,7 @@
           <w:shd w:val="clear" w:color="auto" w:fill="FFFFFF"/>
         </w:rPr>
       </w:pPr>
-      <w:bookmarkStart w:id="11" w:name="_Toc172940202"/>
+      <w:bookmarkStart w:id="11" w:name="_Toc175586748"/>
       <w:r>
         <w:rPr>
           <w:shd w:val="clear" w:color="auto" w:fill="FFFFFF"/>
@@ -3661,7 +3840,7 @@
       <w:pPr>
         <w:pStyle w:val="Heading2"/>
       </w:pPr>
-      <w:bookmarkStart w:id="12" w:name="_Toc172940203"/>
+      <w:bookmarkStart w:id="12" w:name="_Toc175586749"/>
       <w:r>
         <w:t>Use Case Diagrams</w:t>
       </w:r>
@@ -3725,7 +3904,7 @@
                           <pic:cNvPicPr/>
                         </pic:nvPicPr>
                         <pic:blipFill>
-                          <a:blip r:embed="rId14"/>
+                          <a:blip r:embed="rId16"/>
                           <a:stretch>
                             <a:fillRect/>
                           </a:stretch>
@@ -5430,7 +5609,7 @@
                           <pic:cNvPicPr/>
                         </pic:nvPicPr>
                         <pic:blipFill>
-                          <a:blip r:embed="rId15"/>
+                          <a:blip r:embed="rId17"/>
                           <a:stretch>
                             <a:fillRect/>
                           </a:stretch>
@@ -7738,7 +7917,7 @@
                           <pic:cNvPicPr/>
                         </pic:nvPicPr>
                         <pic:blipFill>
-                          <a:blip r:embed="rId16"/>
+                          <a:blip r:embed="rId18"/>
                           <a:stretch>
                             <a:fillRect/>
                           </a:stretch>
@@ -9823,7 +10002,7 @@
           <w:shd w:val="clear" w:color="auto" w:fill="FFFFFF"/>
         </w:rPr>
       </w:pPr>
-      <w:bookmarkStart w:id="13" w:name="_Toc172940204"/>
+      <w:bookmarkStart w:id="13" w:name="_Toc175586750"/>
       <w:r>
         <w:rPr>
           <w:shd w:val="clear" w:color="auto" w:fill="FFFFFF"/>
@@ -9881,7 +10060,7 @@
                           <pic:cNvPicPr/>
                         </pic:nvPicPr>
                         <pic:blipFill>
-                          <a:blip r:embed="rId17"/>
+                          <a:blip r:embed="rId19"/>
                           <a:stretch>
                             <a:fillRect/>
                           </a:stretch>
@@ -9979,7 +10158,7 @@
                           <pic:cNvPicPr/>
                         </pic:nvPicPr>
                         <pic:blipFill>
-                          <a:blip r:embed="rId18">
+                          <a:blip r:embed="rId20">
                             <a:extLst>
                               <a:ext uri="{28A0092B-C50C-407E-A947-70E740481C1C}">
                                 <a14:useLocalDpi xmlns:a14="http://schemas.microsoft.com/office/drawing/2010/main" val="0"/>
@@ -10058,7 +10237,7 @@
       <w:pPr>
         <w:pStyle w:val="Heading2"/>
       </w:pPr>
-      <w:bookmarkStart w:id="14" w:name="_Toc172940205"/>
+      <w:bookmarkStart w:id="14" w:name="_Toc175586751"/>
       <w:r>
         <w:rPr>
           <w:noProof/>
@@ -10087,7 +10266,7 @@
                     <pic:cNvPicPr/>
                   </pic:nvPicPr>
                   <pic:blipFill>
-                    <a:blip r:embed="rId19" cstate="print">
+                    <a:blip r:embed="rId21" cstate="print">
                       <a:extLst>
                         <a:ext uri="{28A0092B-C50C-407E-A947-70E740481C1C}">
                           <a14:useLocalDpi xmlns:a14="http://schemas.microsoft.com/office/drawing/2010/main" val="0"/>
@@ -10195,7 +10374,7 @@
                     <pic:cNvPicPr/>
                   </pic:nvPicPr>
                   <pic:blipFill>
-                    <a:blip r:embed="rId20" cstate="print">
+                    <a:blip r:embed="rId22" cstate="print">
                       <a:extLst>
                         <a:ext uri="{28A0092B-C50C-407E-A947-70E740481C1C}">
                           <a14:useLocalDpi xmlns:a14="http://schemas.microsoft.com/office/drawing/2010/main" val="0"/>
@@ -10258,7 +10437,7 @@
                     <pic:cNvPicPr/>
                   </pic:nvPicPr>
                   <pic:blipFill>
-                    <a:blip r:embed="rId21">
+                    <a:blip r:embed="rId23">
                       <a:extLst>
                         <a:ext uri="{28A0092B-C50C-407E-A947-70E740481C1C}">
                           <a14:useLocalDpi xmlns:a14="http://schemas.microsoft.com/office/drawing/2010/main" val="0"/>
@@ -10341,7 +10520,7 @@
       <w:pPr>
         <w:pStyle w:val="Heading2"/>
       </w:pPr>
-      <w:bookmarkStart w:id="15" w:name="_Toc172940206"/>
+      <w:bookmarkStart w:id="15" w:name="_Toc175586752"/>
       <w:r>
         <w:t>Database Diagram (ERD)</w:t>
       </w:r>
@@ -10399,7 +10578,7 @@
                           <pic:cNvPicPr/>
                         </pic:nvPicPr>
                         <pic:blipFill>
-                          <a:blip r:embed="rId22" cstate="print">
+                          <a:blip r:embed="rId24" cstate="print">
                             <a:extLst>
                               <a:ext uri="{28A0092B-C50C-407E-A947-70E740481C1C}">
                                 <a14:useLocalDpi xmlns:a14="http://schemas.microsoft.com/office/drawing/2010/main" val="0"/>
@@ -10463,7 +10642,7 @@
             <w:pPr>
               <w:pStyle w:val="Heading3"/>
             </w:pPr>
-            <w:bookmarkStart w:id="16" w:name="_Toc172940207"/>
+            <w:bookmarkStart w:id="16" w:name="_Toc175586753"/>
             <w:r>
               <w:t>Summary of Relationships</w:t>
             </w:r>
@@ -10619,7 +10798,7 @@
           <w:shd w:val="clear" w:color="auto" w:fill="FFFFFF"/>
         </w:rPr>
       </w:pPr>
-      <w:bookmarkStart w:id="17" w:name="_Toc172940208"/>
+      <w:bookmarkStart w:id="17" w:name="_Toc175586754"/>
       <w:r>
         <w:rPr>
           <w:shd w:val="clear" w:color="auto" w:fill="FFFFFF"/>
@@ -10648,7 +10827,7 @@
           <w:noProof/>
         </w:rPr>
         <w:drawing>
-          <wp:anchor distT="0" distB="0" distL="114300" distR="114300" simplePos="0" relativeHeight="251681792" behindDoc="0" locked="0" layoutInCell="1" allowOverlap="1" wp14:anchorId="1004D573" wp14:editId="5FE4434F">
+          <wp:anchor distT="0" distB="0" distL="114300" distR="114300" simplePos="0" relativeHeight="251681792" behindDoc="0" locked="0" layoutInCell="1" allowOverlap="1" wp14:anchorId="1004D573" wp14:editId="14819C36">
             <wp:simplePos x="0" y="0"/>
             <wp:positionH relativeFrom="margin">
               <wp:align>center</wp:align>
@@ -10671,7 +10850,7 @@
                     <pic:cNvPicPr/>
                   </pic:nvPicPr>
                   <pic:blipFill>
-                    <a:blip r:embed="rId23" cstate="print">
+                    <a:blip r:embed="rId25" cstate="print">
                       <a:extLst>
                         <a:ext uri="{28A0092B-C50C-407E-A947-70E740481C1C}">
                           <a14:useLocalDpi xmlns:a14="http://schemas.microsoft.com/office/drawing/2010/main" val="0"/>
@@ -10761,7 +10940,7 @@
           <w:shd w:val="clear" w:color="auto" w:fill="FFFFFF"/>
         </w:rPr>
       </w:pPr>
-      <w:bookmarkStart w:id="18" w:name="_Toc172940209"/>
+      <w:bookmarkStart w:id="18" w:name="_Toc175586755"/>
       <w:r>
         <w:rPr>
           <w:shd w:val="clear" w:color="auto" w:fill="FFFFFF"/>
@@ -10805,7 +10984,7 @@
                     <pic:cNvPicPr/>
                   </pic:nvPicPr>
                   <pic:blipFill>
-                    <a:blip r:embed="rId24">
+                    <a:blip r:embed="rId26">
                       <a:extLst>
                         <a:ext uri="{28A0092B-C50C-407E-A947-70E740481C1C}">
                           <a14:useLocalDpi xmlns:a14="http://schemas.microsoft.com/office/drawing/2010/main" val="0"/>
@@ -10870,7 +11049,7 @@
                     <pic:cNvPicPr/>
                   </pic:nvPicPr>
                   <pic:blipFill>
-                    <a:blip r:embed="rId25">
+                    <a:blip r:embed="rId27">
                       <a:extLst>
                         <a:ext uri="{28A0092B-C50C-407E-A947-70E740481C1C}">
                           <a14:useLocalDpi xmlns:a14="http://schemas.microsoft.com/office/drawing/2010/main" val="0"/>
@@ -10935,7 +11114,7 @@
                     <pic:cNvPicPr/>
                   </pic:nvPicPr>
                   <pic:blipFill>
-                    <a:blip r:embed="rId26" cstate="print">
+                    <a:blip r:embed="rId28" cstate="print">
                       <a:extLst>
                         <a:ext uri="{28A0092B-C50C-407E-A947-70E740481C1C}">
                           <a14:useLocalDpi xmlns:a14="http://schemas.microsoft.com/office/drawing/2010/main" val="0"/>
@@ -11069,109 +11248,2294 @@
       <w:pPr>
         <w:pStyle w:val="Heading1"/>
       </w:pPr>
-      <w:bookmarkStart w:id="19" w:name="_Toc172940210"/>
+      <w:bookmarkStart w:id="19" w:name="_Toc175586756"/>
       <w:r>
         <w:lastRenderedPageBreak/>
         <w:t>Software Quality Testing</w:t>
       </w:r>
-      <w:r>
-        <w:t xml:space="preserve"> 11-12</w:t>
-      </w:r>
       <w:bookmarkEnd w:id="19"/>
     </w:p>
+    <w:tbl>
+      <w:tblPr>
+        <w:tblStyle w:val="TableGrid"/>
+        <w:tblW w:w="0" w:type="auto"/>
+        <w:tblLook w:val="04A0" w:firstRow="1" w:lastRow="0" w:firstColumn="1" w:lastColumn="0" w:noHBand="0" w:noVBand="1"/>
+      </w:tblPr>
+      <w:tblGrid>
+        <w:gridCol w:w="345"/>
+        <w:gridCol w:w="1272"/>
+        <w:gridCol w:w="186"/>
+        <w:gridCol w:w="1803"/>
+        <w:gridCol w:w="1803"/>
+        <w:gridCol w:w="1803"/>
+        <w:gridCol w:w="1430"/>
+        <w:gridCol w:w="374"/>
+      </w:tblGrid>
+      <w:tr>
+        <w:trPr>
+          <w:trHeight w:val="326"/>
+        </w:trPr>
+        <w:tc>
+          <w:tcPr>
+            <w:tcW w:w="9016" w:type="dxa"/>
+            <w:gridSpan w:val="8"/>
+            <w:vAlign w:val="center"/>
+          </w:tcPr>
+          <w:p>
+            <w:pPr>
+              <w:pStyle w:val="Heading2"/>
+              <w:jc w:val="center"/>
+              <w:rPr>
+                <w:sz w:val="28"/>
+                <w:szCs w:val="28"/>
+              </w:rPr>
+            </w:pPr>
+            <w:bookmarkStart w:id="20" w:name="_Toc175586757"/>
+            <w:r>
+              <w:rPr>
+                <w:sz w:val="28"/>
+                <w:szCs w:val="28"/>
+              </w:rPr>
+              <w:t>User Testing Instructions</w:t>
+            </w:r>
+            <w:bookmarkEnd w:id="20"/>
+          </w:p>
+        </w:tc>
+      </w:tr>
+      <w:tr>
+        <w:trPr>
+          <w:trHeight w:val="262"/>
+        </w:trPr>
+        <w:tc>
+          <w:tcPr>
+            <w:tcW w:w="9016" w:type="dxa"/>
+            <w:gridSpan w:val="8"/>
+            <w:shd w:val="clear" w:color="auto" w:fill="7F7F7F" w:themeFill="text1" w:themeFillTint="80"/>
+            <w:vAlign w:val="center"/>
+          </w:tcPr>
+          <w:p>
+            <w:pPr>
+              <w:jc w:val="center"/>
+              <w:rPr>
+                <w:b/>
+                <w:bCs/>
+                <w:sz w:val="22"/>
+                <w:szCs w:val="22"/>
+              </w:rPr>
+            </w:pPr>
+          </w:p>
+        </w:tc>
+      </w:tr>
+      <w:tr>
+        <w:tc>
+          <w:tcPr>
+            <w:tcW w:w="1617" w:type="dxa"/>
+            <w:gridSpan w:val="2"/>
+          </w:tcPr>
+          <w:p>
+            <w:pPr>
+              <w:rPr>
+                <w:b/>
+                <w:bCs/>
+              </w:rPr>
+            </w:pPr>
+            <w:r>
+              <w:rPr>
+                <w:b/>
+                <w:bCs/>
+              </w:rPr>
+              <w:t>Scenario 01</w:t>
+            </w:r>
+          </w:p>
+        </w:tc>
+        <w:tc>
+          <w:tcPr>
+            <w:tcW w:w="7399" w:type="dxa"/>
+            <w:gridSpan w:val="6"/>
+          </w:tcPr>
+          <w:p>
+            <w:r>
+              <w:t xml:space="preserve">Creating an </w:t>
+            </w:r>
+            <w:r>
+              <w:t>A</w:t>
+            </w:r>
+            <w:r>
+              <w:t>ccount, Update Information, Log Out</w:t>
+            </w:r>
+          </w:p>
+        </w:tc>
+      </w:tr>
+      <w:tr>
+        <w:tc>
+          <w:tcPr>
+            <w:tcW w:w="9016" w:type="dxa"/>
+            <w:gridSpan w:val="8"/>
+          </w:tcPr>
+          <w:p>
+            <w:r>
+              <w:t>Register an account, go to settings to update your account information and log out of the account.</w:t>
+            </w:r>
+          </w:p>
+        </w:tc>
+      </w:tr>
+      <w:tr>
+        <w:tc>
+          <w:tcPr>
+            <w:tcW w:w="345" w:type="dxa"/>
+          </w:tcPr>
+          <w:p>
+            <w:r>
+              <w:t>1</w:t>
+            </w:r>
+          </w:p>
+        </w:tc>
+        <w:tc>
+          <w:tcPr>
+            <w:tcW w:w="8297" w:type="dxa"/>
+            <w:gridSpan w:val="6"/>
+          </w:tcPr>
+          <w:p>
+            <w:r>
+              <w:t>Create an account</w:t>
+            </w:r>
+          </w:p>
+        </w:tc>
+        <w:tc>
+          <w:tcPr>
+            <w:tcW w:w="374" w:type="dxa"/>
+          </w:tcPr>
+          <w:p/>
+        </w:tc>
+      </w:tr>
+      <w:tr>
+        <w:tc>
+          <w:tcPr>
+            <w:tcW w:w="345" w:type="dxa"/>
+          </w:tcPr>
+          <w:p>
+            <w:r>
+              <w:t>2</w:t>
+            </w:r>
+          </w:p>
+        </w:tc>
+        <w:tc>
+          <w:tcPr>
+            <w:tcW w:w="8297" w:type="dxa"/>
+            <w:gridSpan w:val="6"/>
+          </w:tcPr>
+          <w:p>
+            <w:r>
+              <w:t>Enter your details for your profile</w:t>
+            </w:r>
+          </w:p>
+        </w:tc>
+        <w:tc>
+          <w:tcPr>
+            <w:tcW w:w="374" w:type="dxa"/>
+          </w:tcPr>
+          <w:p/>
+        </w:tc>
+      </w:tr>
+      <w:tr>
+        <w:tc>
+          <w:tcPr>
+            <w:tcW w:w="345" w:type="dxa"/>
+          </w:tcPr>
+          <w:p>
+            <w:r>
+              <w:t>3</w:t>
+            </w:r>
+          </w:p>
+        </w:tc>
+        <w:tc>
+          <w:tcPr>
+            <w:tcW w:w="8297" w:type="dxa"/>
+            <w:gridSpan w:val="6"/>
+          </w:tcPr>
+          <w:p>
+            <w:r>
+              <w:t>Navigate to the settings</w:t>
+            </w:r>
+            <w:r>
+              <w:t xml:space="preserve"> page</w:t>
+            </w:r>
+          </w:p>
+        </w:tc>
+        <w:tc>
+          <w:tcPr>
+            <w:tcW w:w="374" w:type="dxa"/>
+          </w:tcPr>
+          <w:p/>
+        </w:tc>
+      </w:tr>
+      <w:tr>
+        <w:tc>
+          <w:tcPr>
+            <w:tcW w:w="345" w:type="dxa"/>
+          </w:tcPr>
+          <w:p>
+            <w:r>
+              <w:t>4</w:t>
+            </w:r>
+          </w:p>
+        </w:tc>
+        <w:tc>
+          <w:tcPr>
+            <w:tcW w:w="8297" w:type="dxa"/>
+            <w:gridSpan w:val="6"/>
+          </w:tcPr>
+          <w:p>
+            <w:r>
+              <w:t>Edit your profile information and save the changes</w:t>
+            </w:r>
+          </w:p>
+        </w:tc>
+        <w:tc>
+          <w:tcPr>
+            <w:tcW w:w="374" w:type="dxa"/>
+          </w:tcPr>
+          <w:p/>
+        </w:tc>
+      </w:tr>
+      <w:tr>
+        <w:tc>
+          <w:tcPr>
+            <w:tcW w:w="345" w:type="dxa"/>
+          </w:tcPr>
+          <w:p>
+            <w:r>
+              <w:t>5</w:t>
+            </w:r>
+          </w:p>
+        </w:tc>
+        <w:tc>
+          <w:tcPr>
+            <w:tcW w:w="8297" w:type="dxa"/>
+            <w:gridSpan w:val="6"/>
+          </w:tcPr>
+          <w:p>
+            <w:r>
+              <w:t>Log out of the account</w:t>
+            </w:r>
+          </w:p>
+        </w:tc>
+        <w:tc>
+          <w:tcPr>
+            <w:tcW w:w="374" w:type="dxa"/>
+          </w:tcPr>
+          <w:p/>
+        </w:tc>
+      </w:tr>
+      <w:tr>
+        <w:tc>
+          <w:tcPr>
+            <w:tcW w:w="9016" w:type="dxa"/>
+            <w:gridSpan w:val="8"/>
+            <w:shd w:val="clear" w:color="auto" w:fill="7F7F7F" w:themeFill="text1" w:themeFillTint="80"/>
+          </w:tcPr>
+          <w:p/>
+        </w:tc>
+      </w:tr>
+      <w:tr>
+        <w:tc>
+          <w:tcPr>
+            <w:tcW w:w="1617" w:type="dxa"/>
+            <w:gridSpan w:val="2"/>
+          </w:tcPr>
+          <w:p>
+            <w:pPr>
+              <w:rPr>
+                <w:b/>
+                <w:bCs/>
+              </w:rPr>
+            </w:pPr>
+            <w:r>
+              <w:rPr>
+                <w:b/>
+                <w:bCs/>
+              </w:rPr>
+              <w:t>Scenario 02</w:t>
+            </w:r>
+          </w:p>
+        </w:tc>
+        <w:tc>
+          <w:tcPr>
+            <w:tcW w:w="7399" w:type="dxa"/>
+            <w:gridSpan w:val="6"/>
+          </w:tcPr>
+          <w:p>
+            <w:r>
+              <w:t xml:space="preserve">Sign In, </w:t>
+            </w:r>
+            <w:proofErr w:type="gramStart"/>
+            <w:r>
+              <w:t>Create</w:t>
+            </w:r>
+            <w:proofErr w:type="gramEnd"/>
+            <w:r>
+              <w:t xml:space="preserve"> 2 Posts, Edit 1 Post, Delete 1 Post</w:t>
+            </w:r>
+          </w:p>
+        </w:tc>
+      </w:tr>
+      <w:tr>
+        <w:tc>
+          <w:tcPr>
+            <w:tcW w:w="9016" w:type="dxa"/>
+            <w:gridSpan w:val="8"/>
+          </w:tcPr>
+          <w:p>
+            <w:r>
+              <w:t>Sign back into the account and create two journal posts. With one of the posts, edit the details of the log and save the changes. Lastly, delete of the two posts available.</w:t>
+            </w:r>
+          </w:p>
+        </w:tc>
+      </w:tr>
+      <w:tr>
+        <w:tc>
+          <w:tcPr>
+            <w:tcW w:w="345" w:type="dxa"/>
+          </w:tcPr>
+          <w:p>
+            <w:pPr>
+              <w:rPr>
+                <w:sz w:val="22"/>
+                <w:szCs w:val="22"/>
+              </w:rPr>
+            </w:pPr>
+            <w:r>
+              <w:rPr>
+                <w:sz w:val="22"/>
+                <w:szCs w:val="22"/>
+              </w:rPr>
+              <w:t>1</w:t>
+            </w:r>
+          </w:p>
+        </w:tc>
+        <w:tc>
+          <w:tcPr>
+            <w:tcW w:w="8297" w:type="dxa"/>
+            <w:gridSpan w:val="6"/>
+          </w:tcPr>
+          <w:p>
+            <w:r>
+              <w:t xml:space="preserve">Sign </w:t>
+            </w:r>
+            <w:r>
+              <w:t>in with the account you just registered</w:t>
+            </w:r>
+          </w:p>
+        </w:tc>
+        <w:tc>
+          <w:tcPr>
+            <w:tcW w:w="374" w:type="dxa"/>
+          </w:tcPr>
+          <w:p/>
+        </w:tc>
+      </w:tr>
+      <w:tr>
+        <w:tc>
+          <w:tcPr>
+            <w:tcW w:w="345" w:type="dxa"/>
+          </w:tcPr>
+          <w:p>
+            <w:pPr>
+              <w:rPr>
+                <w:sz w:val="22"/>
+                <w:szCs w:val="22"/>
+              </w:rPr>
+            </w:pPr>
+            <w:r>
+              <w:rPr>
+                <w:sz w:val="22"/>
+                <w:szCs w:val="22"/>
+              </w:rPr>
+              <w:t>2</w:t>
+            </w:r>
+          </w:p>
+        </w:tc>
+        <w:tc>
+          <w:tcPr>
+            <w:tcW w:w="8297" w:type="dxa"/>
+            <w:gridSpan w:val="6"/>
+          </w:tcPr>
+          <w:p>
+            <w:r>
+              <w:t>Create a Post</w:t>
+            </w:r>
+          </w:p>
+        </w:tc>
+        <w:tc>
+          <w:tcPr>
+            <w:tcW w:w="374" w:type="dxa"/>
+          </w:tcPr>
+          <w:p/>
+        </w:tc>
+      </w:tr>
+      <w:tr>
+        <w:tc>
+          <w:tcPr>
+            <w:tcW w:w="345" w:type="dxa"/>
+          </w:tcPr>
+          <w:p>
+            <w:pPr>
+              <w:rPr>
+                <w:sz w:val="22"/>
+                <w:szCs w:val="22"/>
+              </w:rPr>
+            </w:pPr>
+            <w:r>
+              <w:rPr>
+                <w:sz w:val="22"/>
+                <w:szCs w:val="22"/>
+              </w:rPr>
+              <w:t>3</w:t>
+            </w:r>
+          </w:p>
+        </w:tc>
+        <w:tc>
+          <w:tcPr>
+            <w:tcW w:w="8297" w:type="dxa"/>
+            <w:gridSpan w:val="6"/>
+          </w:tcPr>
+          <w:p>
+            <w:r>
+              <w:t>Add details to your post, attach videos or images and choose an appropriate label(s)</w:t>
+            </w:r>
+          </w:p>
+        </w:tc>
+        <w:tc>
+          <w:tcPr>
+            <w:tcW w:w="374" w:type="dxa"/>
+          </w:tcPr>
+          <w:p/>
+        </w:tc>
+      </w:tr>
+      <w:tr>
+        <w:tc>
+          <w:tcPr>
+            <w:tcW w:w="345" w:type="dxa"/>
+          </w:tcPr>
+          <w:p>
+            <w:pPr>
+              <w:rPr>
+                <w:sz w:val="22"/>
+                <w:szCs w:val="22"/>
+              </w:rPr>
+            </w:pPr>
+            <w:r>
+              <w:rPr>
+                <w:sz w:val="22"/>
+                <w:szCs w:val="22"/>
+              </w:rPr>
+              <w:t>4</w:t>
+            </w:r>
+          </w:p>
+        </w:tc>
+        <w:tc>
+          <w:tcPr>
+            <w:tcW w:w="8297" w:type="dxa"/>
+            <w:gridSpan w:val="6"/>
+          </w:tcPr>
+          <w:p>
+            <w:r>
+              <w:t>Submit and create another post</w:t>
+            </w:r>
+          </w:p>
+        </w:tc>
+        <w:tc>
+          <w:tcPr>
+            <w:tcW w:w="374" w:type="dxa"/>
+          </w:tcPr>
+          <w:p/>
+        </w:tc>
+      </w:tr>
+      <w:tr>
+        <w:tc>
+          <w:tcPr>
+            <w:tcW w:w="345" w:type="dxa"/>
+          </w:tcPr>
+          <w:p>
+            <w:pPr>
+              <w:rPr>
+                <w:sz w:val="22"/>
+                <w:szCs w:val="22"/>
+              </w:rPr>
+            </w:pPr>
+            <w:r>
+              <w:rPr>
+                <w:sz w:val="22"/>
+                <w:szCs w:val="22"/>
+              </w:rPr>
+              <w:t>5</w:t>
+            </w:r>
+          </w:p>
+        </w:tc>
+        <w:tc>
+          <w:tcPr>
+            <w:tcW w:w="8297" w:type="dxa"/>
+            <w:gridSpan w:val="6"/>
+          </w:tcPr>
+          <w:p>
+            <w:r>
+              <w:t xml:space="preserve">Edit one of the </w:t>
+            </w:r>
+            <w:proofErr w:type="gramStart"/>
+            <w:r>
+              <w:t>post</w:t>
+            </w:r>
+            <w:proofErr w:type="gramEnd"/>
+            <w:r>
+              <w:t>, update the title and save the changes</w:t>
+            </w:r>
+          </w:p>
+        </w:tc>
+        <w:tc>
+          <w:tcPr>
+            <w:tcW w:w="374" w:type="dxa"/>
+          </w:tcPr>
+          <w:p/>
+        </w:tc>
+      </w:tr>
+      <w:tr>
+        <w:tc>
+          <w:tcPr>
+            <w:tcW w:w="345" w:type="dxa"/>
+          </w:tcPr>
+          <w:p>
+            <w:pPr>
+              <w:rPr>
+                <w:sz w:val="22"/>
+                <w:szCs w:val="22"/>
+              </w:rPr>
+            </w:pPr>
+            <w:r>
+              <w:rPr>
+                <w:sz w:val="22"/>
+                <w:szCs w:val="22"/>
+              </w:rPr>
+              <w:t>6</w:t>
+            </w:r>
+          </w:p>
+        </w:tc>
+        <w:tc>
+          <w:tcPr>
+            <w:tcW w:w="8297" w:type="dxa"/>
+            <w:gridSpan w:val="6"/>
+          </w:tcPr>
+          <w:p>
+            <w:r>
+              <w:t>Delete one of the posts</w:t>
+            </w:r>
+          </w:p>
+        </w:tc>
+        <w:tc>
+          <w:tcPr>
+            <w:tcW w:w="374" w:type="dxa"/>
+          </w:tcPr>
+          <w:p/>
+        </w:tc>
+      </w:tr>
+      <w:tr>
+        <w:tc>
+          <w:tcPr>
+            <w:tcW w:w="9016" w:type="dxa"/>
+            <w:gridSpan w:val="8"/>
+            <w:shd w:val="clear" w:color="auto" w:fill="7F7F7F" w:themeFill="text1" w:themeFillTint="80"/>
+          </w:tcPr>
+          <w:p/>
+        </w:tc>
+      </w:tr>
+      <w:tr>
+        <w:tc>
+          <w:tcPr>
+            <w:tcW w:w="1617" w:type="dxa"/>
+            <w:gridSpan w:val="2"/>
+          </w:tcPr>
+          <w:p>
+            <w:pPr>
+              <w:rPr>
+                <w:b/>
+                <w:bCs/>
+              </w:rPr>
+            </w:pPr>
+            <w:r>
+              <w:rPr>
+                <w:b/>
+                <w:bCs/>
+              </w:rPr>
+              <w:t>Scenario</w:t>
+            </w:r>
+            <w:r>
+              <w:rPr>
+                <w:b/>
+                <w:bCs/>
+              </w:rPr>
+              <w:t xml:space="preserve"> 03</w:t>
+            </w:r>
+          </w:p>
+        </w:tc>
+        <w:tc>
+          <w:tcPr>
+            <w:tcW w:w="7399" w:type="dxa"/>
+            <w:gridSpan w:val="6"/>
+          </w:tcPr>
+          <w:p>
+            <w:r>
+              <w:t xml:space="preserve">Deactivate </w:t>
+            </w:r>
+            <w:r>
+              <w:t>Account</w:t>
+            </w:r>
+          </w:p>
+        </w:tc>
+      </w:tr>
+      <w:tr>
+        <w:tc>
+          <w:tcPr>
+            <w:tcW w:w="9016" w:type="dxa"/>
+            <w:gridSpan w:val="8"/>
+          </w:tcPr>
+          <w:p>
+            <w:r>
+              <w:t>Go to settings and deactivate your account</w:t>
+            </w:r>
+          </w:p>
+        </w:tc>
+      </w:tr>
+      <w:tr>
+        <w:tc>
+          <w:tcPr>
+            <w:tcW w:w="345" w:type="dxa"/>
+          </w:tcPr>
+          <w:p>
+            <w:r>
+              <w:t>1</w:t>
+            </w:r>
+          </w:p>
+        </w:tc>
+        <w:tc>
+          <w:tcPr>
+            <w:tcW w:w="8297" w:type="dxa"/>
+            <w:gridSpan w:val="6"/>
+          </w:tcPr>
+          <w:p>
+            <w:r>
+              <w:t>Navigate to the settings page</w:t>
+            </w:r>
+          </w:p>
+        </w:tc>
+        <w:tc>
+          <w:tcPr>
+            <w:tcW w:w="374" w:type="dxa"/>
+          </w:tcPr>
+          <w:p/>
+        </w:tc>
+      </w:tr>
+      <w:tr>
+        <w:tc>
+          <w:tcPr>
+            <w:tcW w:w="345" w:type="dxa"/>
+          </w:tcPr>
+          <w:p>
+            <w:r>
+              <w:t>2</w:t>
+            </w:r>
+          </w:p>
+        </w:tc>
+        <w:tc>
+          <w:tcPr>
+            <w:tcW w:w="8297" w:type="dxa"/>
+            <w:gridSpan w:val="6"/>
+          </w:tcPr>
+          <w:p>
+            <w:r>
+              <w:t>Click Delete Account</w:t>
+            </w:r>
+          </w:p>
+        </w:tc>
+        <w:tc>
+          <w:tcPr>
+            <w:tcW w:w="374" w:type="dxa"/>
+          </w:tcPr>
+          <w:p/>
+        </w:tc>
+      </w:tr>
+      <w:tr>
+        <w:tc>
+          <w:tcPr>
+            <w:tcW w:w="345" w:type="dxa"/>
+          </w:tcPr>
+          <w:p>
+            <w:r>
+              <w:t>3</w:t>
+            </w:r>
+          </w:p>
+        </w:tc>
+        <w:tc>
+          <w:tcPr>
+            <w:tcW w:w="8297" w:type="dxa"/>
+            <w:gridSpan w:val="6"/>
+          </w:tcPr>
+          <w:p>
+            <w:r>
+              <w:t>Re-confirm your action</w:t>
+            </w:r>
+          </w:p>
+        </w:tc>
+        <w:tc>
+          <w:tcPr>
+            <w:tcW w:w="374" w:type="dxa"/>
+          </w:tcPr>
+          <w:p/>
+        </w:tc>
+      </w:tr>
+      <w:tr>
+        <w:tc>
+          <w:tcPr>
+            <w:tcW w:w="345" w:type="dxa"/>
+          </w:tcPr>
+          <w:p>
+            <w:r>
+              <w:t>4</w:t>
+            </w:r>
+          </w:p>
+        </w:tc>
+        <w:tc>
+          <w:tcPr>
+            <w:tcW w:w="8297" w:type="dxa"/>
+            <w:gridSpan w:val="6"/>
+          </w:tcPr>
+          <w:p>
+            <w:r>
+              <w:t>Attempt to sign back in with the same account information</w:t>
+            </w:r>
+          </w:p>
+        </w:tc>
+        <w:tc>
+          <w:tcPr>
+            <w:tcW w:w="374" w:type="dxa"/>
+          </w:tcPr>
+          <w:p/>
+        </w:tc>
+      </w:tr>
+      <w:tr>
+        <w:tc>
+          <w:tcPr>
+            <w:tcW w:w="9016" w:type="dxa"/>
+            <w:gridSpan w:val="8"/>
+            <w:shd w:val="clear" w:color="auto" w:fill="7F7F7F" w:themeFill="text1" w:themeFillTint="80"/>
+          </w:tcPr>
+          <w:p/>
+        </w:tc>
+      </w:tr>
+      <w:tr>
+        <w:trPr>
+          <w:trHeight w:val="481"/>
+        </w:trPr>
+        <w:tc>
+          <w:tcPr>
+            <w:tcW w:w="9016" w:type="dxa"/>
+            <w:gridSpan w:val="8"/>
+            <w:shd w:val="clear" w:color="auto" w:fill="auto"/>
+            <w:vAlign w:val="center"/>
+          </w:tcPr>
+          <w:p>
+            <w:pPr>
+              <w:jc w:val="center"/>
+              <w:rPr>
+                <w:b/>
+                <w:bCs/>
+              </w:rPr>
+            </w:pPr>
+            <w:r>
+              <w:rPr>
+                <w:b/>
+                <w:bCs/>
+              </w:rPr>
+              <w:t>Interview &amp; Questionnaire</w:t>
+            </w:r>
+          </w:p>
+        </w:tc>
+      </w:tr>
+      <w:tr>
+        <w:trPr>
+          <w:trHeight w:val="275"/>
+        </w:trPr>
+        <w:tc>
+          <w:tcPr>
+            <w:tcW w:w="9016" w:type="dxa"/>
+            <w:gridSpan w:val="8"/>
+            <w:shd w:val="clear" w:color="auto" w:fill="auto"/>
+            <w:vAlign w:val="center"/>
+          </w:tcPr>
+          <w:p>
+            <w:r>
+              <w:t>How do you rate your experience with Journ.ie?</w:t>
+            </w:r>
+          </w:p>
+        </w:tc>
+      </w:tr>
+      <w:tr>
+        <w:trPr>
+          <w:trHeight w:val="275"/>
+        </w:trPr>
+        <w:tc>
+          <w:tcPr>
+            <w:tcW w:w="1803" w:type="dxa"/>
+            <w:gridSpan w:val="3"/>
+            <w:shd w:val="clear" w:color="auto" w:fill="auto"/>
+            <w:vAlign w:val="center"/>
+          </w:tcPr>
+          <w:p>
+            <w:pPr>
+              <w:jc w:val="center"/>
+            </w:pPr>
+            <w:r>
+              <w:t>(1) Bad</w:t>
+            </w:r>
+          </w:p>
+        </w:tc>
+        <w:tc>
+          <w:tcPr>
+            <w:tcW w:w="1803" w:type="dxa"/>
+            <w:shd w:val="clear" w:color="auto" w:fill="auto"/>
+            <w:vAlign w:val="center"/>
+          </w:tcPr>
+          <w:p>
+            <w:pPr>
+              <w:jc w:val="center"/>
+            </w:pPr>
+            <w:r>
+              <w:t>(2) Not too bad</w:t>
+            </w:r>
+          </w:p>
+        </w:tc>
+        <w:tc>
+          <w:tcPr>
+            <w:tcW w:w="1803" w:type="dxa"/>
+            <w:shd w:val="clear" w:color="auto" w:fill="auto"/>
+            <w:vAlign w:val="center"/>
+          </w:tcPr>
+          <w:p>
+            <w:pPr>
+              <w:jc w:val="center"/>
+            </w:pPr>
+            <w:r>
+              <w:t>(3) Okay</w:t>
+            </w:r>
+          </w:p>
+        </w:tc>
+        <w:tc>
+          <w:tcPr>
+            <w:tcW w:w="1803" w:type="dxa"/>
+            <w:shd w:val="clear" w:color="auto" w:fill="auto"/>
+            <w:vAlign w:val="center"/>
+          </w:tcPr>
+          <w:p>
+            <w:pPr>
+              <w:jc w:val="center"/>
+            </w:pPr>
+            <w:r>
+              <w:t>(4) Good</w:t>
+            </w:r>
+          </w:p>
+        </w:tc>
+        <w:tc>
+          <w:tcPr>
+            <w:tcW w:w="1804" w:type="dxa"/>
+            <w:gridSpan w:val="2"/>
+            <w:shd w:val="clear" w:color="auto" w:fill="auto"/>
+            <w:vAlign w:val="center"/>
+          </w:tcPr>
+          <w:p>
+            <w:pPr>
+              <w:jc w:val="center"/>
+            </w:pPr>
+            <w:r>
+              <w:t>(5) Great</w:t>
+            </w:r>
+          </w:p>
+        </w:tc>
+      </w:tr>
+      <w:tr>
+        <w:trPr>
+          <w:trHeight w:val="275"/>
+        </w:trPr>
+        <w:tc>
+          <w:tcPr>
+            <w:tcW w:w="9016" w:type="dxa"/>
+            <w:gridSpan w:val="8"/>
+            <w:shd w:val="clear" w:color="auto" w:fill="auto"/>
+            <w:vAlign w:val="center"/>
+          </w:tcPr>
+          <w:p>
+            <w:r>
+              <w:t>How easy was it to register an account?</w:t>
+            </w:r>
+          </w:p>
+        </w:tc>
+      </w:tr>
+      <w:tr>
+        <w:trPr>
+          <w:trHeight w:val="275"/>
+        </w:trPr>
+        <w:tc>
+          <w:tcPr>
+            <w:tcW w:w="1803" w:type="dxa"/>
+            <w:gridSpan w:val="3"/>
+            <w:shd w:val="clear" w:color="auto" w:fill="auto"/>
+            <w:vAlign w:val="center"/>
+          </w:tcPr>
+          <w:p>
+            <w:pPr>
+              <w:jc w:val="center"/>
+            </w:pPr>
+            <w:r>
+              <w:t xml:space="preserve">(1) </w:t>
+            </w:r>
+            <w:r>
+              <w:t>Very Easy</w:t>
+            </w:r>
+          </w:p>
+        </w:tc>
+        <w:tc>
+          <w:tcPr>
+            <w:tcW w:w="1803" w:type="dxa"/>
+            <w:shd w:val="clear" w:color="auto" w:fill="auto"/>
+            <w:vAlign w:val="center"/>
+          </w:tcPr>
+          <w:p>
+            <w:pPr>
+              <w:jc w:val="center"/>
+            </w:pPr>
+            <w:r>
+              <w:t xml:space="preserve">(2) </w:t>
+            </w:r>
+            <w:r>
+              <w:t>Easy</w:t>
+            </w:r>
+          </w:p>
+        </w:tc>
+        <w:tc>
+          <w:tcPr>
+            <w:tcW w:w="1803" w:type="dxa"/>
+            <w:shd w:val="clear" w:color="auto" w:fill="auto"/>
+            <w:vAlign w:val="center"/>
+          </w:tcPr>
+          <w:p>
+            <w:pPr>
+              <w:jc w:val="center"/>
+            </w:pPr>
+            <w:r>
+              <w:t xml:space="preserve">(3) </w:t>
+            </w:r>
+            <w:r>
+              <w:t>Okay</w:t>
+            </w:r>
+          </w:p>
+        </w:tc>
+        <w:tc>
+          <w:tcPr>
+            <w:tcW w:w="1803" w:type="dxa"/>
+            <w:shd w:val="clear" w:color="auto" w:fill="auto"/>
+            <w:vAlign w:val="center"/>
+          </w:tcPr>
+          <w:p>
+            <w:pPr>
+              <w:jc w:val="center"/>
+            </w:pPr>
+            <w:r>
+              <w:t xml:space="preserve">(4) </w:t>
+            </w:r>
+            <w:r>
+              <w:t>Hard</w:t>
+            </w:r>
+          </w:p>
+        </w:tc>
+        <w:tc>
+          <w:tcPr>
+            <w:tcW w:w="1804" w:type="dxa"/>
+            <w:gridSpan w:val="2"/>
+            <w:shd w:val="clear" w:color="auto" w:fill="auto"/>
+            <w:vAlign w:val="center"/>
+          </w:tcPr>
+          <w:p>
+            <w:pPr>
+              <w:jc w:val="center"/>
+            </w:pPr>
+            <w:r>
+              <w:t xml:space="preserve">(5) </w:t>
+            </w:r>
+            <w:r>
+              <w:t>Difficult</w:t>
+            </w:r>
+          </w:p>
+        </w:tc>
+      </w:tr>
+      <w:tr>
+        <w:trPr>
+          <w:trHeight w:val="275"/>
+        </w:trPr>
+        <w:tc>
+          <w:tcPr>
+            <w:tcW w:w="9016" w:type="dxa"/>
+            <w:gridSpan w:val="8"/>
+            <w:shd w:val="clear" w:color="auto" w:fill="auto"/>
+            <w:vAlign w:val="center"/>
+          </w:tcPr>
+          <w:p>
+            <w:r>
+              <w:t xml:space="preserve">How easy was it to </w:t>
+            </w:r>
+            <w:r>
+              <w:t>add a journal log</w:t>
+            </w:r>
+            <w:r>
+              <w:t>?</w:t>
+            </w:r>
+          </w:p>
+        </w:tc>
+      </w:tr>
+      <w:tr>
+        <w:trPr>
+          <w:trHeight w:val="275"/>
+        </w:trPr>
+        <w:tc>
+          <w:tcPr>
+            <w:tcW w:w="1803" w:type="dxa"/>
+            <w:gridSpan w:val="3"/>
+            <w:shd w:val="clear" w:color="auto" w:fill="auto"/>
+            <w:vAlign w:val="center"/>
+          </w:tcPr>
+          <w:p>
+            <w:pPr>
+              <w:jc w:val="center"/>
+            </w:pPr>
+            <w:r>
+              <w:t>(1) Very Easy</w:t>
+            </w:r>
+          </w:p>
+        </w:tc>
+        <w:tc>
+          <w:tcPr>
+            <w:tcW w:w="1803" w:type="dxa"/>
+            <w:shd w:val="clear" w:color="auto" w:fill="auto"/>
+            <w:vAlign w:val="center"/>
+          </w:tcPr>
+          <w:p>
+            <w:pPr>
+              <w:jc w:val="center"/>
+            </w:pPr>
+            <w:r>
+              <w:t>(2) Easy</w:t>
+            </w:r>
+          </w:p>
+        </w:tc>
+        <w:tc>
+          <w:tcPr>
+            <w:tcW w:w="1803" w:type="dxa"/>
+            <w:shd w:val="clear" w:color="auto" w:fill="auto"/>
+            <w:vAlign w:val="center"/>
+          </w:tcPr>
+          <w:p>
+            <w:pPr>
+              <w:jc w:val="center"/>
+            </w:pPr>
+            <w:r>
+              <w:t>(3) Okay</w:t>
+            </w:r>
+          </w:p>
+        </w:tc>
+        <w:tc>
+          <w:tcPr>
+            <w:tcW w:w="1803" w:type="dxa"/>
+            <w:shd w:val="clear" w:color="auto" w:fill="auto"/>
+            <w:vAlign w:val="center"/>
+          </w:tcPr>
+          <w:p>
+            <w:pPr>
+              <w:jc w:val="center"/>
+            </w:pPr>
+            <w:r>
+              <w:t>(4) Hard</w:t>
+            </w:r>
+          </w:p>
+        </w:tc>
+        <w:tc>
+          <w:tcPr>
+            <w:tcW w:w="1804" w:type="dxa"/>
+            <w:gridSpan w:val="2"/>
+            <w:shd w:val="clear" w:color="auto" w:fill="auto"/>
+            <w:vAlign w:val="center"/>
+          </w:tcPr>
+          <w:p>
+            <w:pPr>
+              <w:jc w:val="center"/>
+            </w:pPr>
+            <w:r>
+              <w:t>(5) Difficult</w:t>
+            </w:r>
+          </w:p>
+        </w:tc>
+      </w:tr>
+      <w:tr>
+        <w:trPr>
+          <w:trHeight w:val="487"/>
+        </w:trPr>
+        <w:tc>
+          <w:tcPr>
+            <w:tcW w:w="9016" w:type="dxa"/>
+            <w:gridSpan w:val="8"/>
+            <w:shd w:val="clear" w:color="auto" w:fill="auto"/>
+            <w:vAlign w:val="center"/>
+          </w:tcPr>
+          <w:p>
+            <w:r>
+              <w:t>Do you have any further feedback?</w:t>
+            </w:r>
+          </w:p>
+        </w:tc>
+      </w:tr>
+      <w:tr>
+        <w:trPr>
+          <w:trHeight w:val="1103"/>
+        </w:trPr>
+        <w:tc>
+          <w:tcPr>
+            <w:tcW w:w="9016" w:type="dxa"/>
+            <w:gridSpan w:val="8"/>
+            <w:shd w:val="clear" w:color="auto" w:fill="auto"/>
+            <w:vAlign w:val="center"/>
+          </w:tcPr>
+          <w:p/>
+        </w:tc>
+      </w:tr>
+      <w:tr>
+        <w:trPr>
+          <w:trHeight w:val="275"/>
+        </w:trPr>
+        <w:tc>
+          <w:tcPr>
+            <w:tcW w:w="9016" w:type="dxa"/>
+            <w:gridSpan w:val="8"/>
+            <w:shd w:val="clear" w:color="auto" w:fill="747474" w:themeFill="background2" w:themeFillShade="80"/>
+            <w:vAlign w:val="center"/>
+          </w:tcPr>
+          <w:p/>
+        </w:tc>
+      </w:tr>
+    </w:tbl>
     <w:p>
       <w:pPr>
-        <w:pStyle w:val="ListParagraph"/>
-        <w:numPr>
-          <w:ilvl w:val="0"/>
-          <w:numId w:val="2"/>
-        </w:numPr>
-      </w:pPr>
+        <w:pStyle w:val="Heading2"/>
+      </w:pPr>
+      <w:bookmarkStart w:id="21" w:name="_Toc175586758"/>
       <w:r>
-        <w:t>Testing Document w Scenarios</w:t>
+        <w:lastRenderedPageBreak/>
+        <w:t>Results from User Testing</w:t>
       </w:r>
+      <w:bookmarkEnd w:id="21"/>
     </w:p>
+    <w:tbl>
+      <w:tblPr>
+        <w:tblStyle w:val="TableGrid"/>
+        <w:tblW w:w="0" w:type="auto"/>
+        <w:tblLook w:val="04A0" w:firstRow="1" w:lastRow="0" w:firstColumn="1" w:lastColumn="0" w:noHBand="0" w:noVBand="1"/>
+      </w:tblPr>
+      <w:tblGrid>
+        <w:gridCol w:w="1980"/>
+        <w:gridCol w:w="425"/>
+        <w:gridCol w:w="425"/>
+        <w:gridCol w:w="709"/>
+        <w:gridCol w:w="2126"/>
+        <w:gridCol w:w="345"/>
+        <w:gridCol w:w="2632"/>
+        <w:gridCol w:w="374"/>
+      </w:tblGrid>
+      <w:tr>
+        <w:tc>
+          <w:tcPr>
+            <w:tcW w:w="2830" w:type="dxa"/>
+            <w:gridSpan w:val="3"/>
+            <w:vAlign w:val="center"/>
+          </w:tcPr>
+          <w:p>
+            <w:r>
+              <w:t>User Tester Information</w:t>
+            </w:r>
+          </w:p>
+        </w:tc>
+        <w:tc>
+          <w:tcPr>
+            <w:tcW w:w="709" w:type="dxa"/>
+            <w:vAlign w:val="center"/>
+          </w:tcPr>
+          <w:p>
+            <w:pPr>
+              <w:jc w:val="center"/>
+            </w:pPr>
+          </w:p>
+          <w:p>
+            <w:pPr>
+              <w:jc w:val="center"/>
+            </w:pPr>
+          </w:p>
+        </w:tc>
+        <w:tc>
+          <w:tcPr>
+            <w:tcW w:w="5477" w:type="dxa"/>
+            <w:gridSpan w:val="4"/>
+          </w:tcPr>
+          <w:p/>
+        </w:tc>
+      </w:tr>
+      <w:tr>
+        <w:tc>
+          <w:tcPr>
+            <w:tcW w:w="2830" w:type="dxa"/>
+            <w:gridSpan w:val="3"/>
+          </w:tcPr>
+          <w:p>
+            <w:r>
+              <w:t>Technical Level</w:t>
+            </w:r>
+          </w:p>
+        </w:tc>
+        <w:tc>
+          <w:tcPr>
+            <w:tcW w:w="6186" w:type="dxa"/>
+            <w:gridSpan w:val="5"/>
+          </w:tcPr>
+          <w:p/>
+        </w:tc>
+      </w:tr>
+      <w:tr>
+        <w:tc>
+          <w:tcPr>
+            <w:tcW w:w="1980" w:type="dxa"/>
+          </w:tcPr>
+          <w:p>
+            <w:r>
+              <w:t>Rate Experience</w:t>
+            </w:r>
+          </w:p>
+        </w:tc>
+        <w:tc>
+          <w:tcPr>
+            <w:tcW w:w="425" w:type="dxa"/>
+            <w:vAlign w:val="center"/>
+          </w:tcPr>
+          <w:p>
+            <w:pPr>
+              <w:jc w:val="center"/>
+            </w:pPr>
+          </w:p>
+        </w:tc>
+        <w:tc>
+          <w:tcPr>
+            <w:tcW w:w="3260" w:type="dxa"/>
+            <w:gridSpan w:val="3"/>
+          </w:tcPr>
+          <w:p>
+            <w:r>
+              <w:t>Difficulty of Register Process</w:t>
+            </w:r>
+          </w:p>
+        </w:tc>
+        <w:tc>
+          <w:tcPr>
+            <w:tcW w:w="345" w:type="dxa"/>
+            <w:vAlign w:val="center"/>
+          </w:tcPr>
+          <w:p>
+            <w:pPr>
+              <w:jc w:val="center"/>
+            </w:pPr>
+          </w:p>
+        </w:tc>
+        <w:tc>
+          <w:tcPr>
+            <w:tcW w:w="2632" w:type="dxa"/>
+          </w:tcPr>
+          <w:p>
+            <w:r>
+              <w:t>Difficulty of Journal Log</w:t>
+            </w:r>
+          </w:p>
+        </w:tc>
+        <w:tc>
+          <w:tcPr>
+            <w:tcW w:w="374" w:type="dxa"/>
+            <w:vAlign w:val="center"/>
+          </w:tcPr>
+          <w:p>
+            <w:pPr>
+              <w:jc w:val="center"/>
+            </w:pPr>
+          </w:p>
+        </w:tc>
+      </w:tr>
+      <w:tr>
+        <w:trPr>
+          <w:trHeight w:val="525"/>
+        </w:trPr>
+        <w:tc>
+          <w:tcPr>
+            <w:tcW w:w="2830" w:type="dxa"/>
+            <w:gridSpan w:val="3"/>
+            <w:vAlign w:val="center"/>
+          </w:tcPr>
+          <w:p>
+            <w:r>
+              <w:t>Feedback</w:t>
+            </w:r>
+          </w:p>
+        </w:tc>
+        <w:tc>
+          <w:tcPr>
+            <w:tcW w:w="6186" w:type="dxa"/>
+            <w:gridSpan w:val="5"/>
+          </w:tcPr>
+          <w:p/>
+          <w:p/>
+          <w:p/>
+        </w:tc>
+      </w:tr>
+      <w:tr>
+        <w:trPr>
+          <w:trHeight w:val="920"/>
+        </w:trPr>
+        <w:tc>
+          <w:tcPr>
+            <w:tcW w:w="2830" w:type="dxa"/>
+            <w:gridSpan w:val="3"/>
+            <w:vAlign w:val="center"/>
+          </w:tcPr>
+          <w:p>
+            <w:r>
+              <w:t>Observation Notes</w:t>
+            </w:r>
+          </w:p>
+        </w:tc>
+        <w:tc>
+          <w:tcPr>
+            <w:tcW w:w="6186" w:type="dxa"/>
+            <w:gridSpan w:val="5"/>
+          </w:tcPr>
+          <w:p>
+            <w:pPr>
+              <w:pStyle w:val="ListParagraph"/>
+              <w:numPr>
+                <w:ilvl w:val="0"/>
+                <w:numId w:val="25"/>
+              </w:numPr>
+            </w:pPr>
+          </w:p>
+        </w:tc>
+      </w:tr>
+    </w:tbl>
+    <w:p/>
+    <w:tbl>
+      <w:tblPr>
+        <w:tblStyle w:val="TableGrid"/>
+        <w:tblW w:w="0" w:type="auto"/>
+        <w:tblLook w:val="04A0" w:firstRow="1" w:lastRow="0" w:firstColumn="1" w:lastColumn="0" w:noHBand="0" w:noVBand="1"/>
+      </w:tblPr>
+      <w:tblGrid>
+        <w:gridCol w:w="1980"/>
+        <w:gridCol w:w="425"/>
+        <w:gridCol w:w="425"/>
+        <w:gridCol w:w="709"/>
+        <w:gridCol w:w="2126"/>
+        <w:gridCol w:w="345"/>
+        <w:gridCol w:w="2632"/>
+        <w:gridCol w:w="374"/>
+      </w:tblGrid>
+      <w:tr>
+        <w:tc>
+          <w:tcPr>
+            <w:tcW w:w="2830" w:type="dxa"/>
+            <w:gridSpan w:val="3"/>
+            <w:vAlign w:val="center"/>
+          </w:tcPr>
+          <w:p>
+            <w:r>
+              <w:t>User Tester Information</w:t>
+            </w:r>
+          </w:p>
+        </w:tc>
+        <w:tc>
+          <w:tcPr>
+            <w:tcW w:w="709" w:type="dxa"/>
+            <w:vAlign w:val="center"/>
+          </w:tcPr>
+          <w:p>
+            <w:pPr>
+              <w:jc w:val="center"/>
+            </w:pPr>
+          </w:p>
+          <w:p>
+            <w:pPr>
+              <w:jc w:val="center"/>
+            </w:pPr>
+          </w:p>
+        </w:tc>
+        <w:tc>
+          <w:tcPr>
+            <w:tcW w:w="5477" w:type="dxa"/>
+            <w:gridSpan w:val="4"/>
+          </w:tcPr>
+          <w:p/>
+        </w:tc>
+      </w:tr>
+      <w:tr>
+        <w:tc>
+          <w:tcPr>
+            <w:tcW w:w="2830" w:type="dxa"/>
+            <w:gridSpan w:val="3"/>
+          </w:tcPr>
+          <w:p>
+            <w:r>
+              <w:t>Technical Level</w:t>
+            </w:r>
+          </w:p>
+        </w:tc>
+        <w:tc>
+          <w:tcPr>
+            <w:tcW w:w="6186" w:type="dxa"/>
+            <w:gridSpan w:val="5"/>
+          </w:tcPr>
+          <w:p/>
+        </w:tc>
+      </w:tr>
+      <w:tr>
+        <w:tc>
+          <w:tcPr>
+            <w:tcW w:w="1980" w:type="dxa"/>
+          </w:tcPr>
+          <w:p>
+            <w:r>
+              <w:t>Rate Experience</w:t>
+            </w:r>
+          </w:p>
+        </w:tc>
+        <w:tc>
+          <w:tcPr>
+            <w:tcW w:w="425" w:type="dxa"/>
+            <w:vAlign w:val="center"/>
+          </w:tcPr>
+          <w:p>
+            <w:pPr>
+              <w:jc w:val="center"/>
+            </w:pPr>
+          </w:p>
+        </w:tc>
+        <w:tc>
+          <w:tcPr>
+            <w:tcW w:w="3260" w:type="dxa"/>
+            <w:gridSpan w:val="3"/>
+          </w:tcPr>
+          <w:p>
+            <w:r>
+              <w:t>Difficulty of Register Process</w:t>
+            </w:r>
+          </w:p>
+        </w:tc>
+        <w:tc>
+          <w:tcPr>
+            <w:tcW w:w="345" w:type="dxa"/>
+            <w:vAlign w:val="center"/>
+          </w:tcPr>
+          <w:p>
+            <w:pPr>
+              <w:jc w:val="center"/>
+            </w:pPr>
+          </w:p>
+        </w:tc>
+        <w:tc>
+          <w:tcPr>
+            <w:tcW w:w="2632" w:type="dxa"/>
+          </w:tcPr>
+          <w:p>
+            <w:r>
+              <w:t>Difficulty of Journal Log</w:t>
+            </w:r>
+          </w:p>
+        </w:tc>
+        <w:tc>
+          <w:tcPr>
+            <w:tcW w:w="374" w:type="dxa"/>
+            <w:vAlign w:val="center"/>
+          </w:tcPr>
+          <w:p>
+            <w:pPr>
+              <w:jc w:val="center"/>
+            </w:pPr>
+          </w:p>
+        </w:tc>
+      </w:tr>
+      <w:tr>
+        <w:trPr>
+          <w:trHeight w:val="525"/>
+        </w:trPr>
+        <w:tc>
+          <w:tcPr>
+            <w:tcW w:w="2830" w:type="dxa"/>
+            <w:gridSpan w:val="3"/>
+            <w:vAlign w:val="center"/>
+          </w:tcPr>
+          <w:p>
+            <w:r>
+              <w:t>Feedback</w:t>
+            </w:r>
+          </w:p>
+        </w:tc>
+        <w:tc>
+          <w:tcPr>
+            <w:tcW w:w="6186" w:type="dxa"/>
+            <w:gridSpan w:val="5"/>
+          </w:tcPr>
+          <w:p/>
+          <w:p/>
+          <w:p/>
+        </w:tc>
+      </w:tr>
+      <w:tr>
+        <w:trPr>
+          <w:trHeight w:val="920"/>
+        </w:trPr>
+        <w:tc>
+          <w:tcPr>
+            <w:tcW w:w="2830" w:type="dxa"/>
+            <w:gridSpan w:val="3"/>
+            <w:vAlign w:val="center"/>
+          </w:tcPr>
+          <w:p>
+            <w:r>
+              <w:t>Observation Notes</w:t>
+            </w:r>
+          </w:p>
+        </w:tc>
+        <w:tc>
+          <w:tcPr>
+            <w:tcW w:w="6186" w:type="dxa"/>
+            <w:gridSpan w:val="5"/>
+          </w:tcPr>
+          <w:p>
+            <w:pPr>
+              <w:pStyle w:val="ListParagraph"/>
+              <w:numPr>
+                <w:ilvl w:val="0"/>
+                <w:numId w:val="25"/>
+              </w:numPr>
+            </w:pPr>
+          </w:p>
+        </w:tc>
+      </w:tr>
+    </w:tbl>
+    <w:p/>
+    <w:tbl>
+      <w:tblPr>
+        <w:tblStyle w:val="TableGrid"/>
+        <w:tblW w:w="0" w:type="auto"/>
+        <w:tblLook w:val="04A0" w:firstRow="1" w:lastRow="0" w:firstColumn="1" w:lastColumn="0" w:noHBand="0" w:noVBand="1"/>
+      </w:tblPr>
+      <w:tblGrid>
+        <w:gridCol w:w="1980"/>
+        <w:gridCol w:w="425"/>
+        <w:gridCol w:w="425"/>
+        <w:gridCol w:w="709"/>
+        <w:gridCol w:w="2126"/>
+        <w:gridCol w:w="345"/>
+        <w:gridCol w:w="2632"/>
+        <w:gridCol w:w="374"/>
+      </w:tblGrid>
+      <w:tr>
+        <w:tc>
+          <w:tcPr>
+            <w:tcW w:w="2830" w:type="dxa"/>
+            <w:gridSpan w:val="3"/>
+            <w:vAlign w:val="center"/>
+          </w:tcPr>
+          <w:p>
+            <w:r>
+              <w:t>User Tester Information</w:t>
+            </w:r>
+          </w:p>
+        </w:tc>
+        <w:tc>
+          <w:tcPr>
+            <w:tcW w:w="709" w:type="dxa"/>
+            <w:vAlign w:val="center"/>
+          </w:tcPr>
+          <w:p>
+            <w:pPr>
+              <w:jc w:val="center"/>
+            </w:pPr>
+          </w:p>
+          <w:p>
+            <w:pPr>
+              <w:jc w:val="center"/>
+            </w:pPr>
+          </w:p>
+        </w:tc>
+        <w:tc>
+          <w:tcPr>
+            <w:tcW w:w="5477" w:type="dxa"/>
+            <w:gridSpan w:val="4"/>
+          </w:tcPr>
+          <w:p/>
+        </w:tc>
+      </w:tr>
+      <w:tr>
+        <w:tc>
+          <w:tcPr>
+            <w:tcW w:w="2830" w:type="dxa"/>
+            <w:gridSpan w:val="3"/>
+          </w:tcPr>
+          <w:p>
+            <w:r>
+              <w:t>Technical Level</w:t>
+            </w:r>
+          </w:p>
+        </w:tc>
+        <w:tc>
+          <w:tcPr>
+            <w:tcW w:w="6186" w:type="dxa"/>
+            <w:gridSpan w:val="5"/>
+          </w:tcPr>
+          <w:p/>
+        </w:tc>
+      </w:tr>
+      <w:tr>
+        <w:tc>
+          <w:tcPr>
+            <w:tcW w:w="1980" w:type="dxa"/>
+          </w:tcPr>
+          <w:p>
+            <w:r>
+              <w:t>Rate Experience</w:t>
+            </w:r>
+          </w:p>
+        </w:tc>
+        <w:tc>
+          <w:tcPr>
+            <w:tcW w:w="425" w:type="dxa"/>
+            <w:vAlign w:val="center"/>
+          </w:tcPr>
+          <w:p>
+            <w:pPr>
+              <w:jc w:val="center"/>
+            </w:pPr>
+          </w:p>
+        </w:tc>
+        <w:tc>
+          <w:tcPr>
+            <w:tcW w:w="3260" w:type="dxa"/>
+            <w:gridSpan w:val="3"/>
+          </w:tcPr>
+          <w:p>
+            <w:r>
+              <w:t>Difficulty of Register Process</w:t>
+            </w:r>
+          </w:p>
+        </w:tc>
+        <w:tc>
+          <w:tcPr>
+            <w:tcW w:w="345" w:type="dxa"/>
+            <w:vAlign w:val="center"/>
+          </w:tcPr>
+          <w:p>
+            <w:pPr>
+              <w:jc w:val="center"/>
+            </w:pPr>
+          </w:p>
+        </w:tc>
+        <w:tc>
+          <w:tcPr>
+            <w:tcW w:w="2632" w:type="dxa"/>
+          </w:tcPr>
+          <w:p>
+            <w:r>
+              <w:t>Difficulty of Journal Log</w:t>
+            </w:r>
+          </w:p>
+        </w:tc>
+        <w:tc>
+          <w:tcPr>
+            <w:tcW w:w="374" w:type="dxa"/>
+            <w:vAlign w:val="center"/>
+          </w:tcPr>
+          <w:p>
+            <w:pPr>
+              <w:jc w:val="center"/>
+            </w:pPr>
+          </w:p>
+        </w:tc>
+      </w:tr>
+      <w:tr>
+        <w:trPr>
+          <w:trHeight w:val="525"/>
+        </w:trPr>
+        <w:tc>
+          <w:tcPr>
+            <w:tcW w:w="2830" w:type="dxa"/>
+            <w:gridSpan w:val="3"/>
+            <w:vAlign w:val="center"/>
+          </w:tcPr>
+          <w:p>
+            <w:r>
+              <w:t>Feedback</w:t>
+            </w:r>
+          </w:p>
+        </w:tc>
+        <w:tc>
+          <w:tcPr>
+            <w:tcW w:w="6186" w:type="dxa"/>
+            <w:gridSpan w:val="5"/>
+          </w:tcPr>
+          <w:p/>
+          <w:p/>
+          <w:p/>
+        </w:tc>
+      </w:tr>
+      <w:tr>
+        <w:trPr>
+          <w:trHeight w:val="920"/>
+        </w:trPr>
+        <w:tc>
+          <w:tcPr>
+            <w:tcW w:w="2830" w:type="dxa"/>
+            <w:gridSpan w:val="3"/>
+            <w:vAlign w:val="center"/>
+          </w:tcPr>
+          <w:p>
+            <w:r>
+              <w:t>Observation Notes</w:t>
+            </w:r>
+          </w:p>
+        </w:tc>
+        <w:tc>
+          <w:tcPr>
+            <w:tcW w:w="6186" w:type="dxa"/>
+            <w:gridSpan w:val="5"/>
+          </w:tcPr>
+          <w:p>
+            <w:pPr>
+              <w:pStyle w:val="ListParagraph"/>
+              <w:numPr>
+                <w:ilvl w:val="0"/>
+                <w:numId w:val="25"/>
+              </w:numPr>
+            </w:pPr>
+          </w:p>
+        </w:tc>
+      </w:tr>
+    </w:tbl>
+    <w:p/>
     <w:p>
       <w:pPr>
-        <w:pStyle w:val="ListParagraph"/>
-        <w:numPr>
-          <w:ilvl w:val="1"/>
-          <w:numId w:val="2"/>
-        </w:numPr>
-      </w:pPr>
+        <w:pStyle w:val="Heading2"/>
+      </w:pPr>
+      <w:bookmarkStart w:id="22" w:name="_Toc175586759"/>
       <w:r>
-        <w:t>UI</w:t>
+        <w:t>Testing Conclusion</w:t>
       </w:r>
-    </w:p>
-    <w:p>
-      <w:pPr>
-        <w:pStyle w:val="ListParagraph"/>
-        <w:numPr>
-          <w:ilvl w:val="1"/>
-          <w:numId w:val="2"/>
-        </w:numPr>
-      </w:pPr>
-      <w:r>
-        <w:t>Features</w:t>
-      </w:r>
-    </w:p>
-    <w:p>
-      <w:pPr>
-        <w:pStyle w:val="ListParagraph"/>
-        <w:numPr>
-          <w:ilvl w:val="0"/>
-          <w:numId w:val="2"/>
-        </w:numPr>
-      </w:pPr>
-      <w:r>
-        <w:t>Non-Technical, Technical &amp; Young, Old</w:t>
-      </w:r>
-    </w:p>
-    <w:p>
-      <w:pPr>
-        <w:pStyle w:val="ListParagraph"/>
-        <w:numPr>
-          <w:ilvl w:val="0"/>
-          <w:numId w:val="2"/>
-        </w:numPr>
-      </w:pPr>
-      <w:r>
-        <w:t>Interviews/Questionnair</w:t>
-      </w:r>
-      <w:r>
-        <w:t>e</w:t>
-      </w:r>
-    </w:p>
-    <w:p>
-      <w:pPr>
-        <w:pStyle w:val="ListParagraph"/>
-        <w:numPr>
-          <w:ilvl w:val="0"/>
-          <w:numId w:val="2"/>
-        </w:numPr>
-      </w:pPr>
-      <w:r>
-        <w:t>Results</w:t>
-      </w:r>
+      <w:bookmarkEnd w:id="22"/>
       <w:r>
         <w:br w:type="page"/>
       </w:r>
     </w:p>
     <w:p>
+      <w:pPr>
+        <w:pStyle w:val="Heading1"/>
+      </w:pPr>
       <w:r>
         <w:lastRenderedPageBreak/>
-        <w:t xml:space="preserve">Results? Or </w:t>
+        <w:t>Set Up Instructions</w:t>
+      </w:r>
+    </w:p>
+    <w:p>
+      <w:r>
+        <w:t xml:space="preserve">This is also available in the </w:t>
+      </w:r>
+      <w:r>
+        <w:rPr>
+          <w:i/>
+          <w:iCs/>
+        </w:rPr>
+        <w:t>README.md</w:t>
+      </w:r>
+      <w:r>
+        <w:t xml:space="preserve"> file of Application Repository: </w:t>
+      </w:r>
+      <w:hyperlink r:id="rId29" w:history="1">
+        <w:r>
+          <w:rPr>
+            <w:rStyle w:val="Hyperlink"/>
+          </w:rPr>
+          <w:t>https://github.com/Journ-ie/Application</w:t>
+        </w:r>
+      </w:hyperlink>
+    </w:p>
+    <w:p>
+      <w:pPr>
+        <w:pStyle w:val="Heading2"/>
+      </w:pPr>
+      <w:r>
+        <w:t>Installation</w:t>
+      </w:r>
+    </w:p>
+    <w:p>
+      <w:pPr>
+        <w:pStyle w:val="ListParagraph"/>
+        <w:numPr>
+          <w:ilvl w:val="0"/>
+          <w:numId w:val="26"/>
+        </w:numPr>
+        <w:ind w:left="360"/>
+      </w:pPr>
+      <w:r>
+        <w:t xml:space="preserve">Requires </w:t>
+      </w:r>
+      <w:r>
+        <w:t>having</w:t>
+      </w:r>
+      <w:r>
+        <w:t xml:space="preserve"> </w:t>
       </w:r>
       <w:proofErr w:type="spellStart"/>
       <w:r>
-        <w:t>intveier</w:t>
+        <w:t>nodeJS</w:t>
       </w:r>
       <w:proofErr w:type="spellEnd"/>
       <w:r>
-        <w:t xml:space="preserve"> and questionnaire form?</w:t>
+        <w:t>(</w:t>
+      </w:r>
+      <w:proofErr w:type="spellStart"/>
+      <w:r>
+        <w:t>npm</w:t>
+      </w:r>
+      <w:proofErr w:type="spellEnd"/>
+      <w:r>
+        <w:t>) and git to set up the project locally.</w:t>
       </w:r>
     </w:p>
     <w:p>
+      <w:pPr>
+        <w:pStyle w:val="ListParagraph"/>
+        <w:numPr>
+          <w:ilvl w:val="0"/>
+          <w:numId w:val="26"/>
+        </w:numPr>
+        <w:ind w:left="360"/>
+      </w:pPr>
+      <w:r>
+        <w:t>Install Firebase SDK (Run Terminal as Admin)</w:t>
+      </w:r>
+      <w:r>
+        <w:t>:</w:t>
+      </w:r>
+    </w:p>
+    <w:p>
+      <w:pPr>
+        <w:pStyle w:val="ListParagraph"/>
+        <w:ind w:left="360"/>
+      </w:pPr>
+    </w:p>
+    <w:p>
+      <w:pPr>
+        <w:pStyle w:val="ListParagraph"/>
+        <w:ind w:left="360"/>
+        <w:rPr>
+          <w:i/>
+          <w:iCs/>
+        </w:rPr>
+      </w:pPr>
+      <w:r>
+        <w:t xml:space="preserve">    </w:t>
+      </w:r>
+      <w:proofErr w:type="spellStart"/>
+      <w:r>
+        <w:rPr>
+          <w:i/>
+          <w:iCs/>
+        </w:rPr>
+        <w:t>npm</w:t>
+      </w:r>
+      <w:proofErr w:type="spellEnd"/>
+      <w:r>
+        <w:rPr>
+          <w:i/>
+          <w:iCs/>
+        </w:rPr>
+        <w:t xml:space="preserve"> install firebase</w:t>
+      </w:r>
+    </w:p>
+    <w:p>
+      <w:pPr>
+        <w:pStyle w:val="ListParagraph"/>
+        <w:ind w:left="360"/>
+        <w:rPr>
+          <w:i/>
+          <w:iCs/>
+        </w:rPr>
+      </w:pPr>
+      <w:r>
+        <w:rPr>
+          <w:i/>
+          <w:iCs/>
+        </w:rPr>
+        <w:t xml:space="preserve">    </w:t>
+      </w:r>
+      <w:proofErr w:type="spellStart"/>
+      <w:r>
+        <w:rPr>
+          <w:i/>
+          <w:iCs/>
+        </w:rPr>
+        <w:t>npm</w:t>
+      </w:r>
+      <w:proofErr w:type="spellEnd"/>
+      <w:r>
+        <w:rPr>
+          <w:i/>
+          <w:iCs/>
+        </w:rPr>
+        <w:t xml:space="preserve"> install -g firebase-tools</w:t>
+      </w:r>
+    </w:p>
+    <w:p>
+      <w:pPr>
+        <w:pStyle w:val="ListParagraph"/>
+        <w:ind w:left="360"/>
+        <w:rPr>
+          <w:i/>
+          <w:iCs/>
+        </w:rPr>
+      </w:pPr>
+      <w:r>
+        <w:rPr>
+          <w:i/>
+          <w:iCs/>
+        </w:rPr>
+        <w:t xml:space="preserve">    Set-</w:t>
+      </w:r>
+      <w:proofErr w:type="spellStart"/>
+      <w:r>
+        <w:rPr>
+          <w:i/>
+          <w:iCs/>
+        </w:rPr>
+        <w:t>ExecutionPolicy</w:t>
+      </w:r>
+      <w:proofErr w:type="spellEnd"/>
+      <w:r>
+        <w:rPr>
+          <w:i/>
+          <w:iCs/>
+        </w:rPr>
+        <w:t xml:space="preserve"> </w:t>
+      </w:r>
+      <w:proofErr w:type="spellStart"/>
+      <w:r>
+        <w:rPr>
+          <w:i/>
+          <w:iCs/>
+        </w:rPr>
+        <w:t>RemoteSigned</w:t>
+      </w:r>
+      <w:proofErr w:type="spellEnd"/>
+    </w:p>
+    <w:p>
+      <w:pPr>
+        <w:pStyle w:val="ListParagraph"/>
+        <w:ind w:left="360"/>
+        <w:jc w:val="center"/>
+      </w:pPr>
+    </w:p>
+    <w:p>
+      <w:pPr>
+        <w:pStyle w:val="ListParagraph"/>
+        <w:numPr>
+          <w:ilvl w:val="0"/>
+          <w:numId w:val="26"/>
+        </w:numPr>
+        <w:ind w:left="360"/>
+      </w:pPr>
+      <w:r>
+        <w:t>Go to the Application Repo of Journie</w:t>
+      </w:r>
+      <w:r>
+        <w:t xml:space="preserve"> and </w:t>
+      </w:r>
+      <w:r>
+        <w:t>Clone the repository</w:t>
+      </w:r>
+      <w:r>
+        <w:t>:</w:t>
+      </w:r>
+    </w:p>
+    <w:p>
+      <w:pPr>
+        <w:pStyle w:val="ListParagraph"/>
+        <w:ind w:left="360"/>
+      </w:pPr>
+    </w:p>
+    <w:p>
+      <w:pPr>
+        <w:pStyle w:val="ListParagraph"/>
+        <w:ind w:left="360"/>
+        <w:rPr>
+          <w:i/>
+          <w:iCs/>
+        </w:rPr>
+      </w:pPr>
+      <w:r>
+        <w:rPr>
+          <w:i/>
+          <w:iCs/>
+        </w:rPr>
+        <w:t xml:space="preserve">    git clone https://github.com/Journ-ie/Application.git</w:t>
+      </w:r>
+    </w:p>
+    <w:p>
+      <w:pPr>
+        <w:pStyle w:val="ListParagraph"/>
+        <w:ind w:left="360"/>
+        <w:rPr>
+          <w:i/>
+          <w:iCs/>
+        </w:rPr>
+      </w:pPr>
+      <w:r>
+        <w:rPr>
+          <w:i/>
+          <w:iCs/>
+        </w:rPr>
+        <w:t xml:space="preserve">    cd Application</w:t>
+      </w:r>
+    </w:p>
+    <w:p>
+      <w:pPr>
+        <w:pStyle w:val="ListParagraph"/>
+        <w:ind w:left="360"/>
+        <w:rPr>
+          <w:i/>
+          <w:iCs/>
+        </w:rPr>
+      </w:pPr>
+    </w:p>
+    <w:p>
+      <w:pPr>
+        <w:pStyle w:val="ListParagraph"/>
+        <w:numPr>
+          <w:ilvl w:val="0"/>
+          <w:numId w:val="26"/>
+        </w:numPr>
+        <w:ind w:left="360"/>
+      </w:pPr>
+      <w:r>
+        <w:t>Log into Firebase Account</w:t>
+      </w:r>
+      <w:r>
+        <w:t>:</w:t>
+      </w:r>
+    </w:p>
+    <w:p>
+      <w:pPr>
+        <w:pStyle w:val="ListParagraph"/>
+        <w:ind w:left="360"/>
+      </w:pPr>
+    </w:p>
+    <w:p>
+      <w:pPr>
+        <w:pStyle w:val="ListParagraph"/>
+        <w:ind w:left="360"/>
+        <w:rPr>
+          <w:i/>
+          <w:iCs/>
+        </w:rPr>
+      </w:pPr>
+      <w:r>
+        <w:rPr>
+          <w:i/>
+          <w:iCs/>
+        </w:rPr>
+        <w:t xml:space="preserve">    firebase login</w:t>
+      </w:r>
+    </w:p>
+    <w:p>
+      <w:pPr>
+        <w:pStyle w:val="ListParagraph"/>
+        <w:ind w:left="360"/>
+        <w:rPr>
+          <w:i/>
+          <w:iCs/>
+        </w:rPr>
+      </w:pPr>
+    </w:p>
+    <w:p>
+      <w:pPr>
+        <w:pStyle w:val="ListParagraph"/>
+        <w:ind w:left="360"/>
+        <w:rPr>
+          <w:b/>
+          <w:bCs/>
+        </w:rPr>
+      </w:pPr>
+      <w:r>
+        <w:rPr>
+          <w:b/>
+          <w:bCs/>
+        </w:rPr>
+        <w:t>Request to be added as a collaborator needed</w:t>
+      </w:r>
+    </w:p>
+    <w:p>
+      <w:pPr>
+        <w:pStyle w:val="Heading2"/>
+      </w:pPr>
+      <w:r>
+        <w:t>Open Project Locally</w:t>
+      </w:r>
+    </w:p>
+    <w:p>
+      <w:pPr>
+        <w:pStyle w:val="ListParagraph"/>
+        <w:numPr>
+          <w:ilvl w:val="0"/>
+          <w:numId w:val="28"/>
+        </w:numPr>
+      </w:pPr>
+      <w:r>
+        <w:t>Open terminal to run the website locally:</w:t>
+      </w:r>
+    </w:p>
+    <w:p>
+      <w:pPr>
+        <w:rPr>
+          <w:i/>
+          <w:iCs/>
+        </w:rPr>
+      </w:pPr>
+      <w:r>
+        <w:rPr>
+          <w:i/>
+          <w:iCs/>
+        </w:rPr>
+        <w:t xml:space="preserve">           </w:t>
+      </w:r>
+      <w:r>
+        <w:rPr>
+          <w:i/>
+          <w:iCs/>
+        </w:rPr>
+        <w:t xml:space="preserve">firebase </w:t>
+      </w:r>
+      <w:proofErr w:type="gramStart"/>
+      <w:r>
+        <w:rPr>
+          <w:i/>
+          <w:iCs/>
+        </w:rPr>
+        <w:t>serve</w:t>
+      </w:r>
+      <w:proofErr w:type="gramEnd"/>
+    </w:p>
+    <w:p>
+      <w:pPr>
+        <w:pStyle w:val="Heading2"/>
+      </w:pPr>
+      <w:r>
+        <w:t>Deployment</w:t>
+      </w:r>
+    </w:p>
+    <w:p>
+      <w:pPr>
+        <w:pStyle w:val="ListParagraph"/>
+        <w:numPr>
+          <w:ilvl w:val="0"/>
+          <w:numId w:val="29"/>
+        </w:numPr>
+      </w:pPr>
+      <w:r>
+        <w:t>Check the following link to try the website</w:t>
+      </w:r>
+      <w:r>
+        <w:t xml:space="preserve"> online</w:t>
+      </w:r>
+      <w:r>
+        <w:t xml:space="preserve">: </w:t>
+      </w:r>
+      <w:hyperlink r:id="rId30" w:history="1">
+        <w:r>
+          <w:rPr>
+            <w:rStyle w:val="Hyperlink"/>
+          </w:rPr>
+          <w:t>https://journie-d4114.web.app/</w:t>
+        </w:r>
+      </w:hyperlink>
+    </w:p>
+    <w:p>
+      <w:pPr>
+        <w:pStyle w:val="ListParagraph"/>
+        <w:numPr>
+          <w:ilvl w:val="0"/>
+          <w:numId w:val="29"/>
+        </w:numPr>
+      </w:pPr>
+      <w:r>
+        <w:t>For deployment:</w:t>
+      </w:r>
+    </w:p>
+    <w:p>
+      <w:pPr>
+        <w:ind w:firstLine="360"/>
+      </w:pPr>
+      <w:r>
+        <w:t xml:space="preserve">   </w:t>
+      </w:r>
+      <w:proofErr w:type="gramStart"/>
+      <w:r>
+        <w:t>firebase</w:t>
+      </w:r>
+      <w:proofErr w:type="gramEnd"/>
+      <w:r>
+        <w:t xml:space="preserve"> deploy</w:t>
+      </w:r>
+    </w:p>
+    <w:p>
+      <w:pPr>
+        <w:ind w:firstLine="360"/>
+        <w:rPr>
+          <w:b/>
+          <w:bCs/>
+        </w:rPr>
+      </w:pPr>
+      <w:r>
+        <w:rPr>
+          <w:b/>
+          <w:bCs/>
+        </w:rPr>
+        <w:t>Admin purposes only</w:t>
+      </w:r>
+      <w:r>
+        <w:rPr>
+          <w:b/>
+          <w:bCs/>
+        </w:rPr>
+        <w:t>.</w:t>
+      </w:r>
+    </w:p>
+    <w:p>
+      <w:pPr>
+        <w:pStyle w:val="ListParagraph"/>
+        <w:ind w:left="360"/>
+        <w:jc w:val="center"/>
+      </w:pPr>
       <w:r>
         <w:br w:type="page"/>
       </w:r>
@@ -11179,62 +13543,11 @@
     <w:p>
       <w:pPr>
         <w:pStyle w:val="Heading1"/>
-      </w:pPr>
-      <w:bookmarkStart w:id="20" w:name="_Toc172940211"/>
-      <w:r>
-        <w:lastRenderedPageBreak/>
-        <w:t>Deployment</w:t>
-      </w:r>
-      <w:r>
-        <w:t xml:space="preserve"> 13</w:t>
-      </w:r>
-      <w:bookmarkEnd w:id="20"/>
-    </w:p>
-    <w:p>
-      <w:pPr>
-        <w:pStyle w:val="ListParagraph"/>
-        <w:numPr>
-          <w:ilvl w:val="0"/>
-          <w:numId w:val="2"/>
-        </w:numPr>
-      </w:pPr>
-      <w:r>
-        <w:t xml:space="preserve">Read.me @ </w:t>
-      </w:r>
-      <w:proofErr w:type="spellStart"/>
-      <w:r>
-        <w:t>Github</w:t>
-      </w:r>
-      <w:proofErr w:type="spellEnd"/>
-      <w:r>
-        <w:t xml:space="preserve"> Application</w:t>
-      </w:r>
-    </w:p>
-    <w:p>
-      <w:pPr>
-        <w:pStyle w:val="ListParagraph"/>
-        <w:numPr>
-          <w:ilvl w:val="0"/>
-          <w:numId w:val="2"/>
-        </w:numPr>
-      </w:pPr>
-      <w:r>
-        <w:t>But provide it here too (summarised)</w:t>
-      </w:r>
-    </w:p>
-    <w:p>
-      <w:r>
-        <w:br w:type="page"/>
-      </w:r>
-    </w:p>
-    <w:p>
-      <w:pPr>
-        <w:pStyle w:val="Heading1"/>
         <w:rPr>
           <w:shd w:val="clear" w:color="auto" w:fill="FFFFFF"/>
         </w:rPr>
       </w:pPr>
-      <w:bookmarkStart w:id="21" w:name="_Toc172940212"/>
+      <w:bookmarkStart w:id="23" w:name="_Toc175586761"/>
       <w:r>
         <w:rPr>
           <w:shd w:val="clear" w:color="auto" w:fill="FFFFFF"/>
@@ -11248,13 +13561,7 @@
         </w:rPr>
         <w:t>Technologies and Languages</w:t>
       </w:r>
-      <w:r>
-        <w:rPr>
-          <w:shd w:val="clear" w:color="auto" w:fill="FFFFFF"/>
-        </w:rPr>
-        <w:t xml:space="preserve"> 14</w:t>
-      </w:r>
-      <w:bookmarkEnd w:id="21"/>
+      <w:bookmarkEnd w:id="23"/>
     </w:p>
     <w:tbl>
       <w:tblPr>
@@ -11268,7 +13575,7 @@
         <w:gridCol w:w="1416"/>
         <w:gridCol w:w="1356"/>
         <w:gridCol w:w="1275"/>
-        <w:gridCol w:w="1339"/>
+        <w:gridCol w:w="1276"/>
       </w:tblGrid>
       <w:tr>
         <w:trPr>
@@ -11321,7 +13628,7 @@
                 <w:noProof/>
               </w:rPr>
               <w:drawing>
-                <wp:inline distT="0" distB="0" distL="0" distR="0" wp14:anchorId="161EB651" wp14:editId="69CFB1C8">
+                <wp:inline distT="0" distB="0" distL="0" distR="0" wp14:anchorId="161EB651" wp14:editId="0AF28269">
                   <wp:extent cx="720522" cy="416459"/>
                   <wp:effectExtent l="0" t="0" r="3810" b="3175"/>
                   <wp:docPr id="1337752888" name="Picture 1" descr="GitHub Logo and symbol, meaning, history, PNG, brand"/>
@@ -11338,7 +13645,7 @@
                           </pic:cNvPicPr>
                         </pic:nvPicPr>
                         <pic:blipFill>
-                          <a:blip r:embed="rId27" cstate="print">
+                          <a:blip r:embed="rId31" cstate="print">
                             <a:extLst>
                               <a:ext uri="{28A0092B-C50C-407E-A947-70E740481C1C}">
                                 <a14:useLocalDpi xmlns:a14="http://schemas.microsoft.com/office/drawing/2010/main" val="0"/>
@@ -11485,7 +13792,7 @@
                           </pic:cNvPicPr>
                         </pic:nvPicPr>
                         <pic:blipFill>
-                          <a:blip r:embed="rId28" cstate="print">
+                          <a:blip r:embed="rId32" cstate="print">
                             <a:extLst>
                               <a:ext uri="{28A0092B-C50C-407E-A947-70E740481C1C}">
                                 <a14:useLocalDpi xmlns:a14="http://schemas.microsoft.com/office/drawing/2010/main" val="0"/>
@@ -11555,7 +13862,7 @@
                           </pic:cNvPicPr>
                         </pic:nvPicPr>
                         <pic:blipFill>
-                          <a:blip r:embed="rId29" cstate="print">
+                          <a:blip r:embed="rId33" cstate="print">
                             <a:extLst>
                               <a:ext uri="{28A0092B-C50C-407E-A947-70E740481C1C}">
                                 <a14:useLocalDpi xmlns:a14="http://schemas.microsoft.com/office/drawing/2010/main" val="0"/>
@@ -11625,7 +13932,7 @@
                           </pic:cNvPicPr>
                         </pic:nvPicPr>
                         <pic:blipFill>
-                          <a:blip r:embed="rId30" cstate="print">
+                          <a:blip r:embed="rId34" cstate="print">
                             <a:extLst>
                               <a:ext uri="{28A0092B-C50C-407E-A947-70E740481C1C}">
                                 <a14:useLocalDpi xmlns:a14="http://schemas.microsoft.com/office/drawing/2010/main" val="0"/>
@@ -11673,59 +13980,6 @@
             <w:pPr>
               <w:jc w:val="center"/>
             </w:pPr>
-            <w:r>
-              <w:rPr>
-                <w:noProof/>
-              </w:rPr>
-              <w:drawing>
-                <wp:inline distT="0" distB="0" distL="0" distR="0" wp14:anchorId="028C35BC" wp14:editId="4C9C2385">
-                  <wp:extent cx="497247" cy="497247"/>
-                  <wp:effectExtent l="0" t="0" r="0" b="0"/>
-                  <wp:docPr id="2093921173" name="Picture 7" descr="React JS"/>
-                  <wp:cNvGraphicFramePr>
-                    <a:graphicFrameLocks xmlns:a="http://schemas.openxmlformats.org/drawingml/2006/main" noChangeAspect="1"/>
-                  </wp:cNvGraphicFramePr>
-                  <a:graphic xmlns:a="http://schemas.openxmlformats.org/drawingml/2006/main">
-                    <a:graphicData uri="http://schemas.openxmlformats.org/drawingml/2006/picture">
-                      <pic:pic xmlns:pic="http://schemas.openxmlformats.org/drawingml/2006/picture">
-                        <pic:nvPicPr>
-                          <pic:cNvPr id="0" name="Picture 22" descr="React JS"/>
-                          <pic:cNvPicPr>
-                            <a:picLocks noChangeAspect="1" noChangeArrowheads="1"/>
-                          </pic:cNvPicPr>
-                        </pic:nvPicPr>
-                        <pic:blipFill>
-                          <a:blip r:embed="rId31" cstate="print">
-                            <a:extLst>
-                              <a:ext uri="{28A0092B-C50C-407E-A947-70E740481C1C}">
-                                <a14:useLocalDpi xmlns:a14="http://schemas.microsoft.com/office/drawing/2010/main" val="0"/>
-                              </a:ext>
-                            </a:extLst>
-                          </a:blip>
-                          <a:srcRect/>
-                          <a:stretch>
-                            <a:fillRect/>
-                          </a:stretch>
-                        </pic:blipFill>
-                        <pic:spPr bwMode="auto">
-                          <a:xfrm>
-                            <a:off x="0" y="0"/>
-                            <a:ext cx="509529" cy="509529"/>
-                          </a:xfrm>
-                          <a:prstGeom prst="rect">
-                            <a:avLst/>
-                          </a:prstGeom>
-                          <a:noFill/>
-                          <a:ln>
-                            <a:noFill/>
-                          </a:ln>
-                        </pic:spPr>
-                      </pic:pic>
-                    </a:graphicData>
-                  </a:graphic>
-                </wp:inline>
-              </w:drawing>
-            </w:r>
           </w:p>
         </w:tc>
       </w:tr>
@@ -11789,7 +14043,7 @@
                           <pic:cNvPicPr/>
                         </pic:nvPicPr>
                         <pic:blipFill>
-                          <a:blip r:embed="rId32"/>
+                          <a:blip r:embed="rId35"/>
                           <a:stretch>
                             <a:fillRect/>
                           </a:stretch>
@@ -11848,7 +14102,7 @@
                           </pic:cNvPicPr>
                         </pic:nvPicPr>
                         <pic:blipFill>
-                          <a:blip r:embed="rId33" cstate="print">
+                          <a:blip r:embed="rId36" cstate="print">
                             <a:extLst>
                               <a:ext uri="{28A0092B-C50C-407E-A947-70E740481C1C}">
                                 <a14:useLocalDpi xmlns:a14="http://schemas.microsoft.com/office/drawing/2010/main" val="0"/>
@@ -11976,7 +14230,7 @@
                           <pic:cNvPicPr/>
                         </pic:nvPicPr>
                         <pic:blipFill>
-                          <a:blip r:embed="rId34"/>
+                          <a:blip r:embed="rId37"/>
                           <a:stretch>
                             <a:fillRect/>
                           </a:stretch>
@@ -12033,7 +14287,7 @@
                           <pic:cNvPicPr/>
                         </pic:nvPicPr>
                         <pic:blipFill>
-                          <a:blip r:embed="rId35"/>
+                          <a:blip r:embed="rId38"/>
                           <a:stretch>
                             <a:fillRect/>
                           </a:stretch>
@@ -12078,7 +14332,7 @@
                           <pic:cNvPicPr/>
                         </pic:nvPicPr>
                         <pic:blipFill>
-                          <a:blip r:embed="rId36"/>
+                          <a:blip r:embed="rId39"/>
                           <a:stretch>
                             <a:fillRect/>
                           </a:stretch>
@@ -12137,7 +14391,7 @@
                           </pic:cNvPicPr>
                         </pic:nvPicPr>
                         <pic:blipFill>
-                          <a:blip r:embed="rId37" cstate="print">
+                          <a:blip r:embed="rId40" cstate="print">
                             <a:extLst>
                               <a:ext uri="{28A0092B-C50C-407E-A947-70E740481C1C}">
                                 <a14:useLocalDpi xmlns:a14="http://schemas.microsoft.com/office/drawing/2010/main" val="0"/>
@@ -12185,46 +14439,6 @@
             <w:pPr>
               <w:jc w:val="center"/>
             </w:pPr>
-            <w:r>
-              <w:rPr>
-                <w:noProof/>
-              </w:rPr>
-              <w:drawing>
-                <wp:inline distT="0" distB="0" distL="0" distR="0" wp14:anchorId="3EE7BD53" wp14:editId="2675237E">
-                  <wp:extent cx="713413" cy="529590"/>
-                  <wp:effectExtent l="0" t="0" r="0" b="3810"/>
-                  <wp:docPr id="539840066" name="Picture 1"/>
-                  <wp:cNvGraphicFramePr>
-                    <a:graphicFrameLocks xmlns:a="http://schemas.openxmlformats.org/drawingml/2006/main" noChangeAspect="1"/>
-                  </wp:cNvGraphicFramePr>
-                  <a:graphic xmlns:a="http://schemas.openxmlformats.org/drawingml/2006/main">
-                    <a:graphicData uri="http://schemas.openxmlformats.org/drawingml/2006/picture">
-                      <pic:pic xmlns:pic="http://schemas.openxmlformats.org/drawingml/2006/picture">
-                        <pic:nvPicPr>
-                          <pic:cNvPr id="539840066" name=""/>
-                          <pic:cNvPicPr/>
-                        </pic:nvPicPr>
-                        <pic:blipFill>
-                          <a:blip r:embed="rId38"/>
-                          <a:stretch>
-                            <a:fillRect/>
-                          </a:stretch>
-                        </pic:blipFill>
-                        <pic:spPr>
-                          <a:xfrm>
-                            <a:off x="0" y="0"/>
-                            <a:ext cx="749260" cy="556201"/>
-                          </a:xfrm>
-                          <a:prstGeom prst="rect">
-                            <a:avLst/>
-                          </a:prstGeom>
-                        </pic:spPr>
-                      </pic:pic>
-                    </a:graphicData>
-                  </a:graphic>
-                </wp:inline>
-              </w:drawing>
-            </w:r>
           </w:p>
         </w:tc>
       </w:tr>
@@ -12290,7 +14504,7 @@
                           </pic:cNvPicPr>
                         </pic:nvPicPr>
                         <pic:blipFill>
-                          <a:blip r:embed="rId39" cstate="print">
+                          <a:blip r:embed="rId41" cstate="print">
                             <a:extLst>
                               <a:ext uri="{28A0092B-C50C-407E-A947-70E740481C1C}">
                                 <a14:useLocalDpi xmlns:a14="http://schemas.microsoft.com/office/drawing/2010/main" val="0"/>
@@ -12380,39 +14594,210 @@
       <w:pPr>
         <w:pStyle w:val="Heading1"/>
       </w:pPr>
-      <w:bookmarkStart w:id="22" w:name="_Toc172940213"/>
+      <w:bookmarkStart w:id="24" w:name="_Toc175586762"/>
       <w:r>
         <w:t>Demonstration</w:t>
       </w:r>
-      <w:bookmarkEnd w:id="22"/>
+      <w:bookmarkEnd w:id="24"/>
     </w:p>
-    <w:tbl>
-      <w:tblPr>
-        <w:tblStyle w:val="TableGrid"/>
-        <w:tblW w:w="0" w:type="auto"/>
-        <w:tblLook w:val="04A0" w:firstRow="1" w:lastRow="0" w:firstColumn="1" w:lastColumn="0" w:noHBand="0" w:noVBand="1"/>
-      </w:tblPr>
-      <w:tblGrid>
-        <w:gridCol w:w="9016"/>
-      </w:tblGrid>
-      <w:tr>
-        <w:trPr>
-          <w:trHeight w:val="4720"/>
-        </w:trPr>
-        <w:tc>
-          <w:tcPr>
-            <w:tcW w:w="9016" w:type="dxa"/>
-          </w:tcPr>
-          <w:p>
-            <w:r>
-              <w:t>&lt; Placeholder: Visual Map of what will be demonstrated &gt;</w:t>
-            </w:r>
-          </w:p>
-          <w:p/>
-        </w:tc>
-      </w:tr>
-    </w:tbl>
-    <w:p/>
+    <w:p>
+      <w:r>
+        <w:t>In this demonstration, I will guide through the various components of the application as depicted in the flowchart</w:t>
+      </w:r>
+      <w:r>
+        <w:t xml:space="preserve"> below in </w:t>
+      </w:r>
+      <w:r>
+        <w:rPr>
+          <w:i/>
+          <w:iCs/>
+        </w:rPr>
+        <w:t>Figure 15</w:t>
+      </w:r>
+      <w:r>
+        <w:t xml:space="preserve">. The process starts at the </w:t>
+      </w:r>
+      <w:r>
+        <w:rPr>
+          <w:i/>
+          <w:iCs/>
+        </w:rPr>
+        <w:t>Home</w:t>
+      </w:r>
+      <w:r>
+        <w:t xml:space="preserve"> page, then proceeds to </w:t>
+      </w:r>
+      <w:r>
+        <w:rPr>
+          <w:i/>
+          <w:iCs/>
+        </w:rPr>
+        <w:t>Register an Account</w:t>
+      </w:r>
+      <w:r>
+        <w:t xml:space="preserve"> where a new user can sign up. After registration, the </w:t>
+      </w:r>
+      <w:r>
+        <w:rPr>
+          <w:i/>
+          <w:iCs/>
+        </w:rPr>
+        <w:t>Journal</w:t>
+      </w:r>
+      <w:r>
+        <w:t xml:space="preserve"> section is explored, where entries can be logged. The </w:t>
+      </w:r>
+      <w:r>
+        <w:rPr>
+          <w:i/>
+          <w:iCs/>
+        </w:rPr>
+        <w:t>Settings</w:t>
+      </w:r>
+      <w:r>
+        <w:t xml:space="preserve"> section allows for managing </w:t>
+      </w:r>
+      <w:r>
+        <w:t>the user’s profile</w:t>
+      </w:r>
+      <w:r>
+        <w:t xml:space="preserve">. Finally, the </w:t>
+      </w:r>
+      <w:r>
+        <w:rPr>
+          <w:i/>
+          <w:iCs/>
+        </w:rPr>
+        <w:t>User Guide &amp; Help</w:t>
+      </w:r>
+      <w:r>
+        <w:t xml:space="preserve"> section offers assistance and guidance within the app</w:t>
+      </w:r>
+      <w:r>
+        <w:t xml:space="preserve"> for first-time users</w:t>
+      </w:r>
+      <w:r>
+        <w:t>. This walkthrough will clarify how each part of the application connects and functions together.</w:t>
+      </w:r>
+    </w:p>
+    <w:p>
+      <w:pPr>
+        <w:jc w:val="center"/>
+      </w:pPr>
+      <w:r>
+        <w:drawing>
+          <wp:inline distT="0" distB="0" distL="0" distR="0" wp14:anchorId="47FA6949" wp14:editId="61EA2281">
+            <wp:extent cx="5102860" cy="1741282"/>
+            <wp:effectExtent l="19050" t="19050" r="21590" b="11430"/>
+            <wp:docPr id="1240314147" name="Picture 1" descr="A diagram of a register account&#10;&#10;Description automatically generated"/>
+            <wp:cNvGraphicFramePr>
+              <a:graphicFrameLocks xmlns:a="http://schemas.openxmlformats.org/drawingml/2006/main" noChangeAspect="1"/>
+            </wp:cNvGraphicFramePr>
+            <a:graphic xmlns:a="http://schemas.openxmlformats.org/drawingml/2006/main">
+              <a:graphicData uri="http://schemas.openxmlformats.org/drawingml/2006/picture">
+                <pic:pic xmlns:pic="http://schemas.openxmlformats.org/drawingml/2006/picture">
+                  <pic:nvPicPr>
+                    <pic:cNvPr id="1240314147" name="Picture 1" descr="A diagram of a register account&#10;&#10;Description automatically generated"/>
+                    <pic:cNvPicPr/>
+                  </pic:nvPicPr>
+                  <pic:blipFill>
+                    <a:blip r:embed="rId42"/>
+                    <a:stretch>
+                      <a:fillRect/>
+                    </a:stretch>
+                  </pic:blipFill>
+                  <pic:spPr>
+                    <a:xfrm>
+                      <a:off x="0" y="0"/>
+                      <a:ext cx="5130151" cy="1750595"/>
+                    </a:xfrm>
+                    <a:prstGeom prst="rect">
+                      <a:avLst/>
+                    </a:prstGeom>
+                    <a:ln w="6350">
+                      <a:solidFill>
+                        <a:schemeClr val="tx1"/>
+                      </a:solidFill>
+                    </a:ln>
+                  </pic:spPr>
+                </pic:pic>
+              </a:graphicData>
+            </a:graphic>
+          </wp:inline>
+        </w:drawing>
+      </w:r>
+    </w:p>
+    <w:p>
+      <w:pPr>
+        <w:jc w:val="center"/>
+        <w:rPr>
+          <w:shd w:val="clear" w:color="auto" w:fill="FFFFFF"/>
+        </w:rPr>
+      </w:pPr>
+      <w:r>
+        <w:rPr>
+          <w:i/>
+          <w:iCs/>
+          <w:sz w:val="20"/>
+          <w:szCs w:val="20"/>
+        </w:rPr>
+        <w:t>Figure 1</w:t>
+      </w:r>
+      <w:r>
+        <w:rPr>
+          <w:i/>
+          <w:iCs/>
+          <w:sz w:val="20"/>
+          <w:szCs w:val="20"/>
+        </w:rPr>
+        <w:t>5</w:t>
+      </w:r>
+      <w:r>
+        <w:rPr>
+          <w:i/>
+          <w:iCs/>
+          <w:sz w:val="20"/>
+          <w:szCs w:val="20"/>
+        </w:rPr>
+        <w:t xml:space="preserve">. </w:t>
+      </w:r>
+      <w:r>
+        <w:rPr>
+          <w:i/>
+          <w:iCs/>
+          <w:sz w:val="20"/>
+          <w:szCs w:val="20"/>
+        </w:rPr>
+        <w:t>Demonstration Flow</w:t>
+      </w:r>
+      <w:r>
+        <w:rPr>
+          <w:i/>
+          <w:iCs/>
+          <w:sz w:val="20"/>
+          <w:szCs w:val="20"/>
+        </w:rPr>
+        <w:t xml:space="preserve"> (</w:t>
+      </w:r>
+      <w:r>
+        <w:rPr>
+          <w:i/>
+          <w:iCs/>
+          <w:sz w:val="20"/>
+          <w:szCs w:val="20"/>
+        </w:rPr>
+        <w:t>Miro</w:t>
+      </w:r>
+      <w:r>
+        <w:rPr>
+          <w:i/>
+          <w:iCs/>
+          <w:sz w:val="20"/>
+          <w:szCs w:val="20"/>
+        </w:rPr>
+        <w:t>)</w:t>
+      </w:r>
+    </w:p>
     <w:p>
       <w:pPr>
         <w:jc w:val="center"/>
@@ -12436,7 +14821,7 @@
       <w:r>
         <w:t xml:space="preserve">&lt; </w:t>
       </w:r>
-      <w:hyperlink r:id="rId40" w:history="1">
+      <w:hyperlink r:id="rId43" w:history="1">
         <w:r>
           <w:rPr>
             <w:rStyle w:val="Hyperlink"/>
@@ -12448,18 +14833,7 @@
         <w:t xml:space="preserve"> &gt;</w:t>
       </w:r>
     </w:p>
-    <w:p>
-      <w:pPr>
-        <w:rPr>
-          <w:rFonts w:ascii="Open Sans" w:hAnsi="Open Sans" w:cs="Open Sans"/>
-          <w:color w:val="000000"/>
-          <w:sz w:val="21"/>
-          <w:szCs w:val="21"/>
-          <w:shd w:val="clear" w:color="auto" w:fill="FFFFFF"/>
-        </w:rPr>
-      </w:pPr>
-    </w:p>
-    <w:bookmarkStart w:id="23" w:name="_Toc172940214" w:displacedByCustomXml="next"/>
+    <w:bookmarkStart w:id="25" w:name="_Toc175586763" w:displacedByCustomXml="next"/>
     <w:sdt>
       <w:sdtPr>
         <w:rPr>
@@ -12482,7 +14856,7 @@
           <w:r>
             <w:t>References</w:t>
           </w:r>
-          <w:bookmarkEnd w:id="23"/>
+          <w:bookmarkEnd w:id="25"/>
         </w:p>
         <w:sdt>
           <w:sdtPr>
@@ -12571,6 +14945,56 @@
 </w:document>
 </file>
 
+<file path=word/endnotes.xml><?xml version="1.0" encoding="utf-8"?>
+<w:endnotes xmlns:wpc="http://schemas.microsoft.com/office/word/2010/wordprocessingCanvas" xmlns:cx="http://schemas.microsoft.com/office/drawing/2014/chartex" xmlns:cx1="http://schemas.microsoft.com/office/drawing/2015/9/8/chartex" xmlns:cx2="http://schemas.microsoft.com/office/drawing/2015/10/21/chartex" xmlns:cx3="http://schemas.microsoft.com/office/drawing/2016/5/9/chartex" xmlns:cx4="http://schemas.microsoft.com/office/drawing/2016/5/10/chartex" xmlns:cx5="http://schemas.microsoft.com/office/drawing/2016/5/11/chartex" xmlns:cx6="http://schemas.microsoft.com/office/drawing/2016/5/12/chartex" xmlns:cx7="http://schemas.microsoft.com/office/drawing/2016/5/13/chartex" xmlns:cx8="http://schemas.microsoft.com/office/drawing/2016/5/14/chartex" xmlns:mc="http://schemas.openxmlformats.org/markup-compatibility/2006" xmlns:aink="http://schemas.microsoft.com/office/drawing/2016/ink" xmlns:am3d="http://schemas.microsoft.com/office/drawing/2017/model3d" xmlns:o="urn:schemas-microsoft-com:office:office" xmlns:oel="http://schemas.microsoft.com/office/2019/extlst" xmlns:r="http://schemas.openxmlformats.org/officeDocument/2006/relationships" xmlns:m="http://schemas.openxmlformats.org/officeDocument/2006/math" xmlns:v="urn:schemas-microsoft-com:vml" xmlns:wp14="http://schemas.microsoft.com/office/word/2010/wordprocessingDrawing" xmlns:wp="http://schemas.openxmlformats.org/drawingml/2006/wordprocessingDrawing" xmlns:w10="urn:schemas-microsoft-com:office:word" xmlns:w="http://schemas.openxmlformats.org/wordprocessingml/2006/main" xmlns:w14="http://schemas.microsoft.com/office/word/2010/wordml" xmlns:w15="http://schemas.microsoft.com/office/word/2012/wordml" xmlns:w16cex="http://schemas.microsoft.com/office/word/2018/wordml/cex" xmlns:w16cid="http://schemas.microsoft.com/office/word/2016/wordml/cid" xmlns:w16="http://schemas.microsoft.com/office/word/2018/wordml" xmlns:w16du="http://schemas.microsoft.com/office/word/2023/wordml/word16du" xmlns:w16sdtdh="http://schemas.microsoft.com/office/word/2020/wordml/sdtdatahash" xmlns:w16se="http://schemas.microsoft.com/office/word/2015/wordml/symex" xmlns:wpg="http://schemas.microsoft.com/office/word/2010/wordprocessingGroup" xmlns:wpi="http://schemas.microsoft.com/office/word/2010/wordprocessingInk" xmlns:wne="http://schemas.microsoft.com/office/word/2006/wordml" xmlns:wps="http://schemas.microsoft.com/office/word/2010/wordprocessingShape" mc:Ignorable="w14 w15 w16se w16cid w16 w16cex w16sdtdh w16du wp14">
+  <w:endnote w:type="separator" w:id="-1">
+    <w:p>
+      <w:pPr>
+        <w:spacing w:after="0" w:line="240" w:lineRule="auto"/>
+      </w:pPr>
+      <w:r>
+        <w:separator/>
+      </w:r>
+    </w:p>
+  </w:endnote>
+  <w:endnote w:type="continuationSeparator" w:id="0">
+    <w:p>
+      <w:pPr>
+        <w:spacing w:after="0" w:line="240" w:lineRule="auto"/>
+      </w:pPr>
+      <w:r>
+        <w:continuationSeparator/>
+      </w:r>
+    </w:p>
+  </w:endnote>
+</w:endnotes>
+</file>
+
+<file path=word/footnotes.xml><?xml version="1.0" encoding="utf-8"?>
+<w:footnotes xmlns:wpc="http://schemas.microsoft.com/office/word/2010/wordprocessingCanvas" xmlns:cx="http://schemas.microsoft.com/office/drawing/2014/chartex" xmlns:cx1="http://schemas.microsoft.com/office/drawing/2015/9/8/chartex" xmlns:cx2="http://schemas.microsoft.com/office/drawing/2015/10/21/chartex" xmlns:cx3="http://schemas.microsoft.com/office/drawing/2016/5/9/chartex" xmlns:cx4="http://schemas.microsoft.com/office/drawing/2016/5/10/chartex" xmlns:cx5="http://schemas.microsoft.com/office/drawing/2016/5/11/chartex" xmlns:cx6="http://schemas.microsoft.com/office/drawing/2016/5/12/chartex" xmlns:cx7="http://schemas.microsoft.com/office/drawing/2016/5/13/chartex" xmlns:cx8="http://schemas.microsoft.com/office/drawing/2016/5/14/chartex" xmlns:mc="http://schemas.openxmlformats.org/markup-compatibility/2006" xmlns:aink="http://schemas.microsoft.com/office/drawing/2016/ink" xmlns:am3d="http://schemas.microsoft.com/office/drawing/2017/model3d" xmlns:o="urn:schemas-microsoft-com:office:office" xmlns:oel="http://schemas.microsoft.com/office/2019/extlst" xmlns:r="http://schemas.openxmlformats.org/officeDocument/2006/relationships" xmlns:m="http://schemas.openxmlformats.org/officeDocument/2006/math" xmlns:v="urn:schemas-microsoft-com:vml" xmlns:wp14="http://schemas.microsoft.com/office/word/2010/wordprocessingDrawing" xmlns:wp="http://schemas.openxmlformats.org/drawingml/2006/wordprocessingDrawing" xmlns:w10="urn:schemas-microsoft-com:office:word" xmlns:w="http://schemas.openxmlformats.org/wordprocessingml/2006/main" xmlns:w14="http://schemas.microsoft.com/office/word/2010/wordml" xmlns:w15="http://schemas.microsoft.com/office/word/2012/wordml" xmlns:w16cex="http://schemas.microsoft.com/office/word/2018/wordml/cex" xmlns:w16cid="http://schemas.microsoft.com/office/word/2016/wordml/cid" xmlns:w16="http://schemas.microsoft.com/office/word/2018/wordml" xmlns:w16du="http://schemas.microsoft.com/office/word/2023/wordml/word16du" xmlns:w16sdtdh="http://schemas.microsoft.com/office/word/2020/wordml/sdtdatahash" xmlns:w16se="http://schemas.microsoft.com/office/word/2015/wordml/symex" xmlns:wpg="http://schemas.microsoft.com/office/word/2010/wordprocessingGroup" xmlns:wpi="http://schemas.microsoft.com/office/word/2010/wordprocessingInk" xmlns:wne="http://schemas.microsoft.com/office/word/2006/wordml" xmlns:wps="http://schemas.microsoft.com/office/word/2010/wordprocessingShape" mc:Ignorable="w14 w15 w16se w16cid w16 w16cex w16sdtdh w16du wp14">
+  <w:footnote w:type="separator" w:id="-1">
+    <w:p>
+      <w:pPr>
+        <w:spacing w:after="0" w:line="240" w:lineRule="auto"/>
+      </w:pPr>
+      <w:r>
+        <w:separator/>
+      </w:r>
+    </w:p>
+  </w:footnote>
+  <w:footnote w:type="continuationSeparator" w:id="0">
+    <w:p>
+      <w:pPr>
+        <w:spacing w:after="0" w:line="240" w:lineRule="auto"/>
+      </w:pPr>
+      <w:r>
+        <w:continuationSeparator/>
+      </w:r>
+    </w:p>
+  </w:footnote>
+</w:footnotes>
+</file>
+
 <file path=word/numbering.xml><?xml version="1.0" encoding="utf-8"?>
 <w:numbering xmlns:wpc="http://schemas.microsoft.com/office/word/2010/wordprocessingCanvas" xmlns:cx="http://schemas.microsoft.com/office/drawing/2014/chartex" xmlns:cx1="http://schemas.microsoft.com/office/drawing/2015/9/8/chartex" xmlns:cx2="http://schemas.microsoft.com/office/drawing/2015/10/21/chartex" xmlns:cx3="http://schemas.microsoft.com/office/drawing/2016/5/9/chartex" xmlns:cx4="http://schemas.microsoft.com/office/drawing/2016/5/10/chartex" xmlns:cx5="http://schemas.microsoft.com/office/drawing/2016/5/11/chartex" xmlns:cx6="http://schemas.microsoft.com/office/drawing/2016/5/12/chartex" xmlns:cx7="http://schemas.microsoft.com/office/drawing/2016/5/13/chartex" xmlns:cx8="http://schemas.microsoft.com/office/drawing/2016/5/14/chartex" xmlns:mc="http://schemas.openxmlformats.org/markup-compatibility/2006" xmlns:aink="http://schemas.microsoft.com/office/drawing/2016/ink" xmlns:am3d="http://schemas.microsoft.com/office/drawing/2017/model3d" xmlns:o="urn:schemas-microsoft-com:office:office" xmlns:oel="http://schemas.microsoft.com/office/2019/extlst" xmlns:r="http://schemas.openxmlformats.org/officeDocument/2006/relationships" xmlns:m="http://schemas.openxmlformats.org/officeDocument/2006/math" xmlns:v="urn:schemas-microsoft-com:vml" xmlns:wp14="http://schemas.microsoft.com/office/word/2010/wordprocessingDrawing" xmlns:wp="http://schemas.openxmlformats.org/drawingml/2006/wordprocessingDrawing" xmlns:w10="urn:schemas-microsoft-com:office:word" xmlns:w="http://schemas.openxmlformats.org/wordprocessingml/2006/main" xmlns:w14="http://schemas.microsoft.com/office/word/2010/wordml" xmlns:w15="http://schemas.microsoft.com/office/word/2012/wordml" xmlns:w16cex="http://schemas.microsoft.com/office/word/2018/wordml/cex" xmlns:w16cid="http://schemas.microsoft.com/office/word/2016/wordml/cid" xmlns:w16="http://schemas.microsoft.com/office/word/2018/wordml" xmlns:w16du="http://schemas.microsoft.com/office/word/2023/wordml/word16du" xmlns:w16sdtdh="http://schemas.microsoft.com/office/word/2020/wordml/sdtdatahash" xmlns:w16se="http://schemas.microsoft.com/office/word/2015/wordml/symex" xmlns:wpg="http://schemas.microsoft.com/office/word/2010/wordprocessingGroup" xmlns:wpi="http://schemas.microsoft.com/office/word/2010/wordprocessingInk" xmlns:wne="http://schemas.microsoft.com/office/word/2006/wordml" xmlns:wps="http://schemas.microsoft.com/office/word/2010/wordprocessingShape" mc:Ignorable="w14 w15 w16se w16cid w16 w16cex w16sdtdh w16du wp14">
   <w:abstractNum w:abstractNumId="0" w15:restartNumberingAfterBreak="0">
@@ -13015,6 +15439,95 @@
     </w:lvl>
   </w:abstractNum>
   <w:abstractNum w:abstractNumId="4" w15:restartNumberingAfterBreak="0">
+    <w:nsid w:val="137B08EF"/>
+    <w:multiLevelType w:val="hybridMultilevel"/>
+    <w:tmpl w:val="07CEA3C6"/>
+    <w:lvl w:ilvl="0" w:tplc="1809000F">
+      <w:start w:val="1"/>
+      <w:numFmt w:val="decimal"/>
+      <w:lvlText w:val="%1."/>
+      <w:lvlJc w:val="left"/>
+      <w:pPr>
+        <w:ind w:left="360" w:hanging="360"/>
+      </w:pPr>
+      <w:rPr>
+        <w:rFonts w:hint="default"/>
+      </w:rPr>
+    </w:lvl>
+    <w:lvl w:ilvl="1" w:tplc="18090019" w:tentative="1">
+      <w:start w:val="1"/>
+      <w:numFmt w:val="lowerLetter"/>
+      <w:lvlText w:val="%2."/>
+      <w:lvlJc w:val="left"/>
+      <w:pPr>
+        <w:ind w:left="1080" w:hanging="360"/>
+      </w:pPr>
+    </w:lvl>
+    <w:lvl w:ilvl="2" w:tplc="1809001B" w:tentative="1">
+      <w:start w:val="1"/>
+      <w:numFmt w:val="lowerRoman"/>
+      <w:lvlText w:val="%3."/>
+      <w:lvlJc w:val="right"/>
+      <w:pPr>
+        <w:ind w:left="1800" w:hanging="180"/>
+      </w:pPr>
+    </w:lvl>
+    <w:lvl w:ilvl="3" w:tplc="1809000F" w:tentative="1">
+      <w:start w:val="1"/>
+      <w:numFmt w:val="decimal"/>
+      <w:lvlText w:val="%4."/>
+      <w:lvlJc w:val="left"/>
+      <w:pPr>
+        <w:ind w:left="2520" w:hanging="360"/>
+      </w:pPr>
+    </w:lvl>
+    <w:lvl w:ilvl="4" w:tplc="18090019" w:tentative="1">
+      <w:start w:val="1"/>
+      <w:numFmt w:val="lowerLetter"/>
+      <w:lvlText w:val="%5."/>
+      <w:lvlJc w:val="left"/>
+      <w:pPr>
+        <w:ind w:left="3240" w:hanging="360"/>
+      </w:pPr>
+    </w:lvl>
+    <w:lvl w:ilvl="5" w:tplc="1809001B" w:tentative="1">
+      <w:start w:val="1"/>
+      <w:numFmt w:val="lowerRoman"/>
+      <w:lvlText w:val="%6."/>
+      <w:lvlJc w:val="right"/>
+      <w:pPr>
+        <w:ind w:left="3960" w:hanging="180"/>
+      </w:pPr>
+    </w:lvl>
+    <w:lvl w:ilvl="6" w:tplc="1809000F" w:tentative="1">
+      <w:start w:val="1"/>
+      <w:numFmt w:val="decimal"/>
+      <w:lvlText w:val="%7."/>
+      <w:lvlJc w:val="left"/>
+      <w:pPr>
+        <w:ind w:left="4680" w:hanging="360"/>
+      </w:pPr>
+    </w:lvl>
+    <w:lvl w:ilvl="7" w:tplc="18090019" w:tentative="1">
+      <w:start w:val="1"/>
+      <w:numFmt w:val="lowerLetter"/>
+      <w:lvlText w:val="%8."/>
+      <w:lvlJc w:val="left"/>
+      <w:pPr>
+        <w:ind w:left="5400" w:hanging="360"/>
+      </w:pPr>
+    </w:lvl>
+    <w:lvl w:ilvl="8" w:tplc="1809001B" w:tentative="1">
+      <w:start w:val="1"/>
+      <w:numFmt w:val="lowerRoman"/>
+      <w:lvlText w:val="%9."/>
+      <w:lvlJc w:val="right"/>
+      <w:pPr>
+        <w:ind w:left="6120" w:hanging="180"/>
+      </w:pPr>
+    </w:lvl>
+  </w:abstractNum>
+  <w:abstractNum w:abstractNumId="5" w15:restartNumberingAfterBreak="0">
     <w:nsid w:val="1702534E"/>
     <w:multiLevelType w:val="hybridMultilevel"/>
     <w:tmpl w:val="A0DE0288"/>
@@ -13127,7 +15640,7 @@
       </w:rPr>
     </w:lvl>
   </w:abstractNum>
-  <w:abstractNum w:abstractNumId="5" w15:restartNumberingAfterBreak="0">
+  <w:abstractNum w:abstractNumId="6" w15:restartNumberingAfterBreak="0">
     <w:nsid w:val="1CFC20EF"/>
     <w:multiLevelType w:val="hybridMultilevel"/>
     <w:tmpl w:val="0C683DEE"/>
@@ -13216,7 +15729,7 @@
       </w:pPr>
     </w:lvl>
   </w:abstractNum>
-  <w:abstractNum w:abstractNumId="6" w15:restartNumberingAfterBreak="0">
+  <w:abstractNum w:abstractNumId="7" w15:restartNumberingAfterBreak="0">
     <w:nsid w:val="25130E93"/>
     <w:multiLevelType w:val="hybridMultilevel"/>
     <w:tmpl w:val="AE5C9F06"/>
@@ -13302,7 +15815,7 @@
       </w:pPr>
     </w:lvl>
   </w:abstractNum>
-  <w:abstractNum w:abstractNumId="7" w15:restartNumberingAfterBreak="0">
+  <w:abstractNum w:abstractNumId="8" w15:restartNumberingAfterBreak="0">
     <w:nsid w:val="281C6304"/>
     <w:multiLevelType w:val="hybridMultilevel"/>
     <w:tmpl w:val="737CBD3E"/>
@@ -13414,7 +15927,7 @@
       </w:rPr>
     </w:lvl>
   </w:abstractNum>
-  <w:abstractNum w:abstractNumId="8" w15:restartNumberingAfterBreak="0">
+  <w:abstractNum w:abstractNumId="9" w15:restartNumberingAfterBreak="0">
     <w:nsid w:val="34183277"/>
     <w:multiLevelType w:val="multilevel"/>
     <w:tmpl w:val="6462A01E"/>
@@ -13563,7 +16076,7 @@
       </w:rPr>
     </w:lvl>
   </w:abstractNum>
-  <w:abstractNum w:abstractNumId="9" w15:restartNumberingAfterBreak="0">
+  <w:abstractNum w:abstractNumId="10" w15:restartNumberingAfterBreak="0">
     <w:nsid w:val="34EB5AC4"/>
     <w:multiLevelType w:val="hybridMultilevel"/>
     <w:tmpl w:val="94089598"/>
@@ -13676,7 +16189,7 @@
       </w:rPr>
     </w:lvl>
   </w:abstractNum>
-  <w:abstractNum w:abstractNumId="10" w15:restartNumberingAfterBreak="0">
+  <w:abstractNum w:abstractNumId="11" w15:restartNumberingAfterBreak="0">
     <w:nsid w:val="35EC502F"/>
     <w:multiLevelType w:val="multilevel"/>
     <w:tmpl w:val="C6D6A672"/>
@@ -13825,7 +16338,7 @@
       </w:rPr>
     </w:lvl>
   </w:abstractNum>
-  <w:abstractNum w:abstractNumId="11" w15:restartNumberingAfterBreak="0">
+  <w:abstractNum w:abstractNumId="12" w15:restartNumberingAfterBreak="0">
     <w:nsid w:val="3C095888"/>
     <w:multiLevelType w:val="hybridMultilevel"/>
     <w:tmpl w:val="38963F6C"/>
@@ -13938,7 +16451,7 @@
       </w:rPr>
     </w:lvl>
   </w:abstractNum>
-  <w:abstractNum w:abstractNumId="12" w15:restartNumberingAfterBreak="0">
+  <w:abstractNum w:abstractNumId="13" w15:restartNumberingAfterBreak="0">
     <w:nsid w:val="40DB6078"/>
     <w:multiLevelType w:val="hybridMultilevel"/>
     <w:tmpl w:val="B0CAC8AC"/>
@@ -14051,7 +16564,206 @@
       </w:rPr>
     </w:lvl>
   </w:abstractNum>
-  <w:abstractNum w:abstractNumId="13" w15:restartNumberingAfterBreak="0">
+  <w:abstractNum w:abstractNumId="14" w15:restartNumberingAfterBreak="0">
+    <w:nsid w:val="430A17DB"/>
+    <w:multiLevelType w:val="hybridMultilevel"/>
+    <w:tmpl w:val="A7BC647A"/>
+    <w:lvl w:ilvl="0" w:tplc="18090001">
+      <w:start w:val="1"/>
+      <w:numFmt w:val="bullet"/>
+      <w:lvlText w:val=""/>
+      <w:lvlJc w:val="left"/>
+      <w:pPr>
+        <w:ind w:left="720" w:hanging="360"/>
+      </w:pPr>
+      <w:rPr>
+        <w:rFonts w:ascii="Symbol" w:hAnsi="Symbol" w:hint="default"/>
+      </w:rPr>
+    </w:lvl>
+    <w:lvl w:ilvl="1" w:tplc="18090003" w:tentative="1">
+      <w:start w:val="1"/>
+      <w:numFmt w:val="bullet"/>
+      <w:lvlText w:val="o"/>
+      <w:lvlJc w:val="left"/>
+      <w:pPr>
+        <w:ind w:left="1440" w:hanging="360"/>
+      </w:pPr>
+      <w:rPr>
+        <w:rFonts w:ascii="Courier New" w:hAnsi="Courier New" w:cs="Courier New" w:hint="default"/>
+      </w:rPr>
+    </w:lvl>
+    <w:lvl w:ilvl="2" w:tplc="18090005" w:tentative="1">
+      <w:start w:val="1"/>
+      <w:numFmt w:val="bullet"/>
+      <w:lvlText w:val=""/>
+      <w:lvlJc w:val="left"/>
+      <w:pPr>
+        <w:ind w:left="2160" w:hanging="360"/>
+      </w:pPr>
+      <w:rPr>
+        <w:rFonts w:ascii="Wingdings" w:hAnsi="Wingdings" w:hint="default"/>
+      </w:rPr>
+    </w:lvl>
+    <w:lvl w:ilvl="3" w:tplc="18090001" w:tentative="1">
+      <w:start w:val="1"/>
+      <w:numFmt w:val="bullet"/>
+      <w:lvlText w:val=""/>
+      <w:lvlJc w:val="left"/>
+      <w:pPr>
+        <w:ind w:left="2880" w:hanging="360"/>
+      </w:pPr>
+      <w:rPr>
+        <w:rFonts w:ascii="Symbol" w:hAnsi="Symbol" w:hint="default"/>
+      </w:rPr>
+    </w:lvl>
+    <w:lvl w:ilvl="4" w:tplc="18090003" w:tentative="1">
+      <w:start w:val="1"/>
+      <w:numFmt w:val="bullet"/>
+      <w:lvlText w:val="o"/>
+      <w:lvlJc w:val="left"/>
+      <w:pPr>
+        <w:ind w:left="3600" w:hanging="360"/>
+      </w:pPr>
+      <w:rPr>
+        <w:rFonts w:ascii="Courier New" w:hAnsi="Courier New" w:cs="Courier New" w:hint="default"/>
+      </w:rPr>
+    </w:lvl>
+    <w:lvl w:ilvl="5" w:tplc="18090005" w:tentative="1">
+      <w:start w:val="1"/>
+      <w:numFmt w:val="bullet"/>
+      <w:lvlText w:val=""/>
+      <w:lvlJc w:val="left"/>
+      <w:pPr>
+        <w:ind w:left="4320" w:hanging="360"/>
+      </w:pPr>
+      <w:rPr>
+        <w:rFonts w:ascii="Wingdings" w:hAnsi="Wingdings" w:hint="default"/>
+      </w:rPr>
+    </w:lvl>
+    <w:lvl w:ilvl="6" w:tplc="18090001" w:tentative="1">
+      <w:start w:val="1"/>
+      <w:numFmt w:val="bullet"/>
+      <w:lvlText w:val=""/>
+      <w:lvlJc w:val="left"/>
+      <w:pPr>
+        <w:ind w:left="5040" w:hanging="360"/>
+      </w:pPr>
+      <w:rPr>
+        <w:rFonts w:ascii="Symbol" w:hAnsi="Symbol" w:hint="default"/>
+      </w:rPr>
+    </w:lvl>
+    <w:lvl w:ilvl="7" w:tplc="18090003" w:tentative="1">
+      <w:start w:val="1"/>
+      <w:numFmt w:val="bullet"/>
+      <w:lvlText w:val="o"/>
+      <w:lvlJc w:val="left"/>
+      <w:pPr>
+        <w:ind w:left="5760" w:hanging="360"/>
+      </w:pPr>
+      <w:rPr>
+        <w:rFonts w:ascii="Courier New" w:hAnsi="Courier New" w:cs="Courier New" w:hint="default"/>
+      </w:rPr>
+    </w:lvl>
+    <w:lvl w:ilvl="8" w:tplc="18090005" w:tentative="1">
+      <w:start w:val="1"/>
+      <w:numFmt w:val="bullet"/>
+      <w:lvlText w:val=""/>
+      <w:lvlJc w:val="left"/>
+      <w:pPr>
+        <w:ind w:left="6480" w:hanging="360"/>
+      </w:pPr>
+      <w:rPr>
+        <w:rFonts w:ascii="Wingdings" w:hAnsi="Wingdings" w:hint="default"/>
+      </w:rPr>
+    </w:lvl>
+  </w:abstractNum>
+  <w:abstractNum w:abstractNumId="15" w15:restartNumberingAfterBreak="0">
+    <w:nsid w:val="533B3336"/>
+    <w:multiLevelType w:val="hybridMultilevel"/>
+    <w:tmpl w:val="AD704CD4"/>
+    <w:lvl w:ilvl="0" w:tplc="1809000F">
+      <w:start w:val="1"/>
+      <w:numFmt w:val="decimal"/>
+      <w:lvlText w:val="%1."/>
+      <w:lvlJc w:val="left"/>
+      <w:pPr>
+        <w:ind w:left="720" w:hanging="360"/>
+      </w:pPr>
+    </w:lvl>
+    <w:lvl w:ilvl="1" w:tplc="18090019" w:tentative="1">
+      <w:start w:val="1"/>
+      <w:numFmt w:val="lowerLetter"/>
+      <w:lvlText w:val="%2."/>
+      <w:lvlJc w:val="left"/>
+      <w:pPr>
+        <w:ind w:left="1440" w:hanging="360"/>
+      </w:pPr>
+    </w:lvl>
+    <w:lvl w:ilvl="2" w:tplc="1809001B" w:tentative="1">
+      <w:start w:val="1"/>
+      <w:numFmt w:val="lowerRoman"/>
+      <w:lvlText w:val="%3."/>
+      <w:lvlJc w:val="right"/>
+      <w:pPr>
+        <w:ind w:left="2160" w:hanging="180"/>
+      </w:pPr>
+    </w:lvl>
+    <w:lvl w:ilvl="3" w:tplc="1809000F" w:tentative="1">
+      <w:start w:val="1"/>
+      <w:numFmt w:val="decimal"/>
+      <w:lvlText w:val="%4."/>
+      <w:lvlJc w:val="left"/>
+      <w:pPr>
+        <w:ind w:left="2880" w:hanging="360"/>
+      </w:pPr>
+    </w:lvl>
+    <w:lvl w:ilvl="4" w:tplc="18090019" w:tentative="1">
+      <w:start w:val="1"/>
+      <w:numFmt w:val="lowerLetter"/>
+      <w:lvlText w:val="%5."/>
+      <w:lvlJc w:val="left"/>
+      <w:pPr>
+        <w:ind w:left="3600" w:hanging="360"/>
+      </w:pPr>
+    </w:lvl>
+    <w:lvl w:ilvl="5" w:tplc="1809001B" w:tentative="1">
+      <w:start w:val="1"/>
+      <w:numFmt w:val="lowerRoman"/>
+      <w:lvlText w:val="%6."/>
+      <w:lvlJc w:val="right"/>
+      <w:pPr>
+        <w:ind w:left="4320" w:hanging="180"/>
+      </w:pPr>
+    </w:lvl>
+    <w:lvl w:ilvl="6" w:tplc="1809000F" w:tentative="1">
+      <w:start w:val="1"/>
+      <w:numFmt w:val="decimal"/>
+      <w:lvlText w:val="%7."/>
+      <w:lvlJc w:val="left"/>
+      <w:pPr>
+        <w:ind w:left="5040" w:hanging="360"/>
+      </w:pPr>
+    </w:lvl>
+    <w:lvl w:ilvl="7" w:tplc="18090019" w:tentative="1">
+      <w:start w:val="1"/>
+      <w:numFmt w:val="lowerLetter"/>
+      <w:lvlText w:val="%8."/>
+      <w:lvlJc w:val="left"/>
+      <w:pPr>
+        <w:ind w:left="5760" w:hanging="360"/>
+      </w:pPr>
+    </w:lvl>
+    <w:lvl w:ilvl="8" w:tplc="1809001B" w:tentative="1">
+      <w:start w:val="1"/>
+      <w:numFmt w:val="lowerRoman"/>
+      <w:lvlText w:val="%9."/>
+      <w:lvlJc w:val="right"/>
+      <w:pPr>
+        <w:ind w:left="6480" w:hanging="180"/>
+      </w:pPr>
+    </w:lvl>
+  </w:abstractNum>
+  <w:abstractNum w:abstractNumId="16" w15:restartNumberingAfterBreak="0">
     <w:nsid w:val="56DA357F"/>
     <w:multiLevelType w:val="hybridMultilevel"/>
     <w:tmpl w:val="2C28728A"/>
@@ -14137,7 +16849,7 @@
       </w:pPr>
     </w:lvl>
   </w:abstractNum>
-  <w:abstractNum w:abstractNumId="14" w15:restartNumberingAfterBreak="0">
+  <w:abstractNum w:abstractNumId="17" w15:restartNumberingAfterBreak="0">
     <w:nsid w:val="59364018"/>
     <w:multiLevelType w:val="hybridMultilevel"/>
     <w:tmpl w:val="D1B0DCBE"/>
@@ -14227,7 +16939,7 @@
       </w:pPr>
     </w:lvl>
   </w:abstractNum>
-  <w:abstractNum w:abstractNumId="15" w15:restartNumberingAfterBreak="0">
+  <w:abstractNum w:abstractNumId="18" w15:restartNumberingAfterBreak="0">
     <w:nsid w:val="5A315683"/>
     <w:multiLevelType w:val="hybridMultilevel"/>
     <w:tmpl w:val="F7CA9C70"/>
@@ -14340,7 +17052,96 @@
       </w:rPr>
     </w:lvl>
   </w:abstractNum>
-  <w:abstractNum w:abstractNumId="16" w15:restartNumberingAfterBreak="0">
+  <w:abstractNum w:abstractNumId="19" w15:restartNumberingAfterBreak="0">
+    <w:nsid w:val="5B1B6D22"/>
+    <w:multiLevelType w:val="hybridMultilevel"/>
+    <w:tmpl w:val="40BCBBF8"/>
+    <w:lvl w:ilvl="0" w:tplc="1809000F">
+      <w:start w:val="1"/>
+      <w:numFmt w:val="decimal"/>
+      <w:lvlText w:val="%1."/>
+      <w:lvlJc w:val="left"/>
+      <w:pPr>
+        <w:ind w:left="360" w:hanging="360"/>
+      </w:pPr>
+      <w:rPr>
+        <w:rFonts w:hint="default"/>
+      </w:rPr>
+    </w:lvl>
+    <w:lvl w:ilvl="1" w:tplc="18090019" w:tentative="1">
+      <w:start w:val="1"/>
+      <w:numFmt w:val="lowerLetter"/>
+      <w:lvlText w:val="%2."/>
+      <w:lvlJc w:val="left"/>
+      <w:pPr>
+        <w:ind w:left="1080" w:hanging="360"/>
+      </w:pPr>
+    </w:lvl>
+    <w:lvl w:ilvl="2" w:tplc="1809001B" w:tentative="1">
+      <w:start w:val="1"/>
+      <w:numFmt w:val="lowerRoman"/>
+      <w:lvlText w:val="%3."/>
+      <w:lvlJc w:val="right"/>
+      <w:pPr>
+        <w:ind w:left="1800" w:hanging="180"/>
+      </w:pPr>
+    </w:lvl>
+    <w:lvl w:ilvl="3" w:tplc="1809000F" w:tentative="1">
+      <w:start w:val="1"/>
+      <w:numFmt w:val="decimal"/>
+      <w:lvlText w:val="%4."/>
+      <w:lvlJc w:val="left"/>
+      <w:pPr>
+        <w:ind w:left="2520" w:hanging="360"/>
+      </w:pPr>
+    </w:lvl>
+    <w:lvl w:ilvl="4" w:tplc="18090019" w:tentative="1">
+      <w:start w:val="1"/>
+      <w:numFmt w:val="lowerLetter"/>
+      <w:lvlText w:val="%5."/>
+      <w:lvlJc w:val="left"/>
+      <w:pPr>
+        <w:ind w:left="3240" w:hanging="360"/>
+      </w:pPr>
+    </w:lvl>
+    <w:lvl w:ilvl="5" w:tplc="1809001B" w:tentative="1">
+      <w:start w:val="1"/>
+      <w:numFmt w:val="lowerRoman"/>
+      <w:lvlText w:val="%6."/>
+      <w:lvlJc w:val="right"/>
+      <w:pPr>
+        <w:ind w:left="3960" w:hanging="180"/>
+      </w:pPr>
+    </w:lvl>
+    <w:lvl w:ilvl="6" w:tplc="1809000F" w:tentative="1">
+      <w:start w:val="1"/>
+      <w:numFmt w:val="decimal"/>
+      <w:lvlText w:val="%7."/>
+      <w:lvlJc w:val="left"/>
+      <w:pPr>
+        <w:ind w:left="4680" w:hanging="360"/>
+      </w:pPr>
+    </w:lvl>
+    <w:lvl w:ilvl="7" w:tplc="18090019" w:tentative="1">
+      <w:start w:val="1"/>
+      <w:numFmt w:val="lowerLetter"/>
+      <w:lvlText w:val="%8."/>
+      <w:lvlJc w:val="left"/>
+      <w:pPr>
+        <w:ind w:left="5400" w:hanging="360"/>
+      </w:pPr>
+    </w:lvl>
+    <w:lvl w:ilvl="8" w:tplc="1809001B" w:tentative="1">
+      <w:start w:val="1"/>
+      <w:numFmt w:val="lowerRoman"/>
+      <w:lvlText w:val="%9."/>
+      <w:lvlJc w:val="right"/>
+      <w:pPr>
+        <w:ind w:left="6120" w:hanging="180"/>
+      </w:pPr>
+    </w:lvl>
+  </w:abstractNum>
+  <w:abstractNum w:abstractNumId="20" w15:restartNumberingAfterBreak="0">
     <w:nsid w:val="5B8E20D7"/>
     <w:multiLevelType w:val="hybridMultilevel"/>
     <w:tmpl w:val="6E24DF3C"/>
@@ -14453,7 +17254,7 @@
       </w:rPr>
     </w:lvl>
   </w:abstractNum>
-  <w:abstractNum w:abstractNumId="17" w15:restartNumberingAfterBreak="0">
+  <w:abstractNum w:abstractNumId="21" w15:restartNumberingAfterBreak="0">
     <w:nsid w:val="5D5B3B88"/>
     <w:multiLevelType w:val="multilevel"/>
     <w:tmpl w:val="17A2EEF2"/>
@@ -14602,7 +17403,7 @@
       </w:rPr>
     </w:lvl>
   </w:abstractNum>
-  <w:abstractNum w:abstractNumId="18" w15:restartNumberingAfterBreak="0">
+  <w:abstractNum w:abstractNumId="22" w15:restartNumberingAfterBreak="0">
     <w:nsid w:val="61182463"/>
     <w:multiLevelType w:val="multilevel"/>
     <w:tmpl w:val="3EB4E580"/>
@@ -14751,7 +17552,7 @@
       </w:rPr>
     </w:lvl>
   </w:abstractNum>
-  <w:abstractNum w:abstractNumId="19" w15:restartNumberingAfterBreak="0">
+  <w:abstractNum w:abstractNumId="23" w15:restartNumberingAfterBreak="0">
     <w:nsid w:val="611B1657"/>
     <w:multiLevelType w:val="multilevel"/>
     <w:tmpl w:val="6DB09BBE"/>
@@ -14900,7 +17701,7 @@
       </w:rPr>
     </w:lvl>
   </w:abstractNum>
-  <w:abstractNum w:abstractNumId="20" w15:restartNumberingAfterBreak="0">
+  <w:abstractNum w:abstractNumId="24" w15:restartNumberingAfterBreak="0">
     <w:nsid w:val="68607630"/>
     <w:multiLevelType w:val="hybridMultilevel"/>
     <w:tmpl w:val="C834F71C"/>
@@ -15012,7 +17813,95 @@
       </w:rPr>
     </w:lvl>
   </w:abstractNum>
-  <w:abstractNum w:abstractNumId="21" w15:restartNumberingAfterBreak="0">
+  <w:abstractNum w:abstractNumId="25" w15:restartNumberingAfterBreak="0">
+    <w:nsid w:val="69F1135B"/>
+    <w:multiLevelType w:val="hybridMultilevel"/>
+    <w:tmpl w:val="2BB4DE40"/>
+    <w:lvl w:ilvl="0" w:tplc="1809000F">
+      <w:numFmt w:val="decimal"/>
+      <w:lvlText w:val="%1."/>
+      <w:lvlJc w:val="left"/>
+      <w:pPr>
+        <w:ind w:left="720" w:hanging="360"/>
+      </w:pPr>
+      <w:rPr>
+        <w:rFonts w:hint="default"/>
+      </w:rPr>
+    </w:lvl>
+    <w:lvl w:ilvl="1" w:tplc="18090019" w:tentative="1">
+      <w:start w:val="1"/>
+      <w:numFmt w:val="lowerLetter"/>
+      <w:lvlText w:val="%2."/>
+      <w:lvlJc w:val="left"/>
+      <w:pPr>
+        <w:ind w:left="1440" w:hanging="360"/>
+      </w:pPr>
+    </w:lvl>
+    <w:lvl w:ilvl="2" w:tplc="1809001B" w:tentative="1">
+      <w:start w:val="1"/>
+      <w:numFmt w:val="lowerRoman"/>
+      <w:lvlText w:val="%3."/>
+      <w:lvlJc w:val="right"/>
+      <w:pPr>
+        <w:ind w:left="2160" w:hanging="180"/>
+      </w:pPr>
+    </w:lvl>
+    <w:lvl w:ilvl="3" w:tplc="1809000F" w:tentative="1">
+      <w:start w:val="1"/>
+      <w:numFmt w:val="decimal"/>
+      <w:lvlText w:val="%4."/>
+      <w:lvlJc w:val="left"/>
+      <w:pPr>
+        <w:ind w:left="2880" w:hanging="360"/>
+      </w:pPr>
+    </w:lvl>
+    <w:lvl w:ilvl="4" w:tplc="18090019" w:tentative="1">
+      <w:start w:val="1"/>
+      <w:numFmt w:val="lowerLetter"/>
+      <w:lvlText w:val="%5."/>
+      <w:lvlJc w:val="left"/>
+      <w:pPr>
+        <w:ind w:left="3600" w:hanging="360"/>
+      </w:pPr>
+    </w:lvl>
+    <w:lvl w:ilvl="5" w:tplc="1809001B" w:tentative="1">
+      <w:start w:val="1"/>
+      <w:numFmt w:val="lowerRoman"/>
+      <w:lvlText w:val="%6."/>
+      <w:lvlJc w:val="right"/>
+      <w:pPr>
+        <w:ind w:left="4320" w:hanging="180"/>
+      </w:pPr>
+    </w:lvl>
+    <w:lvl w:ilvl="6" w:tplc="1809000F" w:tentative="1">
+      <w:start w:val="1"/>
+      <w:numFmt w:val="decimal"/>
+      <w:lvlText w:val="%7."/>
+      <w:lvlJc w:val="left"/>
+      <w:pPr>
+        <w:ind w:left="5040" w:hanging="360"/>
+      </w:pPr>
+    </w:lvl>
+    <w:lvl w:ilvl="7" w:tplc="18090019" w:tentative="1">
+      <w:start w:val="1"/>
+      <w:numFmt w:val="lowerLetter"/>
+      <w:lvlText w:val="%8."/>
+      <w:lvlJc w:val="left"/>
+      <w:pPr>
+        <w:ind w:left="5760" w:hanging="360"/>
+      </w:pPr>
+    </w:lvl>
+    <w:lvl w:ilvl="8" w:tplc="1809001B" w:tentative="1">
+      <w:start w:val="1"/>
+      <w:numFmt w:val="lowerRoman"/>
+      <w:lvlText w:val="%9."/>
+      <w:lvlJc w:val="right"/>
+      <w:pPr>
+        <w:ind w:left="6480" w:hanging="180"/>
+      </w:pPr>
+    </w:lvl>
+  </w:abstractNum>
+  <w:abstractNum w:abstractNumId="26" w15:restartNumberingAfterBreak="0">
     <w:nsid w:val="6E590A90"/>
     <w:multiLevelType w:val="multilevel"/>
     <w:tmpl w:val="F08CEAF0"/>
@@ -15161,7 +18050,7 @@
       </w:rPr>
     </w:lvl>
   </w:abstractNum>
-  <w:abstractNum w:abstractNumId="22" w15:restartNumberingAfterBreak="0">
+  <w:abstractNum w:abstractNumId="27" w15:restartNumberingAfterBreak="0">
     <w:nsid w:val="7B43168F"/>
     <w:multiLevelType w:val="multilevel"/>
     <w:tmpl w:val="2A14885C"/>
@@ -15310,7 +18199,7 @@
       </w:rPr>
     </w:lvl>
   </w:abstractNum>
-  <w:abstractNum w:abstractNumId="23" w15:restartNumberingAfterBreak="0">
+  <w:abstractNum w:abstractNumId="28" w15:restartNumberingAfterBreak="0">
     <w:nsid w:val="7E59713C"/>
     <w:multiLevelType w:val="hybridMultilevel"/>
     <w:tmpl w:val="AD066CD4"/>
@@ -15424,34 +18313,34 @@
     </w:lvl>
   </w:abstractNum>
   <w:num w:numId="1" w16cid:durableId="1807821057">
-    <w:abstractNumId w:val="16"/>
+    <w:abstractNumId w:val="20"/>
   </w:num>
   <w:num w:numId="2" w16cid:durableId="1759208258">
-    <w:abstractNumId w:val="4"/>
+    <w:abstractNumId w:val="5"/>
   </w:num>
   <w:num w:numId="3" w16cid:durableId="1514108464">
-    <w:abstractNumId w:val="22"/>
+    <w:abstractNumId w:val="27"/>
   </w:num>
   <w:num w:numId="4" w16cid:durableId="879708484">
-    <w:abstractNumId w:val="17"/>
+    <w:abstractNumId w:val="21"/>
   </w:num>
   <w:num w:numId="5" w16cid:durableId="1438912655">
-    <w:abstractNumId w:val="21"/>
+    <w:abstractNumId w:val="26"/>
   </w:num>
   <w:num w:numId="6" w16cid:durableId="1013069684">
-    <w:abstractNumId w:val="19"/>
+    <w:abstractNumId w:val="23"/>
   </w:num>
   <w:num w:numId="7" w16cid:durableId="232005381">
     <w:abstractNumId w:val="1"/>
   </w:num>
   <w:num w:numId="8" w16cid:durableId="518743489">
-    <w:abstractNumId w:val="8"/>
+    <w:abstractNumId w:val="9"/>
   </w:num>
   <w:num w:numId="9" w16cid:durableId="1896811017">
-    <w:abstractNumId w:val="18"/>
+    <w:abstractNumId w:val="22"/>
   </w:num>
   <w:num w:numId="10" w16cid:durableId="83039939">
-    <w:abstractNumId w:val="11"/>
+    <w:abstractNumId w:val="12"/>
   </w:num>
   <w:num w:numId="11" w16cid:durableId="2127388678">
     <w:abstractNumId w:val="3"/>
@@ -15460,40 +18349,55 @@
     <w:abstractNumId w:val="0"/>
   </w:num>
   <w:num w:numId="13" w16cid:durableId="1723744933">
-    <w:abstractNumId w:val="23"/>
+    <w:abstractNumId w:val="28"/>
   </w:num>
   <w:num w:numId="14" w16cid:durableId="214850485">
-    <w:abstractNumId w:val="5"/>
+    <w:abstractNumId w:val="6"/>
   </w:num>
   <w:num w:numId="15" w16cid:durableId="1453205068">
-    <w:abstractNumId w:val="20"/>
+    <w:abstractNumId w:val="24"/>
   </w:num>
   <w:num w:numId="16" w16cid:durableId="902369649">
-    <w:abstractNumId w:val="12"/>
+    <w:abstractNumId w:val="13"/>
   </w:num>
   <w:num w:numId="17" w16cid:durableId="290521930">
-    <w:abstractNumId w:val="13"/>
+    <w:abstractNumId w:val="16"/>
   </w:num>
   <w:num w:numId="18" w16cid:durableId="734470061">
-    <w:abstractNumId w:val="14"/>
+    <w:abstractNumId w:val="17"/>
   </w:num>
   <w:num w:numId="19" w16cid:durableId="1935740792">
-    <w:abstractNumId w:val="6"/>
+    <w:abstractNumId w:val="7"/>
   </w:num>
   <w:num w:numId="20" w16cid:durableId="404031198">
-    <w:abstractNumId w:val="7"/>
+    <w:abstractNumId w:val="8"/>
   </w:num>
   <w:num w:numId="21" w16cid:durableId="610016740">
-    <w:abstractNumId w:val="15"/>
+    <w:abstractNumId w:val="18"/>
   </w:num>
   <w:num w:numId="22" w16cid:durableId="1757432100">
-    <w:abstractNumId w:val="9"/>
+    <w:abstractNumId w:val="10"/>
   </w:num>
   <w:num w:numId="23" w16cid:durableId="1635721555">
     <w:abstractNumId w:val="2"/>
   </w:num>
   <w:num w:numId="24" w16cid:durableId="130755615">
-    <w:abstractNumId w:val="10"/>
+    <w:abstractNumId w:val="11"/>
+  </w:num>
+  <w:num w:numId="25" w16cid:durableId="890731346">
+    <w:abstractNumId w:val="14"/>
+  </w:num>
+  <w:num w:numId="26" w16cid:durableId="354691686">
+    <w:abstractNumId w:val="15"/>
+  </w:num>
+  <w:num w:numId="27" w16cid:durableId="1654488940">
+    <w:abstractNumId w:val="25"/>
+  </w:num>
+  <w:num w:numId="28" w16cid:durableId="782723903">
+    <w:abstractNumId w:val="19"/>
+  </w:num>
+  <w:num w:numId="29" w16cid:durableId="28652727">
+    <w:abstractNumId w:val="4"/>
   </w:num>
 </w:numbering>
 </file>
@@ -16098,7 +19002,6 @@
   <w:style w:type="character" w:default="1" w:styleId="DefaultParagraphFont">
     <w:name w:val="Default Paragraph Font"/>
     <w:uiPriority w:val="1"/>
-    <w:semiHidden/>
     <w:unhideWhenUsed/>
   </w:style>
   <w:style w:type="table" w:default="1" w:styleId="TableNormal">
@@ -16665,6 +19568,50 @@
       <w:szCs w:val="20"/>
     </w:rPr>
   </w:style>
+  <w:style w:type="paragraph" w:styleId="Header">
+    <w:name w:val="header"/>
+    <w:basedOn w:val="Normal"/>
+    <w:link w:val="HeaderChar"/>
+    <w:uiPriority w:val="99"/>
+    <w:unhideWhenUsed/>
+    <w:rsid w:val="0017117F"/>
+    <w:pPr>
+      <w:tabs>
+        <w:tab w:val="center" w:pos="4513"/>
+        <w:tab w:val="right" w:pos="9026"/>
+      </w:tabs>
+      <w:spacing w:after="0" w:line="240" w:lineRule="auto"/>
+    </w:pPr>
+  </w:style>
+  <w:style w:type="character" w:customStyle="1" w:styleId="HeaderChar">
+    <w:name w:val="Header Char"/>
+    <w:basedOn w:val="DefaultParagraphFont"/>
+    <w:link w:val="Header"/>
+    <w:uiPriority w:val="99"/>
+    <w:rsid w:val="0017117F"/>
+  </w:style>
+  <w:style w:type="paragraph" w:styleId="Footer">
+    <w:name w:val="footer"/>
+    <w:basedOn w:val="Normal"/>
+    <w:link w:val="FooterChar"/>
+    <w:uiPriority w:val="99"/>
+    <w:unhideWhenUsed/>
+    <w:rsid w:val="0017117F"/>
+    <w:pPr>
+      <w:tabs>
+        <w:tab w:val="center" w:pos="4513"/>
+        <w:tab w:val="right" w:pos="9026"/>
+      </w:tabs>
+      <w:spacing w:after="0" w:line="240" w:lineRule="auto"/>
+    </w:pPr>
+  </w:style>
+  <w:style w:type="character" w:customStyle="1" w:styleId="FooterChar">
+    <w:name w:val="Footer Char"/>
+    <w:basedOn w:val="DefaultParagraphFont"/>
+    <w:link w:val="Footer"/>
+    <w:uiPriority w:val="99"/>
+    <w:rsid w:val="0017117F"/>
+  </w:style>
 </w:styles>
 </file>
 
@@ -16911,6 +19858,7 @@
     <w:rsidRoot w:val="009B30F3"/>
     <w:rsid w:val="00044FCC"/>
     <w:rsid w:val="00243C36"/>
+    <w:rsid w:val="00243D5F"/>
     <w:rsid w:val="00317B2C"/>
     <w:rsid w:val="003B63D5"/>
     <w:rsid w:val="003F7747"/>
@@ -16921,6 +19869,7 @@
     <w:rsid w:val="0063153D"/>
     <w:rsid w:val="006D1B5E"/>
     <w:rsid w:val="007201F3"/>
+    <w:rsid w:val="00746B06"/>
     <w:rsid w:val="007809E5"/>
     <w:rsid w:val="007D2609"/>
     <w:rsid w:val="008D6C29"/>
@@ -16932,6 +19881,7 @@
     <w:rsid w:val="00CB1303"/>
     <w:rsid w:val="00D12729"/>
     <w:rsid w:val="00D77D1E"/>
+    <w:rsid w:val="00DE7F0F"/>
     <w:rsid w:val="00F16D91"/>
     <w:rsid w:val="00F319F7"/>
   </w:rsids>

</xml_diff>